<commit_message>
Fix yahrtzeit logic error
</commit_message>
<xml_diff>
--- a/emptySched.docx
+++ b/emptySched.docx
@@ -1,15 +1,14 @@
 
 <file path=word/document.xml><?xml version="1.0" encoding="utf-8"?>
-<w:document xmlns:wpc="http://schemas.microsoft.com/office/word/2010/wordprocessingCanvas" xmlns:mc="http://schemas.openxmlformats.org/markup-compatibility/2006" xmlns:o="urn:schemas-microsoft-com:office:office" xmlns:r="http://schemas.openxmlformats.org/officeDocument/2006/relationships" xmlns:m="http://schemas.openxmlformats.org/officeDocument/2006/math" xmlns:v="urn:schemas-microsoft-com:vml" xmlns:wp14="http://schemas.microsoft.com/office/word/2010/wordprocessingDrawing" xmlns:wp="http://schemas.openxmlformats.org/drawingml/2006/wordprocessingDrawing" xmlns:w10="urn:schemas-microsoft-com:office:word" xmlns:w="http://schemas.openxmlformats.org/wordprocessingml/2006/main" xmlns:w14="http://schemas.microsoft.com/office/word/2010/wordml" xmlns:wpg="http://schemas.microsoft.com/office/word/2010/wordprocessingGroup" xmlns:wpi="http://schemas.microsoft.com/office/word/2010/wordprocessingInk" xmlns:wne="http://schemas.microsoft.com/office/word/2006/wordml" xmlns:wps="http://schemas.microsoft.com/office/word/2010/wordprocessingShape" mc:Ignorable="w14 wp14">
+<w:document xmlns:wpc="http://schemas.microsoft.com/office/word/2010/wordprocessingCanvas" xmlns:mc="http://schemas.openxmlformats.org/markup-compatibility/2006" xmlns:o="urn:schemas-microsoft-com:office:office" xmlns:r="http://schemas.openxmlformats.org/officeDocument/2006/relationships" xmlns:m="http://schemas.openxmlformats.org/officeDocument/2006/math" xmlns:v="urn:schemas-microsoft-com:vml" xmlns:wp14="http://schemas.microsoft.com/office/word/2010/wordprocessingDrawing" xmlns:wp="http://schemas.openxmlformats.org/drawingml/2006/wordprocessingDrawing" xmlns:w10="urn:schemas-microsoft-com:office:word" xmlns:w="http://schemas.openxmlformats.org/wordprocessingml/2006/main" xmlns:w14="http://schemas.microsoft.com/office/word/2010/wordml" xmlns:w15="http://schemas.microsoft.com/office/word/2012/wordml" xmlns:wpg="http://schemas.microsoft.com/office/word/2010/wordprocessingGroup" xmlns:wpi="http://schemas.microsoft.com/office/word/2010/wordprocessingInk" xmlns:wne="http://schemas.microsoft.com/office/word/2006/wordml" xmlns:wps="http://schemas.microsoft.com/office/word/2010/wordprocessingShape" mc:Ignorable="w14 w15 wp14">
   <w:body>
-    <w:p/>
+    <w:p>
+      <w:bookmarkStart w:id="0" w:name="_GoBack"/>
+      <w:bookmarkEnd w:id="0"/>
+    </w:p>
     <w:sectPr>
-      <w:headerReference w:type="even" r:id="rId8"/>
-      <w:headerReference w:type="default" r:id="rId9"/>
-      <w:footerReference w:type="even" r:id="rId10"/>
-      <w:footerReference w:type="default" r:id="rId11"/>
-      <w:headerReference w:type="first" r:id="rId12"/>
-      <w:footerReference w:type="first" r:id="rId13"/>
+      <w:headerReference w:type="default" r:id="rId7"/>
+      <w:footerReference w:type="default" r:id="rId8"/>
       <w:pgSz w:w="11909" w:h="16834" w:code="9"/>
       <w:pgMar w:top="720" w:right="1418" w:bottom="720" w:left="1418" w:header="0" w:footer="567" w:gutter="0"/>
       <w:cols w:space="720"/>
@@ -22,7 +21,7 @@
 </file>
 
 <file path=word/endnotes.xml><?xml version="1.0" encoding="utf-8"?>
-<w:endnotes xmlns:wpc="http://schemas.microsoft.com/office/word/2010/wordprocessingCanvas" xmlns:mc="http://schemas.openxmlformats.org/markup-compatibility/2006" xmlns:o="urn:schemas-microsoft-com:office:office" xmlns:r="http://schemas.openxmlformats.org/officeDocument/2006/relationships" xmlns:m="http://schemas.openxmlformats.org/officeDocument/2006/math" xmlns:v="urn:schemas-microsoft-com:vml" xmlns:wp14="http://schemas.microsoft.com/office/word/2010/wordprocessingDrawing" xmlns:wp="http://schemas.openxmlformats.org/drawingml/2006/wordprocessingDrawing" xmlns:w10="urn:schemas-microsoft-com:office:word" xmlns:w="http://schemas.openxmlformats.org/wordprocessingml/2006/main" xmlns:w14="http://schemas.microsoft.com/office/word/2010/wordml" xmlns:wpg="http://schemas.microsoft.com/office/word/2010/wordprocessingGroup" xmlns:wpi="http://schemas.microsoft.com/office/word/2010/wordprocessingInk" xmlns:wne="http://schemas.microsoft.com/office/word/2006/wordml" xmlns:wps="http://schemas.microsoft.com/office/word/2010/wordprocessingShape" mc:Ignorable="w14 wp14">
+<w:endnotes xmlns:wpc="http://schemas.microsoft.com/office/word/2010/wordprocessingCanvas" xmlns:mc="http://schemas.openxmlformats.org/markup-compatibility/2006" xmlns:o="urn:schemas-microsoft-com:office:office" xmlns:r="http://schemas.openxmlformats.org/officeDocument/2006/relationships" xmlns:m="http://schemas.openxmlformats.org/officeDocument/2006/math" xmlns:v="urn:schemas-microsoft-com:vml" xmlns:wp14="http://schemas.microsoft.com/office/word/2010/wordprocessingDrawing" xmlns:wp="http://schemas.openxmlformats.org/drawingml/2006/wordprocessingDrawing" xmlns:w10="urn:schemas-microsoft-com:office:word" xmlns:w="http://schemas.openxmlformats.org/wordprocessingml/2006/main" xmlns:w14="http://schemas.microsoft.com/office/word/2010/wordml" xmlns:w15="http://schemas.microsoft.com/office/word/2012/wordml" xmlns:wpg="http://schemas.microsoft.com/office/word/2010/wordprocessingGroup" xmlns:wpi="http://schemas.microsoft.com/office/word/2010/wordprocessingInk" xmlns:wne="http://schemas.microsoft.com/office/word/2006/wordml" xmlns:wps="http://schemas.microsoft.com/office/word/2010/wordprocessingShape" mc:Ignorable="w14 w15 wp14">
   <w:endnote w:type="separator" w:id="-1">
     <w:p>
       <w:r>
@@ -41,17 +40,7 @@
 </file>
 
 <file path=word/footer1.xml><?xml version="1.0" encoding="utf-8"?>
-<w:ftr xmlns:wpc="http://schemas.microsoft.com/office/word/2010/wordprocessingCanvas" xmlns:mc="http://schemas.openxmlformats.org/markup-compatibility/2006" xmlns:o="urn:schemas-microsoft-com:office:office" xmlns:r="http://schemas.openxmlformats.org/officeDocument/2006/relationships" xmlns:m="http://schemas.openxmlformats.org/officeDocument/2006/math" xmlns:v="urn:schemas-microsoft-com:vml" xmlns:wp14="http://schemas.microsoft.com/office/word/2010/wordprocessingDrawing" xmlns:wp="http://schemas.openxmlformats.org/drawingml/2006/wordprocessingDrawing" xmlns:w10="urn:schemas-microsoft-com:office:word" xmlns:w="http://schemas.openxmlformats.org/wordprocessingml/2006/main" xmlns:w14="http://schemas.microsoft.com/office/word/2010/wordml" xmlns:wpg="http://schemas.microsoft.com/office/word/2010/wordprocessingGroup" xmlns:wpi="http://schemas.microsoft.com/office/word/2010/wordprocessingInk" xmlns:wne="http://schemas.microsoft.com/office/word/2006/wordml" xmlns:wps="http://schemas.microsoft.com/office/word/2010/wordprocessingShape" mc:Ignorable="w14 wp14">
-  <w:p>
-    <w:pPr>
-      <w:pStyle w:val="Footer"/>
-    </w:pPr>
-  </w:p>
-</w:ftr>
-</file>
-
-<file path=word/footer2.xml><?xml version="1.0" encoding="utf-8"?>
-<w:ftr xmlns:wpc="http://schemas.microsoft.com/office/word/2010/wordprocessingCanvas" xmlns:mc="http://schemas.openxmlformats.org/markup-compatibility/2006" xmlns:o="urn:schemas-microsoft-com:office:office" xmlns:r="http://schemas.openxmlformats.org/officeDocument/2006/relationships" xmlns:m="http://schemas.openxmlformats.org/officeDocument/2006/math" xmlns:v="urn:schemas-microsoft-com:vml" xmlns:wp14="http://schemas.microsoft.com/office/word/2010/wordprocessingDrawing" xmlns:wp="http://schemas.openxmlformats.org/drawingml/2006/wordprocessingDrawing" xmlns:w10="urn:schemas-microsoft-com:office:word" xmlns:w="http://schemas.openxmlformats.org/wordprocessingml/2006/main" xmlns:w14="http://schemas.microsoft.com/office/word/2010/wordml" xmlns:wpg="http://schemas.microsoft.com/office/word/2010/wordprocessingGroup" xmlns:wpi="http://schemas.microsoft.com/office/word/2010/wordprocessingInk" xmlns:wne="http://schemas.microsoft.com/office/word/2006/wordml" xmlns:wps="http://schemas.microsoft.com/office/word/2010/wordprocessingShape" mc:Ignorable="w14 wp14">
+<w:ftr xmlns:wpc="http://schemas.microsoft.com/office/word/2010/wordprocessingCanvas" xmlns:mc="http://schemas.openxmlformats.org/markup-compatibility/2006" xmlns:o="urn:schemas-microsoft-com:office:office" xmlns:r="http://schemas.openxmlformats.org/officeDocument/2006/relationships" xmlns:m="http://schemas.openxmlformats.org/officeDocument/2006/math" xmlns:v="urn:schemas-microsoft-com:vml" xmlns:wp14="http://schemas.microsoft.com/office/word/2010/wordprocessingDrawing" xmlns:wp="http://schemas.openxmlformats.org/drawingml/2006/wordprocessingDrawing" xmlns:w10="urn:schemas-microsoft-com:office:word" xmlns:w="http://schemas.openxmlformats.org/wordprocessingml/2006/main" xmlns:w14="http://schemas.microsoft.com/office/word/2010/wordml" xmlns:w15="http://schemas.microsoft.com/office/word/2012/wordml" xmlns:wpg="http://schemas.microsoft.com/office/word/2010/wordprocessingGroup" xmlns:wpi="http://schemas.microsoft.com/office/word/2010/wordprocessingInk" xmlns:wne="http://schemas.microsoft.com/office/word/2006/wordml" xmlns:wps="http://schemas.microsoft.com/office/word/2010/wordprocessingShape" mc:Ignorable="w14 w15 wp14">
   <w:tbl>
     <w:tblPr>
       <w:tblW w:w="8788" w:type="dxa"/>
@@ -60,16 +49,16 @@
       <w:tblLook w:val="04A0" w:firstRow="1" w:lastRow="0" w:firstColumn="1" w:lastColumn="0" w:noHBand="0" w:noVBand="1"/>
     </w:tblPr>
     <w:tblGrid>
-      <w:gridCol w:w="1984"/>
-      <w:gridCol w:w="1514"/>
-      <w:gridCol w:w="1605"/>
+      <w:gridCol w:w="2410"/>
+      <w:gridCol w:w="1701"/>
+      <w:gridCol w:w="992"/>
       <w:gridCol w:w="1984"/>
       <w:gridCol w:w="1701"/>
     </w:tblGrid>
     <w:tr>
       <w:tc>
         <w:tcPr>
-          <w:tcW w:w="1984" w:type="dxa"/>
+          <w:tcW w:w="2410" w:type="dxa"/>
           <w:shd w:val="pct15" w:color="auto" w:fill="auto"/>
         </w:tcPr>
         <w:p>
@@ -85,20 +74,21 @@
           </w:pPr>
           <w:r>
             <w:rPr>
-              <w:rFonts w:ascii="Arial" w:eastAsia="Calibri" w:hAnsi="Arial" w:cs="Arial"/>
+              <w:rFonts w:ascii="Arial" w:eastAsia="Calibri" w:hAnsi="Arial" w:cs="Arial" w:hint="cs"/>
               <w:b/>
               <w:bCs/>
               <w:sz w:val="16"/>
               <w:szCs w:val="16"/>
+              <w:rtl/>
               <w:lang w:val="en-US" w:eastAsia="en-US"/>
             </w:rPr>
-            <w:t>email</w:t>
+            <w:t>צור קשר</w:t>
           </w:r>
         </w:p>
       </w:tc>
       <w:tc>
         <w:tcPr>
-          <w:tcW w:w="1514" w:type="dxa"/>
+          <w:tcW w:w="1701" w:type="dxa"/>
           <w:shd w:val="pct15" w:color="auto" w:fill="auto"/>
         </w:tcPr>
         <w:p>
@@ -129,7 +119,7 @@
       </w:tc>
       <w:tc>
         <w:tcPr>
-          <w:tcW w:w="1605" w:type="dxa"/>
+          <w:tcW w:w="992" w:type="dxa"/>
           <w:shd w:val="pct15" w:color="auto" w:fill="auto"/>
         </w:tcPr>
         <w:p>
@@ -165,14 +155,15 @@
           </w:pPr>
           <w:r>
             <w:rPr>
-              <w:rFonts w:ascii="Arial" w:eastAsia="Calibri" w:hAnsi="Arial" w:cs="Arial"/>
+              <w:rFonts w:ascii="Arial" w:eastAsia="Calibri" w:hAnsi="Arial" w:cs="Arial" w:hint="cs"/>
               <w:b/>
               <w:bCs/>
               <w:sz w:val="16"/>
               <w:szCs w:val="16"/>
+              <w:rtl/>
               <w:lang w:val="en-US" w:eastAsia="en-US"/>
             </w:rPr>
-            <w:t>email</w:t>
+            <w:t>צור קשר</w:t>
           </w:r>
         </w:p>
       </w:tc>
@@ -227,7 +218,111 @@
     <w:tr>
       <w:tc>
         <w:tcPr>
+          <w:tcW w:w="2410" w:type="dxa"/>
+          <w:shd w:val="pct15" w:color="auto" w:fill="auto"/>
+        </w:tcPr>
+        <w:p>
+          <w:pPr>
+            <w:pStyle w:val="Footer"/>
+            <w:rPr>
+              <w:rFonts w:ascii="Arial" w:eastAsia="Calibri" w:hAnsi="Arial" w:cs="Arial"/>
+              <w:b/>
+              <w:bCs/>
+              <w:sz w:val="16"/>
+              <w:szCs w:val="16"/>
+              <w:lang w:val="en-US" w:eastAsia="en-US"/>
+            </w:rPr>
+          </w:pPr>
+        </w:p>
+      </w:tc>
+      <w:tc>
+        <w:tcPr>
+          <w:tcW w:w="1701" w:type="dxa"/>
+          <w:shd w:val="pct15" w:color="auto" w:fill="auto"/>
+        </w:tcPr>
+        <w:p>
+          <w:pPr>
+            <w:pStyle w:val="Footer"/>
+            <w:rPr>
+              <w:rFonts w:ascii="Arial" w:eastAsia="Calibri" w:hAnsi="Arial" w:cs="Arial"/>
+              <w:b/>
+              <w:bCs/>
+              <w:sz w:val="16"/>
+              <w:szCs w:val="16"/>
+              <w:rtl/>
+              <w:lang w:val="en-US" w:eastAsia="en-US"/>
+            </w:rPr>
+          </w:pPr>
+        </w:p>
+      </w:tc>
+      <w:tc>
+        <w:tcPr>
+          <w:tcW w:w="992" w:type="dxa"/>
+          <w:shd w:val="pct15" w:color="auto" w:fill="auto"/>
+        </w:tcPr>
+        <w:p>
+          <w:pPr>
+            <w:pStyle w:val="Footer"/>
+            <w:rPr>
+              <w:rFonts w:ascii="Arial" w:eastAsia="Calibri" w:hAnsi="Arial" w:cs="Arial"/>
+              <w:b/>
+              <w:bCs/>
+              <w:sz w:val="16"/>
+              <w:szCs w:val="16"/>
+              <w:lang w:val="en-US" w:eastAsia="en-US"/>
+            </w:rPr>
+          </w:pPr>
+        </w:p>
+      </w:tc>
+      <w:tc>
+        <w:tcPr>
           <w:tcW w:w="1984" w:type="dxa"/>
+          <w:shd w:val="pct15" w:color="auto" w:fill="auto"/>
+        </w:tcPr>
+        <w:p>
+          <w:pPr>
+            <w:pStyle w:val="Footer"/>
+            <w:rPr>
+              <w:rFonts w:ascii="Arial" w:eastAsia="Calibri" w:hAnsi="Arial" w:cs="Arial"/>
+              <w:b/>
+              <w:bCs/>
+              <w:sz w:val="16"/>
+              <w:szCs w:val="16"/>
+              <w:lang w:val="en-US" w:eastAsia="en-US"/>
+            </w:rPr>
+          </w:pPr>
+        </w:p>
+      </w:tc>
+      <w:tc>
+        <w:tcPr>
+          <w:tcW w:w="1701" w:type="dxa"/>
+          <w:shd w:val="pct15" w:color="auto" w:fill="auto"/>
+          <w:vAlign w:val="center"/>
+        </w:tcPr>
+        <w:p>
+          <w:pPr>
+            <w:pStyle w:val="Footer"/>
+            <w:tabs>
+              <w:tab w:val="center" w:pos="861"/>
+              <w:tab w:val="right" w:pos="1723"/>
+            </w:tabs>
+            <w:rPr>
+              <w:rFonts w:ascii="Arial" w:eastAsia="Calibri" w:hAnsi="Arial" w:cs="Arial"/>
+              <w:b/>
+              <w:bCs/>
+              <w:sz w:val="16"/>
+              <w:szCs w:val="16"/>
+              <w:rtl/>
+              <w:lang w:val="en-US" w:eastAsia="en-US"/>
+            </w:rPr>
+          </w:pPr>
+        </w:p>
+      </w:tc>
+    </w:tr>
+    <w:tr>
+      <w:tc>
+        <w:tcPr>
+          <w:tcW w:w="2410" w:type="dxa"/>
           <w:shd w:val="clear" w:color="auto" w:fill="auto"/>
         </w:tcPr>
         <w:p>
@@ -239,20 +334,19 @@
               <w:szCs w:val="16"/>
             </w:rPr>
           </w:pPr>
-          <w:bookmarkStart w:id="0" w:name="_GoBack" w:colFirst="3" w:colLast="4"/>
           <w:r>
             <w:rPr>
               <w:rFonts w:ascii="Arial" w:eastAsia="Calibri" w:hAnsi="Arial" w:cs="Arial"/>
               <w:sz w:val="16"/>
               <w:szCs w:val="16"/>
             </w:rPr>
-            <w:t>shlorit@gmail.com</w:t>
+            <w:t>perel@huji.ac.il</w:t>
           </w:r>
         </w:p>
       </w:tc>
       <w:tc>
         <w:tcPr>
-          <w:tcW w:w="1514" w:type="dxa"/>
+          <w:tcW w:w="1701" w:type="dxa"/>
           <w:shd w:val="clear" w:color="auto" w:fill="auto"/>
         </w:tcPr>
         <w:p>
@@ -278,25 +372,13 @@
               <w:rtl/>
               <w:lang w:val="en-US" w:eastAsia="en-US"/>
             </w:rPr>
-            <w:t xml:space="preserve">שלמה </w:t>
-          </w:r>
-          <w:proofErr w:type="spellStart"/>
-          <w:r>
-            <w:rPr>
-              <w:rFonts w:ascii="Calibri" w:eastAsia="Calibri" w:hAnsi="Calibri" w:cs="Arial" w:hint="cs"/>
-              <w:sz w:val="16"/>
-              <w:szCs w:val="16"/>
-              <w:rtl/>
-              <w:lang w:val="en-US" w:eastAsia="en-US"/>
-            </w:rPr>
-            <w:t>מרמור</w:t>
-          </w:r>
-          <w:proofErr w:type="spellEnd"/>
+            <w:t>ראובן פרל</w:t>
+          </w:r>
         </w:p>
       </w:tc>
       <w:tc>
         <w:tcPr>
-          <w:tcW w:w="1605" w:type="dxa"/>
+          <w:tcW w:w="992" w:type="dxa"/>
           <w:shd w:val="clear" w:color="auto" w:fill="auto"/>
         </w:tcPr>
         <w:p>
@@ -330,8 +412,111 @@
               <w:rFonts w:ascii="Arial" w:eastAsia="Calibri" w:hAnsi="Arial" w:cs="Arial"/>
               <w:sz w:val="16"/>
               <w:szCs w:val="16"/>
-            </w:rPr>
-            <w:t>hisu00@gmail.com</w:t>
+              <w:rtl/>
+            </w:rPr>
+            <w:t>052-240-8008</w:t>
+          </w:r>
+          <w:r>
+            <w:rPr>
+              <w:rFonts w:ascii="Arial" w:eastAsia="Calibri" w:hAnsi="Arial" w:cs="Arial" w:hint="cs"/>
+              <w:sz w:val="16"/>
+              <w:szCs w:val="16"/>
+              <w:rtl/>
+            </w:rPr>
+            <w:t xml:space="preserve"> </w:t>
+          </w:r>
+          <w:r>
+            <w:fldChar w:fldCharType="begin"/>
+          </w:r>
+          <w:r>
+            <w:instrText xml:space="preserve"> INCLUDEPICTURE "https://lh6.ggpht.com/mp86vbELnqLi2FzvhiKdPX31_oiTRLNyeK8x4IIrbF5eD1D5RdnVwjQP0hwMNR_JdA=w300" \* MERGEFORMATINET </w:instrText>
+          </w:r>
+          <w:r>
+            <w:fldChar w:fldCharType="separate"/>
+          </w:r>
+          <w:r>
+            <w:fldChar w:fldCharType="begin"/>
+          </w:r>
+          <w:r>
+            <w:instrText xml:space="preserve"> </w:instrText>
+          </w:r>
+          <w:r>
+            <w:instrText>INCLUDEPICTURE  "https://lh6.ggpht.com/mp86vbELnqLi2FzvhiKdPX31_oiTRLNyeK8x4IIrbF5eD1D5RdnVwjQP0hwMNR_JdA=w300" \* MERGEFORMATINET</w:instrText>
+          </w:r>
+          <w:r>
+            <w:instrText xml:space="preserve"> </w:instrText>
+          </w:r>
+          <w:r>
+            <w:fldChar w:fldCharType="separate"/>
+          </w:r>
+          <w:r>
+            <w:pict>
+              <v:shapetype id="_x0000_t75" coordsize="21600,21600" o:spt="75" o:preferrelative="t" path="m@4@5l@4@11@9@11@9@5xe" filled="f" stroked="f">
+                <v:stroke joinstyle="miter"/>
+                <v:formulas>
+                  <v:f eqn="if lineDrawn pixelLineWidth 0"/>
+                  <v:f eqn="sum @0 1 0"/>
+                  <v:f eqn="sum 0 0 @1"/>
+                  <v:f eqn="prod @2 1 2"/>
+                  <v:f eqn="prod @3 21600 pixelWidth"/>
+                  <v:f eqn="prod @3 21600 pixelHeight"/>
+                  <v:f eqn="sum @0 0 1"/>
+                  <v:f eqn="prod @6 1 2"/>
+                  <v:f eqn="prod @7 21600 pixelWidth"/>
+                  <v:f eqn="sum @8 21600 0"/>
+                  <v:f eqn="prod @7 21600 pixelHeight"/>
+                  <v:f eqn="sum @10 21600 0"/>
+                </v:formulas>
+                <v:path o:extrusionok="f" gradientshapeok="t" o:connecttype="rect"/>
+                <o:lock v:ext="edit" aspectratio="t"/>
+              </v:shapetype>
+              <v:shape id="_x0000_i1025" type="#_x0000_t75" alt="" style="width:10.5pt;height:10.5pt">
+                <v:imagedata r:id="rId1" r:href="rId2"/>
+              </v:shape>
+            </w:pict>
+          </w:r>
+          <w:r>
+            <w:fldChar w:fldCharType="end"/>
+          </w:r>
+          <w:r>
+            <w:fldChar w:fldCharType="end"/>
+          </w:r>
+          <w:r>
+            <w:fldChar w:fldCharType="begin"/>
+          </w:r>
+          <w:r>
+            <w:instrText xml:space="preserve"> INCLUDEPICTURE "http://cdn.mysitemyway.com/etc-mysitemyway/icons/legacy-previews/icons/glossy-black-icons-business/080860-glossy-black-icon-business-phone-cell.png" \* MERGEFORMATINET </w:instrText>
+          </w:r>
+          <w:r>
+            <w:fldChar w:fldCharType="separate"/>
+          </w:r>
+          <w:r>
+            <w:fldChar w:fldCharType="begin"/>
+          </w:r>
+          <w:r>
+            <w:instrText xml:space="preserve"> </w:instrText>
+          </w:r>
+          <w:r>
+            <w:instrText>INCLUDEPICTURE  "http://cdn.mysitemyway.com/etc-mysitemyway/icons/legacy-previews/icons/glossy-black-icons-business/080860-glossy-black-icon-business-phone-cell.png" \* MERGEFORMATINET</w:instrText>
+          </w:r>
+          <w:r>
+            <w:instrText xml:space="preserve"> </w:instrText>
+          </w:r>
+          <w:r>
+            <w:fldChar w:fldCharType="separate"/>
+          </w:r>
+          <w:r>
+            <w:pict>
+              <v:shape id="_x0000_i1026" type="#_x0000_t75" alt="" style="width:7.5pt;height:10.5pt">
+                <v:imagedata r:id="rId3" r:href="rId4" croptop="8404f" cropbottom="7555f" cropleft="14826f" cropright="14401f"/>
+              </v:shape>
+            </w:pict>
+          </w:r>
+          <w:r>
+            <w:fldChar w:fldCharType="end"/>
+          </w:r>
+          <w:r>
+            <w:fldChar w:fldCharType="end"/>
           </w:r>
         </w:p>
       </w:tc>
@@ -358,9 +543,51 @@
               <w:rtl/>
               <w:lang w:val="en-US" w:eastAsia="en-US"/>
             </w:rPr>
-            <w:t xml:space="preserve">בנימין </w:t>
-          </w:r>
-          <w:proofErr w:type="spellStart"/>
+            <w:t>עקיבא כ"ץ</w:t>
+          </w:r>
+        </w:p>
+      </w:tc>
+    </w:tr>
+    <w:tr>
+      <w:tc>
+        <w:tcPr>
+          <w:tcW w:w="2410" w:type="dxa"/>
+          <w:shd w:val="clear" w:color="auto" w:fill="auto"/>
+        </w:tcPr>
+        <w:p>
+          <w:pPr>
+            <w:ind w:right="-1080"/>
+            <w:rPr>
+              <w:rFonts w:ascii="Calibri" w:eastAsia="Calibri" w:hAnsi="Calibri" w:cs="Arial"/>
+              <w:sz w:val="16"/>
+              <w:szCs w:val="16"/>
+            </w:rPr>
+          </w:pPr>
+          <w:r>
+            <w:rPr>
+              <w:rFonts w:ascii="Arial" w:eastAsia="Calibri" w:hAnsi="Arial" w:cs="Arial"/>
+              <w:sz w:val="16"/>
+              <w:szCs w:val="16"/>
+            </w:rPr>
+            <w:t>judithpinnie@gmail.com</w:t>
+          </w:r>
+        </w:p>
+      </w:tc>
+      <w:tc>
+        <w:tcPr>
+          <w:tcW w:w="1701" w:type="dxa"/>
+          <w:shd w:val="clear" w:color="auto" w:fill="auto"/>
+        </w:tcPr>
+        <w:p>
+          <w:pPr>
+            <w:pStyle w:val="Footer"/>
+            <w:rPr>
+              <w:rFonts w:ascii="Calibri" w:eastAsia="Calibri" w:hAnsi="Calibri" w:cs="Arial"/>
+              <w:sz w:val="16"/>
+              <w:szCs w:val="16"/>
+              <w:lang w:val="en-US" w:eastAsia="en-US"/>
+            </w:rPr>
+          </w:pPr>
           <w:r>
             <w:rPr>
               <w:rFonts w:ascii="Calibri" w:eastAsia="Calibri" w:hAnsi="Calibri" w:cs="Arial" w:hint="cs"/>
@@ -369,68 +596,13 @@
               <w:rtl/>
               <w:lang w:val="en-US" w:eastAsia="en-US"/>
             </w:rPr>
-            <w:t>הירשברג</w:t>
-          </w:r>
-          <w:proofErr w:type="spellEnd"/>
-        </w:p>
-      </w:tc>
-    </w:tr>
-    <w:bookmarkEnd w:id="0"/>
-    <w:tr>
-      <w:tc>
-        <w:tcPr>
-          <w:tcW w:w="1984" w:type="dxa"/>
-          <w:shd w:val="clear" w:color="auto" w:fill="auto"/>
-        </w:tcPr>
-        <w:p>
-          <w:pPr>
-            <w:ind w:right="-1080"/>
-            <w:rPr>
-              <w:rFonts w:ascii="Calibri" w:eastAsia="Calibri" w:hAnsi="Calibri" w:cs="Arial"/>
-              <w:sz w:val="16"/>
-              <w:szCs w:val="16"/>
-            </w:rPr>
-          </w:pPr>
-          <w:r>
-            <w:rPr>
-              <w:rFonts w:ascii="Arial" w:eastAsia="Calibri" w:hAnsi="Arial" w:cs="Arial"/>
-              <w:sz w:val="16"/>
-              <w:szCs w:val="16"/>
-            </w:rPr>
-            <w:t>judithpinnie@gmail.com</w:t>
+            <w:t>גזבר: פיני בלבין</w:t>
           </w:r>
         </w:p>
       </w:tc>
       <w:tc>
         <w:tcPr>
-          <w:tcW w:w="1514" w:type="dxa"/>
-          <w:shd w:val="clear" w:color="auto" w:fill="auto"/>
-        </w:tcPr>
-        <w:p>
-          <w:pPr>
-            <w:pStyle w:val="Footer"/>
-            <w:rPr>
-              <w:rFonts w:ascii="Calibri" w:eastAsia="Calibri" w:hAnsi="Calibri" w:cs="Arial"/>
-              <w:sz w:val="16"/>
-              <w:szCs w:val="16"/>
-              <w:lang w:val="en-US" w:eastAsia="en-US"/>
-            </w:rPr>
-          </w:pPr>
-          <w:r>
-            <w:rPr>
-              <w:rFonts w:ascii="Calibri" w:eastAsia="Calibri" w:hAnsi="Calibri" w:cs="Arial" w:hint="cs"/>
-              <w:sz w:val="16"/>
-              <w:szCs w:val="16"/>
-              <w:rtl/>
-              <w:lang w:val="en-US" w:eastAsia="en-US"/>
-            </w:rPr>
-            <w:t>גזבר: פיני בלבין</w:t>
-          </w:r>
-        </w:p>
-      </w:tc>
-      <w:tc>
-        <w:tcPr>
-          <w:tcW w:w="1605" w:type="dxa"/>
+          <w:tcW w:w="992" w:type="dxa"/>
           <w:shd w:val="clear" w:color="auto" w:fill="auto"/>
         </w:tcPr>
         <w:p>
@@ -503,27 +675,7 @@
               <w:szCs w:val="16"/>
               <w:rtl/>
             </w:rPr>
-            <w:t xml:space="preserve">רב </w:t>
-          </w:r>
-          <w:proofErr w:type="spellStart"/>
-          <w:r>
-            <w:rPr>
-              <w:rFonts w:ascii="Calibri" w:eastAsia="Calibri" w:hAnsi="Calibri" w:cs="Arial" w:hint="cs"/>
-              <w:sz w:val="16"/>
-              <w:szCs w:val="16"/>
-              <w:rtl/>
-            </w:rPr>
-            <w:t>ביה"כ</w:t>
-          </w:r>
-          <w:proofErr w:type="spellEnd"/>
-          <w:r>
-            <w:rPr>
-              <w:rFonts w:ascii="Calibri" w:eastAsia="Calibri" w:hAnsi="Calibri" w:cs="Arial" w:hint="cs"/>
-              <w:sz w:val="16"/>
-              <w:szCs w:val="16"/>
-              <w:rtl/>
-            </w:rPr>
-            <w:t xml:space="preserve">: הרב מוטי סימפסון   </w:t>
+            <w:t xml:space="preserve">רב ביה"כ: הרב מוטי סימפסון   </w:t>
           </w:r>
           <w:r>
             <w:rPr>
@@ -600,7 +752,7 @@
       </w:rPr>
       <w:t xml:space="preserve">נא לשלוח דוא"ל ל: </w:t>
     </w:r>
-    <w:hyperlink r:id="rId1" w:tgtFrame="_blank" w:history="1">
+    <w:hyperlink r:id="rId5" w:tgtFrame="_blank" w:history="1">
       <w:r>
         <w:rPr>
           <w:rStyle w:val="Hyperlink"/>
@@ -723,7 +875,7 @@
       </w:rPr>
       <w:t xml:space="preserve"> </w:t>
     </w:r>
-    <w:hyperlink r:id="rId2" w:history="1">
+    <w:hyperlink r:id="rId6" w:history="1">
       <w:r>
         <w:rPr>
           <w:rStyle w:val="Hyperlink"/>
@@ -740,18 +892,8 @@
 </w:ftr>
 </file>
 
-<file path=word/footer3.xml><?xml version="1.0" encoding="utf-8"?>
-<w:ftr xmlns:wpc="http://schemas.microsoft.com/office/word/2010/wordprocessingCanvas" xmlns:mc="http://schemas.openxmlformats.org/markup-compatibility/2006" xmlns:o="urn:schemas-microsoft-com:office:office" xmlns:r="http://schemas.openxmlformats.org/officeDocument/2006/relationships" xmlns:m="http://schemas.openxmlformats.org/officeDocument/2006/math" xmlns:v="urn:schemas-microsoft-com:vml" xmlns:wp14="http://schemas.microsoft.com/office/word/2010/wordprocessingDrawing" xmlns:wp="http://schemas.openxmlformats.org/drawingml/2006/wordprocessingDrawing" xmlns:w10="urn:schemas-microsoft-com:office:word" xmlns:w="http://schemas.openxmlformats.org/wordprocessingml/2006/main" xmlns:w14="http://schemas.microsoft.com/office/word/2010/wordml" xmlns:wpg="http://schemas.microsoft.com/office/word/2010/wordprocessingGroup" xmlns:wpi="http://schemas.microsoft.com/office/word/2010/wordprocessingInk" xmlns:wne="http://schemas.microsoft.com/office/word/2006/wordml" xmlns:wps="http://schemas.microsoft.com/office/word/2010/wordprocessingShape" mc:Ignorable="w14 wp14">
-  <w:p>
-    <w:pPr>
-      <w:pStyle w:val="Footer"/>
-    </w:pPr>
-  </w:p>
-</w:ftr>
-</file>
-
 <file path=word/footnotes.xml><?xml version="1.0" encoding="utf-8"?>
-<w:footnotes xmlns:wpc="http://schemas.microsoft.com/office/word/2010/wordprocessingCanvas" xmlns:mc="http://schemas.openxmlformats.org/markup-compatibility/2006" xmlns:o="urn:schemas-microsoft-com:office:office" xmlns:r="http://schemas.openxmlformats.org/officeDocument/2006/relationships" xmlns:m="http://schemas.openxmlformats.org/officeDocument/2006/math" xmlns:v="urn:schemas-microsoft-com:vml" xmlns:wp14="http://schemas.microsoft.com/office/word/2010/wordprocessingDrawing" xmlns:wp="http://schemas.openxmlformats.org/drawingml/2006/wordprocessingDrawing" xmlns:w10="urn:schemas-microsoft-com:office:word" xmlns:w="http://schemas.openxmlformats.org/wordprocessingml/2006/main" xmlns:w14="http://schemas.microsoft.com/office/word/2010/wordml" xmlns:wpg="http://schemas.microsoft.com/office/word/2010/wordprocessingGroup" xmlns:wpi="http://schemas.microsoft.com/office/word/2010/wordprocessingInk" xmlns:wne="http://schemas.microsoft.com/office/word/2006/wordml" xmlns:wps="http://schemas.microsoft.com/office/word/2010/wordprocessingShape" mc:Ignorable="w14 wp14">
+<w:footnotes xmlns:wpc="http://schemas.microsoft.com/office/word/2010/wordprocessingCanvas" xmlns:mc="http://schemas.openxmlformats.org/markup-compatibility/2006" xmlns:o="urn:schemas-microsoft-com:office:office" xmlns:r="http://schemas.openxmlformats.org/officeDocument/2006/relationships" xmlns:m="http://schemas.openxmlformats.org/officeDocument/2006/math" xmlns:v="urn:schemas-microsoft-com:vml" xmlns:wp14="http://schemas.microsoft.com/office/word/2010/wordprocessingDrawing" xmlns:wp="http://schemas.openxmlformats.org/drawingml/2006/wordprocessingDrawing" xmlns:w10="urn:schemas-microsoft-com:office:word" xmlns:w="http://schemas.openxmlformats.org/wordprocessingml/2006/main" xmlns:w14="http://schemas.microsoft.com/office/word/2010/wordml" xmlns:w15="http://schemas.microsoft.com/office/word/2012/wordml" xmlns:wpg="http://schemas.microsoft.com/office/word/2010/wordprocessingGroup" xmlns:wpi="http://schemas.microsoft.com/office/word/2010/wordprocessingInk" xmlns:wne="http://schemas.microsoft.com/office/word/2006/wordml" xmlns:wps="http://schemas.microsoft.com/office/word/2010/wordprocessingShape" mc:Ignorable="w14 w15 wp14">
   <w:footnote w:type="separator" w:id="-1">
     <w:p>
       <w:r>
@@ -770,17 +912,7 @@
 </file>
 
 <file path=word/header1.xml><?xml version="1.0" encoding="utf-8"?>
-<w:hdr xmlns:wpc="http://schemas.microsoft.com/office/word/2010/wordprocessingCanvas" xmlns:mc="http://schemas.openxmlformats.org/markup-compatibility/2006" xmlns:o="urn:schemas-microsoft-com:office:office" xmlns:r="http://schemas.openxmlformats.org/officeDocument/2006/relationships" xmlns:m="http://schemas.openxmlformats.org/officeDocument/2006/math" xmlns:v="urn:schemas-microsoft-com:vml" xmlns:wp14="http://schemas.microsoft.com/office/word/2010/wordprocessingDrawing" xmlns:wp="http://schemas.openxmlformats.org/drawingml/2006/wordprocessingDrawing" xmlns:w10="urn:schemas-microsoft-com:office:word" xmlns:w="http://schemas.openxmlformats.org/wordprocessingml/2006/main" xmlns:w14="http://schemas.microsoft.com/office/word/2010/wordml" xmlns:wpg="http://schemas.microsoft.com/office/word/2010/wordprocessingGroup" xmlns:wpi="http://schemas.microsoft.com/office/word/2010/wordprocessingInk" xmlns:wne="http://schemas.microsoft.com/office/word/2006/wordml" xmlns:wps="http://schemas.microsoft.com/office/word/2010/wordprocessingShape" mc:Ignorable="w14 wp14">
-  <w:p>
-    <w:pPr>
-      <w:pStyle w:val="Header"/>
-    </w:pPr>
-  </w:p>
-</w:hdr>
-</file>
-
-<file path=word/header2.xml><?xml version="1.0" encoding="utf-8"?>
-<w:hdr xmlns:wpc="http://schemas.microsoft.com/office/word/2010/wordprocessingCanvas" xmlns:mc="http://schemas.openxmlformats.org/markup-compatibility/2006" xmlns:o="urn:schemas-microsoft-com:office:office" xmlns:r="http://schemas.openxmlformats.org/officeDocument/2006/relationships" xmlns:m="http://schemas.openxmlformats.org/officeDocument/2006/math" xmlns:v="urn:schemas-microsoft-com:vml" xmlns:wp14="http://schemas.microsoft.com/office/word/2010/wordprocessingDrawing" xmlns:wp="http://schemas.openxmlformats.org/drawingml/2006/wordprocessingDrawing" xmlns:w10="urn:schemas-microsoft-com:office:word" xmlns:w="http://schemas.openxmlformats.org/wordprocessingml/2006/main" xmlns:w14="http://schemas.microsoft.com/office/word/2010/wordml" xmlns:wpg="http://schemas.microsoft.com/office/word/2010/wordprocessingGroup" xmlns:wpi="http://schemas.microsoft.com/office/word/2010/wordprocessingInk" xmlns:wne="http://schemas.microsoft.com/office/word/2006/wordml" xmlns:wps="http://schemas.microsoft.com/office/word/2010/wordprocessingShape" mc:Ignorable="w14 wp14">
+<w:hdr xmlns:wpc="http://schemas.microsoft.com/office/word/2010/wordprocessingCanvas" xmlns:mc="http://schemas.openxmlformats.org/markup-compatibility/2006" xmlns:o="urn:schemas-microsoft-com:office:office" xmlns:r="http://schemas.openxmlformats.org/officeDocument/2006/relationships" xmlns:m="http://schemas.openxmlformats.org/officeDocument/2006/math" xmlns:v="urn:schemas-microsoft-com:vml" xmlns:wp14="http://schemas.microsoft.com/office/word/2010/wordprocessingDrawing" xmlns:wp="http://schemas.openxmlformats.org/drawingml/2006/wordprocessingDrawing" xmlns:w10="urn:schemas-microsoft-com:office:word" xmlns:w="http://schemas.openxmlformats.org/wordprocessingml/2006/main" xmlns:w14="http://schemas.microsoft.com/office/word/2010/wordml" xmlns:w15="http://schemas.microsoft.com/office/word/2012/wordml" xmlns:wpg="http://schemas.microsoft.com/office/word/2010/wordprocessingGroup" xmlns:wpi="http://schemas.microsoft.com/office/word/2010/wordprocessingInk" xmlns:wne="http://schemas.microsoft.com/office/word/2006/wordml" xmlns:wps="http://schemas.microsoft.com/office/word/2010/wordprocessingShape" mc:Ignorable="w14 w15 wp14">
   <w:p>
     <w:pPr>
       <w:tabs>
@@ -1124,19 +1256,9 @@
 </w:hdr>
 </file>
 
-<file path=word/header3.xml><?xml version="1.0" encoding="utf-8"?>
-<w:hdr xmlns:wpc="http://schemas.microsoft.com/office/word/2010/wordprocessingCanvas" xmlns:mc="http://schemas.openxmlformats.org/markup-compatibility/2006" xmlns:o="urn:schemas-microsoft-com:office:office" xmlns:r="http://schemas.openxmlformats.org/officeDocument/2006/relationships" xmlns:m="http://schemas.openxmlformats.org/officeDocument/2006/math" xmlns:v="urn:schemas-microsoft-com:vml" xmlns:wp14="http://schemas.microsoft.com/office/word/2010/wordprocessingDrawing" xmlns:wp="http://schemas.openxmlformats.org/drawingml/2006/wordprocessingDrawing" xmlns:w10="urn:schemas-microsoft-com:office:word" xmlns:w="http://schemas.openxmlformats.org/wordprocessingml/2006/main" xmlns:w14="http://schemas.microsoft.com/office/word/2010/wordml" xmlns:wpg="http://schemas.microsoft.com/office/word/2010/wordprocessingGroup" xmlns:wpi="http://schemas.microsoft.com/office/word/2010/wordprocessingInk" xmlns:wne="http://schemas.microsoft.com/office/word/2006/wordml" xmlns:wps="http://schemas.microsoft.com/office/word/2010/wordprocessingShape" mc:Ignorable="w14 wp14">
-  <w:p>
-    <w:pPr>
-      <w:pStyle w:val="Header"/>
-    </w:pPr>
-  </w:p>
-</w:hdr>
-</file>
-
 <file path=word/numbering.xml><?xml version="1.0" encoding="utf-8"?>
-<w:numbering xmlns:wpc="http://schemas.microsoft.com/office/word/2010/wordprocessingCanvas" xmlns:mc="http://schemas.openxmlformats.org/markup-compatibility/2006" xmlns:o="urn:schemas-microsoft-com:office:office" xmlns:r="http://schemas.openxmlformats.org/officeDocument/2006/relationships" xmlns:m="http://schemas.openxmlformats.org/officeDocument/2006/math" xmlns:v="urn:schemas-microsoft-com:vml" xmlns:wp14="http://schemas.microsoft.com/office/word/2010/wordprocessingDrawing" xmlns:wp="http://schemas.openxmlformats.org/drawingml/2006/wordprocessingDrawing" xmlns:w10="urn:schemas-microsoft-com:office:word" xmlns:w="http://schemas.openxmlformats.org/wordprocessingml/2006/main" xmlns:w14="http://schemas.microsoft.com/office/word/2010/wordml" xmlns:wpg="http://schemas.microsoft.com/office/word/2010/wordprocessingGroup" xmlns:wpi="http://schemas.microsoft.com/office/word/2010/wordprocessingInk" xmlns:wne="http://schemas.microsoft.com/office/word/2006/wordml" xmlns:wps="http://schemas.microsoft.com/office/word/2010/wordprocessingShape" mc:Ignorable="w14 wp14">
-  <w:abstractNum w:abstractNumId="0">
+<w:numbering xmlns:wpc="http://schemas.microsoft.com/office/word/2010/wordprocessingCanvas" xmlns:mc="http://schemas.openxmlformats.org/markup-compatibility/2006" xmlns:o="urn:schemas-microsoft-com:office:office" xmlns:r="http://schemas.openxmlformats.org/officeDocument/2006/relationships" xmlns:m="http://schemas.openxmlformats.org/officeDocument/2006/math" xmlns:v="urn:schemas-microsoft-com:vml" xmlns:wp14="http://schemas.microsoft.com/office/word/2010/wordprocessingDrawing" xmlns:wp="http://schemas.openxmlformats.org/drawingml/2006/wordprocessingDrawing" xmlns:w10="urn:schemas-microsoft-com:office:word" xmlns:w="http://schemas.openxmlformats.org/wordprocessingml/2006/main" xmlns:w14="http://schemas.microsoft.com/office/word/2010/wordml" xmlns:w15="http://schemas.microsoft.com/office/word/2012/wordml" xmlns:wpg="http://schemas.microsoft.com/office/word/2010/wordprocessingGroup" xmlns:wpi="http://schemas.microsoft.com/office/word/2010/wordprocessingInk" xmlns:wne="http://schemas.microsoft.com/office/word/2006/wordml" xmlns:wps="http://schemas.microsoft.com/office/word/2010/wordprocessingShape" mc:Ignorable="w14 w15 wp14">
+  <w:abstractNum w:abstractNumId="0" w15:restartNumberingAfterBreak="0">
     <w:nsid w:val="FFFFFF7C"/>
     <w:multiLevelType w:val="singleLevel"/>
     <w:tmpl w:val="32AAED6A"/>
@@ -1154,7 +1276,7 @@
       </w:pPr>
     </w:lvl>
   </w:abstractNum>
-  <w:abstractNum w:abstractNumId="1">
+  <w:abstractNum w:abstractNumId="1" w15:restartNumberingAfterBreak="0">
     <w:nsid w:val="FFFFFF7D"/>
     <w:multiLevelType w:val="singleLevel"/>
     <w:tmpl w:val="9B28B306"/>
@@ -1172,7 +1294,7 @@
       </w:pPr>
     </w:lvl>
   </w:abstractNum>
-  <w:abstractNum w:abstractNumId="2">
+  <w:abstractNum w:abstractNumId="2" w15:restartNumberingAfterBreak="0">
     <w:nsid w:val="FFFFFF7E"/>
     <w:multiLevelType w:val="singleLevel"/>
     <w:tmpl w:val="43DCB25A"/>
@@ -1190,7 +1312,7 @@
       </w:pPr>
     </w:lvl>
   </w:abstractNum>
-  <w:abstractNum w:abstractNumId="3">
+  <w:abstractNum w:abstractNumId="3" w15:restartNumberingAfterBreak="0">
     <w:nsid w:val="FFFFFF7F"/>
     <w:multiLevelType w:val="singleLevel"/>
     <w:tmpl w:val="7D7454AA"/>
@@ -1208,7 +1330,7 @@
       </w:pPr>
     </w:lvl>
   </w:abstractNum>
-  <w:abstractNum w:abstractNumId="4">
+  <w:abstractNum w:abstractNumId="4" w15:restartNumberingAfterBreak="0">
     <w:nsid w:val="FFFFFF80"/>
     <w:multiLevelType w:val="singleLevel"/>
     <w:tmpl w:val="5E2293A4"/>
@@ -1229,7 +1351,7 @@
       </w:rPr>
     </w:lvl>
   </w:abstractNum>
-  <w:abstractNum w:abstractNumId="5">
+  <w:abstractNum w:abstractNumId="5" w15:restartNumberingAfterBreak="0">
     <w:nsid w:val="FFFFFF81"/>
     <w:multiLevelType w:val="singleLevel"/>
     <w:tmpl w:val="E624780E"/>
@@ -1250,7 +1372,7 @@
       </w:rPr>
     </w:lvl>
   </w:abstractNum>
-  <w:abstractNum w:abstractNumId="6">
+  <w:abstractNum w:abstractNumId="6" w15:restartNumberingAfterBreak="0">
     <w:nsid w:val="FFFFFF82"/>
     <w:multiLevelType w:val="singleLevel"/>
     <w:tmpl w:val="FAA405C4"/>
@@ -1271,7 +1393,7 @@
       </w:rPr>
     </w:lvl>
   </w:abstractNum>
-  <w:abstractNum w:abstractNumId="7">
+  <w:abstractNum w:abstractNumId="7" w15:restartNumberingAfterBreak="0">
     <w:nsid w:val="FFFFFF83"/>
     <w:multiLevelType w:val="singleLevel"/>
     <w:tmpl w:val="2ED6263A"/>
@@ -1292,7 +1414,7 @@
       </w:rPr>
     </w:lvl>
   </w:abstractNum>
-  <w:abstractNum w:abstractNumId="8">
+  <w:abstractNum w:abstractNumId="8" w15:restartNumberingAfterBreak="0">
     <w:nsid w:val="FFFFFF89"/>
     <w:multiLevelType w:val="singleLevel"/>
     <w:tmpl w:val="4D90E634"/>
@@ -1313,7 +1435,7 @@
       </w:rPr>
     </w:lvl>
   </w:abstractNum>
-  <w:abstractNum w:abstractNumId="9">
+  <w:abstractNum w:abstractNumId="9" w15:restartNumberingAfterBreak="0">
     <w:nsid w:val="27800BDB"/>
     <w:multiLevelType w:val="hybridMultilevel"/>
     <w:tmpl w:val="00122FAC"/>
@@ -1428,7 +1550,7 @@
       </w:rPr>
     </w:lvl>
   </w:abstractNum>
-  <w:abstractNum w:abstractNumId="10">
+  <w:abstractNum w:abstractNumId="10" w15:restartNumberingAfterBreak="0">
     <w:nsid w:val="5EFF3179"/>
     <w:multiLevelType w:val="hybridMultilevel"/>
     <w:tmpl w:val="C6CE706E"/>
@@ -1605,7 +1727,7 @@
 </file>
 
 <file path=word/styles.xml><?xml version="1.0" encoding="utf-8"?>
-<w:styles xmlns:mc="http://schemas.openxmlformats.org/markup-compatibility/2006" xmlns:r="http://schemas.openxmlformats.org/officeDocument/2006/relationships" xmlns:w="http://schemas.openxmlformats.org/wordprocessingml/2006/main" xmlns:w14="http://schemas.microsoft.com/office/word/2010/wordml" mc:Ignorable="w14">
+<w:styles xmlns:mc="http://schemas.openxmlformats.org/markup-compatibility/2006" xmlns:r="http://schemas.openxmlformats.org/officeDocument/2006/relationships" xmlns:w="http://schemas.openxmlformats.org/wordprocessingml/2006/main" xmlns:w14="http://schemas.microsoft.com/office/word/2010/wordml" xmlns:w15="http://schemas.microsoft.com/office/word/2012/wordml" mc:Ignorable="w14 w15">
   <w:docDefaults>
     <w:rPrDefault>
       <w:rPr>
@@ -1615,7 +1737,7 @@
     </w:rPrDefault>
     <w:pPrDefault/>
   </w:docDefaults>
-  <w:latentStyles w:defLockedState="0" w:defUIPriority="0" w:defSemiHidden="0" w:defUnhideWhenUsed="0" w:defQFormat="0" w:count="267">
+  <w:latentStyles w:defLockedState="0" w:defUIPriority="0" w:defSemiHidden="0" w:defUnhideWhenUsed="0" w:defQFormat="0" w:count="371">
     <w:lsdException w:name="Normal" w:qFormat="1"/>
     <w:lsdException w:name="heading 1" w:qFormat="1"/>
     <w:lsdException w:name="heading 2" w:qFormat="1"/>
@@ -1623,17 +1745,149 @@
     <w:lsdException w:name="heading 4" w:qFormat="1"/>
     <w:lsdException w:name="heading 5" w:qFormat="1"/>
     <w:lsdException w:name="heading 6" w:qFormat="1"/>
-    <w:lsdException w:name="heading 7" w:qFormat="1"/>
-    <w:lsdException w:name="heading 8" w:qFormat="1"/>
-    <w:lsdException w:name="heading 9" w:qFormat="1"/>
-    <w:lsdException w:name="footer" w:uiPriority="99"/>
-    <w:lsdException w:name="caption" w:qFormat="1"/>
+    <w:lsdException w:name="heading 7" w:semiHidden="1" w:unhideWhenUsed="1" w:qFormat="1"/>
+    <w:lsdException w:name="heading 8" w:semiHidden="1" w:unhideWhenUsed="1" w:qFormat="1"/>
+    <w:lsdException w:name="heading 9" w:semiHidden="1" w:unhideWhenUsed="1" w:qFormat="1"/>
+    <w:lsdException w:name="index 1" w:semiHidden="1" w:unhideWhenUsed="1"/>
+    <w:lsdException w:name="index 2" w:semiHidden="1" w:unhideWhenUsed="1"/>
+    <w:lsdException w:name="index 3" w:semiHidden="1" w:unhideWhenUsed="1"/>
+    <w:lsdException w:name="index 4" w:semiHidden="1" w:unhideWhenUsed="1"/>
+    <w:lsdException w:name="index 5" w:semiHidden="1" w:unhideWhenUsed="1"/>
+    <w:lsdException w:name="index 6" w:semiHidden="1" w:unhideWhenUsed="1"/>
+    <w:lsdException w:name="index 7" w:semiHidden="1" w:unhideWhenUsed="1"/>
+    <w:lsdException w:name="index 8" w:semiHidden="1" w:unhideWhenUsed="1"/>
+    <w:lsdException w:name="index 9" w:semiHidden="1" w:unhideWhenUsed="1"/>
+    <w:lsdException w:name="toc 1" w:semiHidden="1" w:unhideWhenUsed="1"/>
+    <w:lsdException w:name="toc 2" w:semiHidden="1" w:unhideWhenUsed="1"/>
+    <w:lsdException w:name="toc 3" w:semiHidden="1" w:unhideWhenUsed="1"/>
+    <w:lsdException w:name="toc 4" w:semiHidden="1" w:unhideWhenUsed="1"/>
+    <w:lsdException w:name="toc 5" w:semiHidden="1" w:unhideWhenUsed="1"/>
+    <w:lsdException w:name="toc 6" w:semiHidden="1" w:unhideWhenUsed="1"/>
+    <w:lsdException w:name="toc 7" w:semiHidden="1" w:unhideWhenUsed="1"/>
+    <w:lsdException w:name="toc 8" w:semiHidden="1" w:unhideWhenUsed="1"/>
+    <w:lsdException w:name="toc 9" w:semiHidden="1" w:unhideWhenUsed="1"/>
+    <w:lsdException w:name="Normal Indent" w:semiHidden="1" w:unhideWhenUsed="1"/>
+    <w:lsdException w:name="footnote text" w:semiHidden="1" w:unhideWhenUsed="1"/>
+    <w:lsdException w:name="annotation text" w:semiHidden="1" w:unhideWhenUsed="1"/>
+    <w:lsdException w:name="header" w:semiHidden="1" w:unhideWhenUsed="1"/>
+    <w:lsdException w:name="footer" w:semiHidden="1" w:uiPriority="99" w:unhideWhenUsed="1"/>
+    <w:lsdException w:name="index heading" w:semiHidden="1" w:unhideWhenUsed="1"/>
+    <w:lsdException w:name="caption" w:semiHidden="1" w:unhideWhenUsed="1" w:qFormat="1"/>
+    <w:lsdException w:name="table of figures" w:semiHidden="1" w:unhideWhenUsed="1"/>
+    <w:lsdException w:name="envelope address" w:semiHidden="1" w:unhideWhenUsed="1"/>
+    <w:lsdException w:name="envelope return" w:semiHidden="1" w:unhideWhenUsed="1"/>
+    <w:lsdException w:name="footnote reference" w:semiHidden="1" w:unhideWhenUsed="1"/>
+    <w:lsdException w:name="annotation reference" w:semiHidden="1" w:unhideWhenUsed="1"/>
+    <w:lsdException w:name="line number" w:semiHidden="1" w:unhideWhenUsed="1"/>
+    <w:lsdException w:name="page number" w:semiHidden="1" w:unhideWhenUsed="1"/>
+    <w:lsdException w:name="endnote reference" w:semiHidden="1" w:unhideWhenUsed="1"/>
+    <w:lsdException w:name="endnote text" w:semiHidden="1" w:unhideWhenUsed="1"/>
+    <w:lsdException w:name="table of authorities" w:semiHidden="1" w:unhideWhenUsed="1"/>
+    <w:lsdException w:name="macro" w:semiHidden="1" w:unhideWhenUsed="1"/>
+    <w:lsdException w:name="toa heading" w:semiHidden="1" w:unhideWhenUsed="1"/>
+    <w:lsdException w:name="List" w:semiHidden="1" w:unhideWhenUsed="1"/>
+    <w:lsdException w:name="List Bullet" w:semiHidden="1" w:unhideWhenUsed="1"/>
+    <w:lsdException w:name="List 2" w:semiHidden="1" w:unhideWhenUsed="1"/>
+    <w:lsdException w:name="List 3" w:semiHidden="1" w:unhideWhenUsed="1"/>
+    <w:lsdException w:name="List Bullet 2" w:semiHidden="1" w:unhideWhenUsed="1"/>
+    <w:lsdException w:name="List Bullet 3" w:semiHidden="1" w:unhideWhenUsed="1"/>
+    <w:lsdException w:name="List Bullet 4" w:semiHidden="1" w:unhideWhenUsed="1"/>
+    <w:lsdException w:name="List Bullet 5" w:semiHidden="1" w:unhideWhenUsed="1"/>
+    <w:lsdException w:name="List Number 2" w:semiHidden="1" w:unhideWhenUsed="1"/>
+    <w:lsdException w:name="List Number 3" w:semiHidden="1" w:unhideWhenUsed="1"/>
+    <w:lsdException w:name="List Number 4" w:semiHidden="1" w:unhideWhenUsed="1"/>
+    <w:lsdException w:name="List Number 5" w:semiHidden="1" w:unhideWhenUsed="1"/>
     <w:lsdException w:name="Title" w:qFormat="1"/>
+    <w:lsdException w:name="Closing" w:semiHidden="1" w:unhideWhenUsed="1"/>
+    <w:lsdException w:name="Signature" w:semiHidden="1" w:unhideWhenUsed="1"/>
+    <w:lsdException w:name="Default Paragraph Font" w:semiHidden="1" w:unhideWhenUsed="1"/>
+    <w:lsdException w:name="Body Text" w:semiHidden="1" w:unhideWhenUsed="1"/>
+    <w:lsdException w:name="Body Text Indent" w:semiHidden="1" w:unhideWhenUsed="1"/>
+    <w:lsdException w:name="List Continue" w:semiHidden="1" w:unhideWhenUsed="1"/>
+    <w:lsdException w:name="List Continue 2" w:semiHidden="1" w:unhideWhenUsed="1"/>
+    <w:lsdException w:name="List Continue 3" w:semiHidden="1" w:unhideWhenUsed="1"/>
+    <w:lsdException w:name="List Continue 4" w:semiHidden="1" w:unhideWhenUsed="1"/>
+    <w:lsdException w:name="List Continue 5" w:semiHidden="1" w:unhideWhenUsed="1"/>
+    <w:lsdException w:name="Message Header" w:semiHidden="1" w:unhideWhenUsed="1"/>
     <w:lsdException w:name="Subtitle" w:qFormat="1"/>
+    <w:lsdException w:name="Body Text First Indent 2" w:semiHidden="1" w:unhideWhenUsed="1"/>
+    <w:lsdException w:name="Note Heading" w:semiHidden="1" w:unhideWhenUsed="1"/>
+    <w:lsdException w:name="Body Text 2" w:semiHidden="1" w:unhideWhenUsed="1"/>
+    <w:lsdException w:name="Body Text 3" w:semiHidden="1" w:unhideWhenUsed="1"/>
+    <w:lsdException w:name="Body Text Indent 2" w:semiHidden="1" w:unhideWhenUsed="1"/>
+    <w:lsdException w:name="Body Text Indent 3" w:semiHidden="1" w:unhideWhenUsed="1"/>
+    <w:lsdException w:name="Block Text" w:semiHidden="1" w:unhideWhenUsed="1"/>
+    <w:lsdException w:name="Hyperlink" w:semiHidden="1" w:unhideWhenUsed="1"/>
+    <w:lsdException w:name="FollowedHyperlink" w:semiHidden="1" w:unhideWhenUsed="1"/>
     <w:lsdException w:name="Strong" w:qFormat="1"/>
     <w:lsdException w:name="Emphasis" w:qFormat="1"/>
-    <w:lsdException w:name="Normal (Web)" w:uiPriority="99"/>
+    <w:lsdException w:name="Document Map" w:semiHidden="1" w:unhideWhenUsed="1"/>
+    <w:lsdException w:name="Plain Text" w:semiHidden="1" w:unhideWhenUsed="1"/>
+    <w:lsdException w:name="E-mail Signature" w:semiHidden="1" w:unhideWhenUsed="1"/>
+    <w:lsdException w:name="HTML Top of Form" w:semiHidden="1" w:unhideWhenUsed="1"/>
+    <w:lsdException w:name="HTML Bottom of Form" w:semiHidden="1" w:unhideWhenUsed="1"/>
+    <w:lsdException w:name="Normal (Web)" w:semiHidden="1" w:uiPriority="99" w:unhideWhenUsed="1"/>
+    <w:lsdException w:name="HTML Acronym" w:semiHidden="1" w:unhideWhenUsed="1"/>
+    <w:lsdException w:name="HTML Address" w:semiHidden="1" w:unhideWhenUsed="1"/>
+    <w:lsdException w:name="HTML Cite" w:semiHidden="1" w:unhideWhenUsed="1"/>
+    <w:lsdException w:name="HTML Code" w:semiHidden="1" w:unhideWhenUsed="1"/>
+    <w:lsdException w:name="HTML Definition" w:semiHidden="1" w:unhideWhenUsed="1"/>
+    <w:lsdException w:name="HTML Keyboard" w:semiHidden="1" w:unhideWhenUsed="1"/>
+    <w:lsdException w:name="HTML Preformatted" w:semiHidden="1" w:unhideWhenUsed="1"/>
+    <w:lsdException w:name="HTML Sample" w:semiHidden="1" w:unhideWhenUsed="1"/>
+    <w:lsdException w:name="HTML Typewriter" w:semiHidden="1" w:unhideWhenUsed="1"/>
+    <w:lsdException w:name="HTML Variable" w:semiHidden="1" w:unhideWhenUsed="1"/>
+    <w:lsdException w:name="Normal Table" w:semiHidden="1" w:unhideWhenUsed="1"/>
+    <w:lsdException w:name="annotation subject" w:semiHidden="1" w:unhideWhenUsed="1"/>
+    <w:lsdException w:name="No List" w:semiHidden="1" w:unhideWhenUsed="1"/>
+    <w:lsdException w:name="Outline List 1" w:semiHidden="1" w:unhideWhenUsed="1"/>
+    <w:lsdException w:name="Outline List 2" w:semiHidden="1" w:unhideWhenUsed="1"/>
+    <w:lsdException w:name="Outline List 3" w:semiHidden="1" w:unhideWhenUsed="1"/>
+    <w:lsdException w:name="Table Simple 1" w:semiHidden="1" w:unhideWhenUsed="1"/>
+    <w:lsdException w:name="Table Simple 2" w:semiHidden="1" w:unhideWhenUsed="1"/>
+    <w:lsdException w:name="Table Simple 3" w:semiHidden="1" w:unhideWhenUsed="1"/>
+    <w:lsdException w:name="Table Classic 1" w:semiHidden="1" w:unhideWhenUsed="1"/>
+    <w:lsdException w:name="Table Classic 2" w:semiHidden="1" w:unhideWhenUsed="1"/>
+    <w:lsdException w:name="Table Classic 3" w:semiHidden="1" w:unhideWhenUsed="1"/>
+    <w:lsdException w:name="Table Classic 4" w:semiHidden="1" w:unhideWhenUsed="1"/>
+    <w:lsdException w:name="Table Colorful 1" w:semiHidden="1" w:unhideWhenUsed="1"/>
+    <w:lsdException w:name="Table Colorful 2" w:semiHidden="1" w:unhideWhenUsed="1"/>
+    <w:lsdException w:name="Table Colorful 3" w:semiHidden="1" w:unhideWhenUsed="1"/>
+    <w:lsdException w:name="Table Columns 1" w:semiHidden="1" w:unhideWhenUsed="1"/>
+    <w:lsdException w:name="Table Columns 2" w:semiHidden="1" w:unhideWhenUsed="1"/>
+    <w:lsdException w:name="Table Columns 3" w:semiHidden="1" w:unhideWhenUsed="1"/>
+    <w:lsdException w:name="Table Columns 4" w:semiHidden="1" w:unhideWhenUsed="1"/>
+    <w:lsdException w:name="Table Columns 5" w:semiHidden="1" w:unhideWhenUsed="1"/>
+    <w:lsdException w:name="Table Grid 1" w:semiHidden="1" w:unhideWhenUsed="1"/>
+    <w:lsdException w:name="Table Grid 2" w:semiHidden="1" w:unhideWhenUsed="1"/>
+    <w:lsdException w:name="Table Grid 3" w:semiHidden="1" w:unhideWhenUsed="1"/>
+    <w:lsdException w:name="Table Grid 4" w:semiHidden="1" w:unhideWhenUsed="1"/>
+    <w:lsdException w:name="Table Grid 5" w:semiHidden="1" w:unhideWhenUsed="1"/>
+    <w:lsdException w:name="Table Grid 6" w:semiHidden="1" w:unhideWhenUsed="1"/>
+    <w:lsdException w:name="Table Grid 7" w:semiHidden="1" w:unhideWhenUsed="1"/>
+    <w:lsdException w:name="Table Grid 8" w:semiHidden="1" w:unhideWhenUsed="1"/>
+    <w:lsdException w:name="Table List 1" w:semiHidden="1" w:unhideWhenUsed="1"/>
+    <w:lsdException w:name="Table List 2" w:semiHidden="1" w:unhideWhenUsed="1"/>
+    <w:lsdException w:name="Table List 3" w:semiHidden="1" w:unhideWhenUsed="1"/>
+    <w:lsdException w:name="Table List 4" w:semiHidden="1" w:unhideWhenUsed="1"/>
+    <w:lsdException w:name="Table List 5" w:semiHidden="1" w:unhideWhenUsed="1"/>
+    <w:lsdException w:name="Table List 6" w:semiHidden="1" w:unhideWhenUsed="1"/>
+    <w:lsdException w:name="Table List 7" w:semiHidden="1" w:unhideWhenUsed="1"/>
+    <w:lsdException w:name="Table List 8" w:semiHidden="1" w:unhideWhenUsed="1"/>
+    <w:lsdException w:name="Table 3D effects 1" w:semiHidden="1" w:unhideWhenUsed="1"/>
+    <w:lsdException w:name="Table 3D effects 2" w:semiHidden="1" w:unhideWhenUsed="1"/>
+    <w:lsdException w:name="Table 3D effects 3" w:semiHidden="1" w:unhideWhenUsed="1"/>
+    <w:lsdException w:name="Table Contemporary" w:semiHidden="1" w:unhideWhenUsed="1"/>
+    <w:lsdException w:name="Table Elegant" w:semiHidden="1" w:unhideWhenUsed="1"/>
+    <w:lsdException w:name="Table Professional" w:semiHidden="1" w:unhideWhenUsed="1"/>
+    <w:lsdException w:name="Table Subtle 1" w:semiHidden="1" w:unhideWhenUsed="1"/>
+    <w:lsdException w:name="Table Subtle 2" w:semiHidden="1" w:unhideWhenUsed="1"/>
+    <w:lsdException w:name="Table Web 1" w:semiHidden="1" w:unhideWhenUsed="1"/>
+    <w:lsdException w:name="Table Web 2" w:semiHidden="1" w:unhideWhenUsed="1"/>
+    <w:lsdException w:name="Table Web 3" w:semiHidden="1" w:unhideWhenUsed="1"/>
+    <w:lsdException w:name="Balloon Text" w:semiHidden="1" w:unhideWhenUsed="1"/>
     <w:lsdException w:name="Table Grid" w:uiPriority="59"/>
+    <w:lsdException w:name="Table Theme" w:semiHidden="1" w:unhideWhenUsed="1"/>
     <w:lsdException w:name="Placeholder Text" w:semiHidden="1" w:uiPriority="99"/>
     <w:lsdException w:name="No Spacing" w:uiPriority="1" w:qFormat="1"/>
     <w:lsdException w:name="Light Shading" w:uiPriority="60"/>
@@ -1745,6 +1999,110 @@
     <w:lsdException w:name="Book Title" w:uiPriority="33" w:qFormat="1"/>
     <w:lsdException w:name="Bibliography" w:semiHidden="1" w:uiPriority="37" w:unhideWhenUsed="1"/>
     <w:lsdException w:name="TOC Heading" w:semiHidden="1" w:uiPriority="39" w:unhideWhenUsed="1" w:qFormat="1"/>
+    <w:lsdException w:name="Plain Table 1" w:uiPriority="41"/>
+    <w:lsdException w:name="Plain Table 2" w:uiPriority="42"/>
+    <w:lsdException w:name="Plain Table 3" w:uiPriority="43"/>
+    <w:lsdException w:name="Plain Table 4" w:uiPriority="44"/>
+    <w:lsdException w:name="Plain Table 5" w:uiPriority="45"/>
+    <w:lsdException w:name="Grid Table Light" w:uiPriority="40"/>
+    <w:lsdException w:name="Grid Table 1 Light" w:uiPriority="46"/>
+    <w:lsdException w:name="Grid Table 2" w:uiPriority="47"/>
+    <w:lsdException w:name="Grid Table 3" w:uiPriority="48"/>
+    <w:lsdException w:name="Grid Table 4" w:uiPriority="49"/>
+    <w:lsdException w:name="Grid Table 5 Dark" w:uiPriority="50"/>
+    <w:lsdException w:name="Grid Table 6 Colorful" w:uiPriority="51"/>
+    <w:lsdException w:name="Grid Table 7 Colorful" w:uiPriority="52"/>
+    <w:lsdException w:name="Grid Table 1 Light Accent 1" w:uiPriority="46"/>
+    <w:lsdException w:name="Grid Table 2 Accent 1" w:uiPriority="47"/>
+    <w:lsdException w:name="Grid Table 3 Accent 1" w:uiPriority="48"/>
+    <w:lsdException w:name="Grid Table 4 Accent 1" w:uiPriority="49"/>
+    <w:lsdException w:name="Grid Table 5 Dark Accent 1" w:uiPriority="50"/>
+    <w:lsdException w:name="Grid Table 6 Colorful Accent 1" w:uiPriority="51"/>
+    <w:lsdException w:name="Grid Table 7 Colorful Accent 1" w:uiPriority="52"/>
+    <w:lsdException w:name="Grid Table 1 Light Accent 2" w:uiPriority="46"/>
+    <w:lsdException w:name="Grid Table 2 Accent 2" w:uiPriority="47"/>
+    <w:lsdException w:name="Grid Table 3 Accent 2" w:uiPriority="48"/>
+    <w:lsdException w:name="Grid Table 4 Accent 2" w:uiPriority="49"/>
+    <w:lsdException w:name="Grid Table 5 Dark Accent 2" w:uiPriority="50"/>
+    <w:lsdException w:name="Grid Table 6 Colorful Accent 2" w:uiPriority="51"/>
+    <w:lsdException w:name="Grid Table 7 Colorful Accent 2" w:uiPriority="52"/>
+    <w:lsdException w:name="Grid Table 1 Light Accent 3" w:uiPriority="46"/>
+    <w:lsdException w:name="Grid Table 2 Accent 3" w:uiPriority="47"/>
+    <w:lsdException w:name="Grid Table 3 Accent 3" w:uiPriority="48"/>
+    <w:lsdException w:name="Grid Table 4 Accent 3" w:uiPriority="49"/>
+    <w:lsdException w:name="Grid Table 5 Dark Accent 3" w:uiPriority="50"/>
+    <w:lsdException w:name="Grid Table 6 Colorful Accent 3" w:uiPriority="51"/>
+    <w:lsdException w:name="Grid Table 7 Colorful Accent 3" w:uiPriority="52"/>
+    <w:lsdException w:name="Grid Table 1 Light Accent 4" w:uiPriority="46"/>
+    <w:lsdException w:name="Grid Table 2 Accent 4" w:uiPriority="47"/>
+    <w:lsdException w:name="Grid Table 3 Accent 4" w:uiPriority="48"/>
+    <w:lsdException w:name="Grid Table 4 Accent 4" w:uiPriority="49"/>
+    <w:lsdException w:name="Grid Table 5 Dark Accent 4" w:uiPriority="50"/>
+    <w:lsdException w:name="Grid Table 6 Colorful Accent 4" w:uiPriority="51"/>
+    <w:lsdException w:name="Grid Table 7 Colorful Accent 4" w:uiPriority="52"/>
+    <w:lsdException w:name="Grid Table 1 Light Accent 5" w:uiPriority="46"/>
+    <w:lsdException w:name="Grid Table 2 Accent 5" w:uiPriority="47"/>
+    <w:lsdException w:name="Grid Table 3 Accent 5" w:uiPriority="48"/>
+    <w:lsdException w:name="Grid Table 4 Accent 5" w:uiPriority="49"/>
+    <w:lsdException w:name="Grid Table 5 Dark Accent 5" w:uiPriority="50"/>
+    <w:lsdException w:name="Grid Table 6 Colorful Accent 5" w:uiPriority="51"/>
+    <w:lsdException w:name="Grid Table 7 Colorful Accent 5" w:uiPriority="52"/>
+    <w:lsdException w:name="Grid Table 1 Light Accent 6" w:uiPriority="46"/>
+    <w:lsdException w:name="Grid Table 2 Accent 6" w:uiPriority="47"/>
+    <w:lsdException w:name="Grid Table 3 Accent 6" w:uiPriority="48"/>
+    <w:lsdException w:name="Grid Table 4 Accent 6" w:uiPriority="49"/>
+    <w:lsdException w:name="Grid Table 5 Dark Accent 6" w:uiPriority="50"/>
+    <w:lsdException w:name="Grid Table 6 Colorful Accent 6" w:uiPriority="51"/>
+    <w:lsdException w:name="Grid Table 7 Colorful Accent 6" w:uiPriority="52"/>
+    <w:lsdException w:name="List Table 1 Light" w:uiPriority="46"/>
+    <w:lsdException w:name="List Table 2" w:uiPriority="47"/>
+    <w:lsdException w:name="List Table 3" w:uiPriority="48"/>
+    <w:lsdException w:name="List Table 4" w:uiPriority="49"/>
+    <w:lsdException w:name="List Table 5 Dark" w:uiPriority="50"/>
+    <w:lsdException w:name="List Table 6 Colorful" w:uiPriority="51"/>
+    <w:lsdException w:name="List Table 7 Colorful" w:uiPriority="52"/>
+    <w:lsdException w:name="List Table 1 Light Accent 1" w:uiPriority="46"/>
+    <w:lsdException w:name="List Table 2 Accent 1" w:uiPriority="47"/>
+    <w:lsdException w:name="List Table 3 Accent 1" w:uiPriority="48"/>
+    <w:lsdException w:name="List Table 4 Accent 1" w:uiPriority="49"/>
+    <w:lsdException w:name="List Table 5 Dark Accent 1" w:uiPriority="50"/>
+    <w:lsdException w:name="List Table 6 Colorful Accent 1" w:uiPriority="51"/>
+    <w:lsdException w:name="List Table 7 Colorful Accent 1" w:uiPriority="52"/>
+    <w:lsdException w:name="List Table 1 Light Accent 2" w:uiPriority="46"/>
+    <w:lsdException w:name="List Table 2 Accent 2" w:uiPriority="47"/>
+    <w:lsdException w:name="List Table 3 Accent 2" w:uiPriority="48"/>
+    <w:lsdException w:name="List Table 4 Accent 2" w:uiPriority="49"/>
+    <w:lsdException w:name="List Table 5 Dark Accent 2" w:uiPriority="50"/>
+    <w:lsdException w:name="List Table 6 Colorful Accent 2" w:uiPriority="51"/>
+    <w:lsdException w:name="List Table 7 Colorful Accent 2" w:uiPriority="52"/>
+    <w:lsdException w:name="List Table 1 Light Accent 3" w:uiPriority="46"/>
+    <w:lsdException w:name="List Table 2 Accent 3" w:uiPriority="47"/>
+    <w:lsdException w:name="List Table 3 Accent 3" w:uiPriority="48"/>
+    <w:lsdException w:name="List Table 4 Accent 3" w:uiPriority="49"/>
+    <w:lsdException w:name="List Table 5 Dark Accent 3" w:uiPriority="50"/>
+    <w:lsdException w:name="List Table 6 Colorful Accent 3" w:uiPriority="51"/>
+    <w:lsdException w:name="List Table 7 Colorful Accent 3" w:uiPriority="52"/>
+    <w:lsdException w:name="List Table 1 Light Accent 4" w:uiPriority="46"/>
+    <w:lsdException w:name="List Table 2 Accent 4" w:uiPriority="47"/>
+    <w:lsdException w:name="List Table 3 Accent 4" w:uiPriority="48"/>
+    <w:lsdException w:name="List Table 4 Accent 4" w:uiPriority="49"/>
+    <w:lsdException w:name="List Table 5 Dark Accent 4" w:uiPriority="50"/>
+    <w:lsdException w:name="List Table 6 Colorful Accent 4" w:uiPriority="51"/>
+    <w:lsdException w:name="List Table 7 Colorful Accent 4" w:uiPriority="52"/>
+    <w:lsdException w:name="List Table 1 Light Accent 5" w:uiPriority="46"/>
+    <w:lsdException w:name="List Table 2 Accent 5" w:uiPriority="47"/>
+    <w:lsdException w:name="List Table 3 Accent 5" w:uiPriority="48"/>
+    <w:lsdException w:name="List Table 4 Accent 5" w:uiPriority="49"/>
+    <w:lsdException w:name="List Table 5 Dark Accent 5" w:uiPriority="50"/>
+    <w:lsdException w:name="List Table 6 Colorful Accent 5" w:uiPriority="51"/>
+    <w:lsdException w:name="List Table 7 Colorful Accent 5" w:uiPriority="52"/>
+    <w:lsdException w:name="List Table 1 Light Accent 6" w:uiPriority="46"/>
+    <w:lsdException w:name="List Table 2 Accent 6" w:uiPriority="47"/>
+    <w:lsdException w:name="List Table 3 Accent 6" w:uiPriority="48"/>
+    <w:lsdException w:name="List Table 4 Accent 6" w:uiPriority="49"/>
+    <w:lsdException w:name="List Table 5 Dark Accent 6" w:uiPriority="50"/>
+    <w:lsdException w:name="List Table 6 Colorful Accent 6" w:uiPriority="51"/>
+    <w:lsdException w:name="List Table 7 Colorful Accent 6" w:uiPriority="52"/>
   </w:latentStyles>
   <w:style w:type="paragraph" w:default="1" w:styleId="Normal">
     <w:name w:val="Normal"/>
@@ -2733,7 +3091,6 @@
       <w:szCs w:val="22"/>
     </w:rPr>
     <w:tblPr>
-      <w:tblInd w:w="0" w:type="dxa"/>
       <w:tblBorders>
         <w:top w:val="single" w:sz="4" w:space="0" w:color="auto"/>
         <w:left w:val="single" w:sz="4" w:space="0" w:color="auto"/>
@@ -2742,12 +3099,6 @@
         <w:insideH w:val="single" w:sz="4" w:space="0" w:color="auto"/>
         <w:insideV w:val="single" w:sz="4" w:space="0" w:color="auto"/>
       </w:tblBorders>
-      <w:tblCellMar>
-        <w:top w:w="0" w:type="dxa"/>
-        <w:left w:w="108" w:type="dxa"/>
-        <w:bottom w:w="0" w:type="dxa"/>
-        <w:right w:w="108" w:type="dxa"/>
-      </w:tblCellMar>
     </w:tblPr>
   </w:style>
   <w:style w:type="paragraph" w:styleId="BalloonText">
@@ -2770,196 +3121,6 @@
       <w:sz w:val="16"/>
       <w:szCs w:val="16"/>
     </w:rPr>
-  </w:style>
-</w:styles>
-</file>
-
-<file path=word/stylesWithEffects.xml><?xml version="1.0" encoding="utf-8"?>
-<w:styles xmlns:wpc="http://schemas.microsoft.com/office/word/2010/wordprocessingCanvas" xmlns:mc="http://schemas.openxmlformats.org/markup-compatibility/2006" xmlns:o="urn:schemas-microsoft-com:office:office" xmlns:r="http://schemas.openxmlformats.org/officeDocument/2006/relationships" xmlns:m="http://schemas.openxmlformats.org/officeDocument/2006/math" xmlns:v="urn:schemas-microsoft-com:vml" xmlns:wp14="http://schemas.microsoft.com/office/word/2010/wordprocessingDrawing" xmlns:wp="http://schemas.openxmlformats.org/drawingml/2006/wordprocessingDrawing" xmlns:w10="urn:schemas-microsoft-com:office:word" xmlns:w="http://schemas.openxmlformats.org/wordprocessingml/2006/main" xmlns:w14="http://schemas.microsoft.com/office/word/2010/wordml" xmlns:wpg="http://schemas.microsoft.com/office/word/2010/wordprocessingGroup" xmlns:wpi="http://schemas.microsoft.com/office/word/2010/wordprocessingInk" xmlns:wne="http://schemas.microsoft.com/office/word/2006/wordml" xmlns:wps="http://schemas.microsoft.com/office/word/2010/wordprocessingShape" mc:Ignorable="w14 wp14">
-  <w:docDefaults>
-    <w:rPrDefault>
-      <w:rPr>
-        <w:rFonts w:asciiTheme="minorHAnsi" w:eastAsiaTheme="minorEastAsia" w:hAnsiTheme="minorHAnsi" w:cstheme="minorBidi"/>
-        <w:sz w:val="22"/>
-        <w:szCs w:val="22"/>
-        <w:lang w:val="en-US" w:eastAsia="en-US" w:bidi="he-IL"/>
-      </w:rPr>
-    </w:rPrDefault>
-    <w:pPrDefault>
-      <w:pPr>
-        <w:spacing w:after="200" w:line="276" w:lineRule="auto"/>
-      </w:pPr>
-    </w:pPrDefault>
-  </w:docDefaults>
-  <w:latentStyles w:defLockedState="0" w:defUIPriority="99" w:defSemiHidden="1" w:defUnhideWhenUsed="1" w:defQFormat="0" w:count="267">
-    <w:lsdException w:name="Normal" w:semiHidden="0" w:uiPriority="0" w:unhideWhenUsed="0" w:qFormat="1"/>
-    <w:lsdException w:name="heading 1" w:semiHidden="0" w:uiPriority="9" w:unhideWhenUsed="0" w:qFormat="1"/>
-    <w:lsdException w:name="heading 2" w:uiPriority="9" w:qFormat="1"/>
-    <w:lsdException w:name="heading 3" w:uiPriority="9" w:qFormat="1"/>
-    <w:lsdException w:name="heading 4" w:uiPriority="9" w:qFormat="1"/>
-    <w:lsdException w:name="heading 5" w:uiPriority="9" w:qFormat="1"/>
-    <w:lsdException w:name="heading 6" w:uiPriority="9" w:qFormat="1"/>
-    <w:lsdException w:name="heading 7" w:uiPriority="9" w:qFormat="1"/>
-    <w:lsdException w:name="heading 8" w:uiPriority="9" w:qFormat="1"/>
-    <w:lsdException w:name="heading 9" w:uiPriority="9" w:qFormat="1"/>
-    <w:lsdException w:name="toc 1" w:uiPriority="39"/>
-    <w:lsdException w:name="toc 2" w:uiPriority="39"/>
-    <w:lsdException w:name="toc 3" w:uiPriority="39"/>
-    <w:lsdException w:name="toc 4" w:uiPriority="39"/>
-    <w:lsdException w:name="toc 5" w:uiPriority="39"/>
-    <w:lsdException w:name="toc 6" w:uiPriority="39"/>
-    <w:lsdException w:name="toc 7" w:uiPriority="39"/>
-    <w:lsdException w:name="toc 8" w:uiPriority="39"/>
-    <w:lsdException w:name="toc 9" w:uiPriority="39"/>
-    <w:lsdException w:name="caption" w:uiPriority="35" w:qFormat="1"/>
-    <w:lsdException w:name="Title" w:semiHidden="0" w:uiPriority="10" w:unhideWhenUsed="0" w:qFormat="1"/>
-    <w:lsdException w:name="Default Paragraph Font" w:uiPriority="1"/>
-    <w:lsdException w:name="Subtitle" w:semiHidden="0" w:uiPriority="11" w:unhideWhenUsed="0" w:qFormat="1"/>
-    <w:lsdException w:name="Strong" w:semiHidden="0" w:uiPriority="22" w:unhideWhenUsed="0" w:qFormat="1"/>
-    <w:lsdException w:name="Emphasis" w:semiHidden="0" w:uiPriority="20" w:unhideWhenUsed="0" w:qFormat="1"/>
-    <w:lsdException w:name="Table Grid" w:semiHidden="0" w:uiPriority="59" w:unhideWhenUsed="0"/>
-    <w:lsdException w:name="Placeholder Text" w:unhideWhenUsed="0"/>
-    <w:lsdException w:name="No Spacing" w:semiHidden="0" w:uiPriority="1" w:unhideWhenUsed="0" w:qFormat="1"/>
-    <w:lsdException w:name="Light Shading" w:semiHidden="0" w:uiPriority="60" w:unhideWhenUsed="0"/>
-    <w:lsdException w:name="Light List" w:semiHidden="0" w:uiPriority="61" w:unhideWhenUsed="0"/>
-    <w:lsdException w:name="Light Grid" w:semiHidden="0" w:uiPriority="62" w:unhideWhenUsed="0"/>
-    <w:lsdException w:name="Medium Shading 1" w:semiHidden="0" w:uiPriority="63" w:unhideWhenUsed="0"/>
-    <w:lsdException w:name="Medium Shading 2" w:semiHidden="0" w:uiPriority="64" w:unhideWhenUsed="0"/>
-    <w:lsdException w:name="Medium List 1" w:semiHidden="0" w:uiPriority="65" w:unhideWhenUsed="0"/>
-    <w:lsdException w:name="Medium List 2" w:semiHidden="0" w:uiPriority="66" w:unhideWhenUsed="0"/>
-    <w:lsdException w:name="Medium Grid 1" w:semiHidden="0" w:uiPriority="67" w:unhideWhenUsed="0"/>
-    <w:lsdException w:name="Medium Grid 2" w:semiHidden="0" w:uiPriority="68" w:unhideWhenUsed="0"/>
-    <w:lsdException w:name="Medium Grid 3" w:semiHidden="0" w:uiPriority="69" w:unhideWhenUsed="0"/>
-    <w:lsdException w:name="Dark List" w:semiHidden="0" w:uiPriority="70" w:unhideWhenUsed="0"/>
-    <w:lsdException w:name="Colorful Shading" w:semiHidden="0" w:uiPriority="71" w:unhideWhenUsed="0"/>
-    <w:lsdException w:name="Colorful List" w:semiHidden="0" w:uiPriority="72" w:unhideWhenUsed="0"/>
-    <w:lsdException w:name="Colorful Grid" w:semiHidden="0" w:uiPriority="73" w:unhideWhenUsed="0"/>
-    <w:lsdException w:name="Light Shading Accent 1" w:semiHidden="0" w:uiPriority="60" w:unhideWhenUsed="0"/>
-    <w:lsdException w:name="Light List Accent 1" w:semiHidden="0" w:uiPriority="61" w:unhideWhenUsed="0"/>
-    <w:lsdException w:name="Light Grid Accent 1" w:semiHidden="0" w:uiPriority="62" w:unhideWhenUsed="0"/>
-    <w:lsdException w:name="Medium Shading 1 Accent 1" w:semiHidden="0" w:uiPriority="63" w:unhideWhenUsed="0"/>
-    <w:lsdException w:name="Medium Shading 2 Accent 1" w:semiHidden="0" w:uiPriority="64" w:unhideWhenUsed="0"/>
-    <w:lsdException w:name="Medium List 1 Accent 1" w:semiHidden="0" w:uiPriority="65" w:unhideWhenUsed="0"/>
-    <w:lsdException w:name="Revision" w:unhideWhenUsed="0"/>
-    <w:lsdException w:name="List Paragraph" w:semiHidden="0" w:uiPriority="34" w:unhideWhenUsed="0" w:qFormat="1"/>
-    <w:lsdException w:name="Quote" w:semiHidden="0" w:uiPriority="29" w:unhideWhenUsed="0" w:qFormat="1"/>
-    <w:lsdException w:name="Intense Quote" w:semiHidden="0" w:uiPriority="30" w:unhideWhenUsed="0" w:qFormat="1"/>
-    <w:lsdException w:name="Medium List 2 Accent 1" w:semiHidden="0" w:uiPriority="66" w:unhideWhenUsed="0"/>
-    <w:lsdException w:name="Medium Grid 1 Accent 1" w:semiHidden="0" w:uiPriority="67" w:unhideWhenUsed="0"/>
-    <w:lsdException w:name="Medium Grid 2 Accent 1" w:semiHidden="0" w:uiPriority="68" w:unhideWhenUsed="0"/>
-    <w:lsdException w:name="Medium Grid 3 Accent 1" w:semiHidden="0" w:uiPriority="69" w:unhideWhenUsed="0"/>
-    <w:lsdException w:name="Dark List Accent 1" w:semiHidden="0" w:uiPriority="70" w:unhideWhenUsed="0"/>
-    <w:lsdException w:name="Colorful Shading Accent 1" w:semiHidden="0" w:uiPriority="71" w:unhideWhenUsed="0"/>
-    <w:lsdException w:name="Colorful List Accent 1" w:semiHidden="0" w:uiPriority="72" w:unhideWhenUsed="0"/>
-    <w:lsdException w:name="Colorful Grid Accent 1" w:semiHidden="0" w:uiPriority="73" w:unhideWhenUsed="0"/>
-    <w:lsdException w:name="Light Shading Accent 2" w:semiHidden="0" w:uiPriority="60" w:unhideWhenUsed="0"/>
-    <w:lsdException w:name="Light List Accent 2" w:semiHidden="0" w:uiPriority="61" w:unhideWhenUsed="0"/>
-    <w:lsdException w:name="Light Grid Accent 2" w:semiHidden="0" w:uiPriority="62" w:unhideWhenUsed="0"/>
-    <w:lsdException w:name="Medium Shading 1 Accent 2" w:semiHidden="0" w:uiPriority="63" w:unhideWhenUsed="0"/>
-    <w:lsdException w:name="Medium Shading 2 Accent 2" w:semiHidden="0" w:uiPriority="64" w:unhideWhenUsed="0"/>
-    <w:lsdException w:name="Medium List 1 Accent 2" w:semiHidden="0" w:uiPriority="65" w:unhideWhenUsed="0"/>
-    <w:lsdException w:name="Medium List 2 Accent 2" w:semiHidden="0" w:uiPriority="66" w:unhideWhenUsed="0"/>
-    <w:lsdException w:name="Medium Grid 1 Accent 2" w:semiHidden="0" w:uiPriority="67" w:unhideWhenUsed="0"/>
-    <w:lsdException w:name="Medium Grid 2 Accent 2" w:semiHidden="0" w:uiPriority="68" w:unhideWhenUsed="0"/>
-    <w:lsdException w:name="Medium Grid 3 Accent 2" w:semiHidden="0" w:uiPriority="69" w:unhideWhenUsed="0"/>
-    <w:lsdException w:name="Dark List Accent 2" w:semiHidden="0" w:uiPriority="70" w:unhideWhenUsed="0"/>
-    <w:lsdException w:name="Colorful Shading Accent 2" w:semiHidden="0" w:uiPriority="71" w:unhideWhenUsed="0"/>
-    <w:lsdException w:name="Colorful List Accent 2" w:semiHidden="0" w:uiPriority="72" w:unhideWhenUsed="0"/>
-    <w:lsdException w:name="Colorful Grid Accent 2" w:semiHidden="0" w:uiPriority="73" w:unhideWhenUsed="0"/>
-    <w:lsdException w:name="Light Shading Accent 3" w:semiHidden="0" w:uiPriority="60" w:unhideWhenUsed="0"/>
-    <w:lsdException w:name="Light List Accent 3" w:semiHidden="0" w:uiPriority="61" w:unhideWhenUsed="0"/>
-    <w:lsdException w:name="Light Grid Accent 3" w:semiHidden="0" w:uiPriority="62" w:unhideWhenUsed="0"/>
-    <w:lsdException w:name="Medium Shading 1 Accent 3" w:semiHidden="0" w:uiPriority="63" w:unhideWhenUsed="0"/>
-    <w:lsdException w:name="Medium Shading 2 Accent 3" w:semiHidden="0" w:uiPriority="64" w:unhideWhenUsed="0"/>
-    <w:lsdException w:name="Medium List 1 Accent 3" w:semiHidden="0" w:uiPriority="65" w:unhideWhenUsed="0"/>
-    <w:lsdException w:name="Medium List 2 Accent 3" w:semiHidden="0" w:uiPriority="66" w:unhideWhenUsed="0"/>
-    <w:lsdException w:name="Medium Grid 1 Accent 3" w:semiHidden="0" w:uiPriority="67" w:unhideWhenUsed="0"/>
-    <w:lsdException w:name="Medium Grid 2 Accent 3" w:semiHidden="0" w:uiPriority="68" w:unhideWhenUsed="0"/>
-    <w:lsdException w:name="Medium Grid 3 Accent 3" w:semiHidden="0" w:uiPriority="69" w:unhideWhenUsed="0"/>
-    <w:lsdException w:name="Dark List Accent 3" w:semiHidden="0" w:uiPriority="70" w:unhideWhenUsed="0"/>
-    <w:lsdException w:name="Colorful Shading Accent 3" w:semiHidden="0" w:uiPriority="71" w:unhideWhenUsed="0"/>
-    <w:lsdException w:name="Colorful List Accent 3" w:semiHidden="0" w:uiPriority="72" w:unhideWhenUsed="0"/>
-    <w:lsdException w:name="Colorful Grid Accent 3" w:semiHidden="0" w:uiPriority="73" w:unhideWhenUsed="0"/>
-    <w:lsdException w:name="Light Shading Accent 4" w:semiHidden="0" w:uiPriority="60" w:unhideWhenUsed="0"/>
-    <w:lsdException w:name="Light List Accent 4" w:semiHidden="0" w:uiPriority="61" w:unhideWhenUsed="0"/>
-    <w:lsdException w:name="Light Grid Accent 4" w:semiHidden="0" w:uiPriority="62" w:unhideWhenUsed="0"/>
-    <w:lsdException w:name="Medium Shading 1 Accent 4" w:semiHidden="0" w:uiPriority="63" w:unhideWhenUsed="0"/>
-    <w:lsdException w:name="Medium Shading 2 Accent 4" w:semiHidden="0" w:uiPriority="64" w:unhideWhenUsed="0"/>
-    <w:lsdException w:name="Medium List 1 Accent 4" w:semiHidden="0" w:uiPriority="65" w:unhideWhenUsed="0"/>
-    <w:lsdException w:name="Medium List 2 Accent 4" w:semiHidden="0" w:uiPriority="66" w:unhideWhenUsed="0"/>
-    <w:lsdException w:name="Medium Grid 1 Accent 4" w:semiHidden="0" w:uiPriority="67" w:unhideWhenUsed="0"/>
-    <w:lsdException w:name="Medium Grid 2 Accent 4" w:semiHidden="0" w:uiPriority="68" w:unhideWhenUsed="0"/>
-    <w:lsdException w:name="Medium Grid 3 Accent 4" w:semiHidden="0" w:uiPriority="69" w:unhideWhenUsed="0"/>
-    <w:lsdException w:name="Dark List Accent 4" w:semiHidden="0" w:uiPriority="70" w:unhideWhenUsed="0"/>
-    <w:lsdException w:name="Colorful Shading Accent 4" w:semiHidden="0" w:uiPriority="71" w:unhideWhenUsed="0"/>
-    <w:lsdException w:name="Colorful List Accent 4" w:semiHidden="0" w:uiPriority="72" w:unhideWhenUsed="0"/>
-    <w:lsdException w:name="Colorful Grid Accent 4" w:semiHidden="0" w:uiPriority="73" w:unhideWhenUsed="0"/>
-    <w:lsdException w:name="Light Shading Accent 5" w:semiHidden="0" w:uiPriority="60" w:unhideWhenUsed="0"/>
-    <w:lsdException w:name="Light List Accent 5" w:semiHidden="0" w:uiPriority="61" w:unhideWhenUsed="0"/>
-    <w:lsdException w:name="Light Grid Accent 5" w:semiHidden="0" w:uiPriority="62" w:unhideWhenUsed="0"/>
-    <w:lsdException w:name="Medium Shading 1 Accent 5" w:semiHidden="0" w:uiPriority="63" w:unhideWhenUsed="0"/>
-    <w:lsdException w:name="Medium Shading 2 Accent 5" w:semiHidden="0" w:uiPriority="64" w:unhideWhenUsed="0"/>
-    <w:lsdException w:name="Medium List 1 Accent 5" w:semiHidden="0" w:uiPriority="65" w:unhideWhenUsed="0"/>
-    <w:lsdException w:name="Medium List 2 Accent 5" w:semiHidden="0" w:uiPriority="66" w:unhideWhenUsed="0"/>
-    <w:lsdException w:name="Medium Grid 1 Accent 5" w:semiHidden="0" w:uiPriority="67" w:unhideWhenUsed="0"/>
-    <w:lsdException w:name="Medium Grid 2 Accent 5" w:semiHidden="0" w:uiPriority="68" w:unhideWhenUsed="0"/>
-    <w:lsdException w:name="Medium Grid 3 Accent 5" w:semiHidden="0" w:uiPriority="69" w:unhideWhenUsed="0"/>
-    <w:lsdException w:name="Dark List Accent 5" w:semiHidden="0" w:uiPriority="70" w:unhideWhenUsed="0"/>
-    <w:lsdException w:name="Colorful Shading Accent 5" w:semiHidden="0" w:uiPriority="71" w:unhideWhenUsed="0"/>
-    <w:lsdException w:name="Colorful List Accent 5" w:semiHidden="0" w:uiPriority="72" w:unhideWhenUsed="0"/>
-    <w:lsdException w:name="Colorful Grid Accent 5" w:semiHidden="0" w:uiPriority="73" w:unhideWhenUsed="0"/>
-    <w:lsdException w:name="Light Shading Accent 6" w:semiHidden="0" w:uiPriority="60" w:unhideWhenUsed="0"/>
-    <w:lsdException w:name="Light List Accent 6" w:semiHidden="0" w:uiPriority="61" w:unhideWhenUsed="0"/>
-    <w:lsdException w:name="Light Grid Accent 6" w:semiHidden="0" w:uiPriority="62" w:unhideWhenUsed="0"/>
-    <w:lsdException w:name="Medium Shading 1 Accent 6" w:semiHidden="0" w:uiPriority="63" w:unhideWhenUsed="0"/>
-    <w:lsdException w:name="Medium Shading 2 Accent 6" w:semiHidden="0" w:uiPriority="64" w:unhideWhenUsed="0"/>
-    <w:lsdException w:name="Medium List 1 Accent 6" w:semiHidden="0" w:uiPriority="65" w:unhideWhenUsed="0"/>
-    <w:lsdException w:name="Medium List 2 Accent 6" w:semiHidden="0" w:uiPriority="66" w:unhideWhenUsed="0"/>
-    <w:lsdException w:name="Medium Grid 1 Accent 6" w:semiHidden="0" w:uiPriority="67" w:unhideWhenUsed="0"/>
-    <w:lsdException w:name="Medium Grid 2 Accent 6" w:semiHidden="0" w:uiPriority="68" w:unhideWhenUsed="0"/>
-    <w:lsdException w:name="Medium Grid 3 Accent 6" w:semiHidden="0" w:uiPriority="69" w:unhideWhenUsed="0"/>
-    <w:lsdException w:name="Dark List Accent 6" w:semiHidden="0" w:uiPriority="70" w:unhideWhenUsed="0"/>
-    <w:lsdException w:name="Colorful Shading Accent 6" w:semiHidden="0" w:uiPriority="71" w:unhideWhenUsed="0"/>
-    <w:lsdException w:name="Colorful List Accent 6" w:semiHidden="0" w:uiPriority="72" w:unhideWhenUsed="0"/>
-    <w:lsdException w:name="Colorful Grid Accent 6" w:semiHidden="0" w:uiPriority="73" w:unhideWhenUsed="0"/>
-    <w:lsdException w:name="Subtle Emphasis" w:semiHidden="0" w:uiPriority="19" w:unhideWhenUsed="0" w:qFormat="1"/>
-    <w:lsdException w:name="Intense Emphasis" w:semiHidden="0" w:uiPriority="21" w:unhideWhenUsed="0" w:qFormat="1"/>
-    <w:lsdException w:name="Subtle Reference" w:semiHidden="0" w:uiPriority="31" w:unhideWhenUsed="0" w:qFormat="1"/>
-    <w:lsdException w:name="Intense Reference" w:semiHidden="0" w:uiPriority="32" w:unhideWhenUsed="0" w:qFormat="1"/>
-    <w:lsdException w:name="Book Title" w:semiHidden="0" w:uiPriority="33" w:unhideWhenUsed="0" w:qFormat="1"/>
-    <w:lsdException w:name="Bibliography" w:uiPriority="37"/>
-    <w:lsdException w:name="TOC Heading" w:uiPriority="39" w:qFormat="1"/>
-  </w:latentStyles>
-  <w:style w:type="paragraph" w:default="1" w:styleId="Normal">
-    <w:name w:val="Normal"/>
-    <w:qFormat/>
-  </w:style>
-  <w:style w:type="character" w:default="1" w:styleId="DefaultParagraphFont">
-    <w:name w:val="Default Paragraph Font"/>
-    <w:uiPriority w:val="1"/>
-    <w:semiHidden/>
-    <w:unhideWhenUsed/>
-  </w:style>
-  <w:style w:type="table" w:default="1" w:styleId="TableNormal">
-    <w:name w:val="Normal Table"/>
-    <w:uiPriority w:val="99"/>
-    <w:semiHidden/>
-    <w:unhideWhenUsed/>
-    <w:tblPr>
-      <w:tblInd w:w="0" w:type="dxa"/>
-      <w:tblCellMar>
-        <w:top w:w="0" w:type="dxa"/>
-        <w:left w:w="108" w:type="dxa"/>
-        <w:bottom w:w="0" w:type="dxa"/>
-        <w:right w:w="108" w:type="dxa"/>
-      </w:tblCellMar>
-    </w:tblPr>
-  </w:style>
-  <w:style w:type="numbering" w:default="1" w:styleId="NoList">
-    <w:name w:val="No List"/>
-    <w:uiPriority w:val="99"/>
-    <w:semiHidden/>
-    <w:unhideWhenUsed/>
   </w:style>
 </w:styles>
 </file>

</xml_diff>

<commit_message>
9 Av handling on motzei shabbat
</commit_message>
<xml_diff>
--- a/emptySched.docx
+++ b/emptySched.docx
@@ -447,6 +447,24 @@
             <w:fldChar w:fldCharType="begin"/>
           </w:r>
           <w:r>
+            <w:instrText xml:space="preserve"> INCLUDEPICTURE  "https://lh6.ggpht.com/mp86vbELnqLi2FzvhiKdPX31_oiTRLNyeK8x4IIrbF5eD1D5RdnVwjQP0hwMNR_JdA=w300" \* MERGEFORMATINET </w:instrText>
+          </w:r>
+          <w:r>
+            <w:fldChar w:fldCharType="separate"/>
+          </w:r>
+          <w:r>
+            <w:fldChar w:fldCharType="begin"/>
+          </w:r>
+          <w:r>
+            <w:instrText xml:space="preserve"> INCLUDEPICTURE  "https://lh6.ggpht.com/mp86vbELnqLi2FzvhiKdPX31_oiTRLNyeK8x4IIrbF5eD1D5RdnVwjQP0hwMNR_JdA=w300" \* MERGEFORMATINET </w:instrText>
+          </w:r>
+          <w:r>
+            <w:fldChar w:fldCharType="separate"/>
+          </w:r>
+          <w:r>
+            <w:fldChar w:fldCharType="begin"/>
+          </w:r>
+          <w:r>
             <w:instrText xml:space="preserve"> </w:instrText>
           </w:r>
           <w:r>
@@ -494,10 +512,34 @@
             <w:fldChar w:fldCharType="end"/>
           </w:r>
           <w:r>
+            <w:fldChar w:fldCharType="end"/>
+          </w:r>
+          <w:r>
+            <w:fldChar w:fldCharType="end"/>
+          </w:r>
+          <w:r>
             <w:fldChar w:fldCharType="begin"/>
           </w:r>
           <w:r>
             <w:instrText xml:space="preserve"> INCLUDEPICTURE "http://cdn.mysitemyway.com/etc-mysitemyway/icons/legacy-previews/icons/glossy-black-icons-business/080860-glossy-black-icon-business-phone-cell.png" \* MERGEFORMATINET </w:instrText>
+          </w:r>
+          <w:r>
+            <w:fldChar w:fldCharType="separate"/>
+          </w:r>
+          <w:r>
+            <w:fldChar w:fldCharType="begin"/>
+          </w:r>
+          <w:r>
+            <w:instrText xml:space="preserve"> INCLUDEPICTURE  "http://cdn.mysitemyway.com/etc-mysitemyway/icons/legacy-previews/icons/glossy-black-icons-business/080860-glossy-black-icon-business-phone-cell.png" \* MERGEFORMATINET </w:instrText>
+          </w:r>
+          <w:r>
+            <w:fldChar w:fldCharType="separate"/>
+          </w:r>
+          <w:r>
+            <w:fldChar w:fldCharType="begin"/>
+          </w:r>
+          <w:r>
+            <w:instrText xml:space="preserve"> INCLUDEPICTURE  "http://cdn.mysitemyway.com/etc-mysitemyway/icons/legacy-previews/icons/glossy-black-icons-business/080860-glossy-black-icon-business-phone-cell.png" \* MERGEFORMATINET </w:instrText>
           </w:r>
           <w:r>
             <w:fldChar w:fldCharType="separate"/>
@@ -532,6 +574,12 @@
                 <v:imagedata r:id="rId3" r:href="rId4" croptop="8404f" cropbottom="7555f" cropleft="14826f" cropright="14401f"/>
               </v:shape>
             </w:pict>
+          </w:r>
+          <w:r>
+            <w:fldChar w:fldCharType="end"/>
+          </w:r>
+          <w:r>
+            <w:fldChar w:fldCharType="end"/>
           </w:r>
           <w:r>
             <w:fldChar w:fldCharType="end"/>
@@ -593,15 +641,7 @@
               <w:sz w:val="16"/>
               <w:szCs w:val="16"/>
             </w:rPr>
-            <w:t>pinniebalbin</w:t>
-          </w:r>
-          <w:r>
-            <w:rPr>
-              <w:rFonts w:ascii="Arial" w:eastAsia="Calibri" w:hAnsi="Arial" w:cs="Arial"/>
-              <w:sz w:val="16"/>
-              <w:szCs w:val="16"/>
-            </w:rPr>
-            <w:t>@gmail.com</w:t>
+            <w:t>abbreen@orange.net.il</w:t>
           </w:r>
         </w:p>
       </w:tc>
@@ -617,6 +657,7 @@
               <w:rFonts w:ascii="Calibri" w:eastAsia="Calibri" w:hAnsi="Calibri" w:cs="Arial"/>
               <w:sz w:val="16"/>
               <w:szCs w:val="16"/>
+              <w:rtl/>
               <w:lang w:val="en-US" w:eastAsia="en-US"/>
             </w:rPr>
           </w:pPr>
@@ -628,7 +669,17 @@
               <w:rtl/>
               <w:lang w:val="en-US" w:eastAsia="en-US"/>
             </w:rPr>
-            <w:t>גזבר: פיני בלבין</w:t>
+            <w:t xml:space="preserve">גזבר: </w:t>
+          </w:r>
+          <w:r>
+            <w:rPr>
+              <w:rFonts w:ascii="Calibri" w:eastAsia="Calibri" w:hAnsi="Calibri" w:cs="Arial" w:hint="cs"/>
+              <w:sz w:val="16"/>
+              <w:szCs w:val="16"/>
+              <w:rtl/>
+              <w:lang w:val="en-US" w:eastAsia="en-US"/>
+            </w:rPr>
+            <w:t>ברי ברין</w:t>
           </w:r>
         </w:p>
       </w:tc>

</xml_diff>

<commit_message>
Purim megillah time fix
</commit_message>
<xml_diff>
--- a/emptySched.docx
+++ b/emptySched.docx
@@ -329,132 +329,6 @@
           <w:pPr>
             <w:ind w:right="-1080"/>
             <w:rPr>
-              <w:rFonts w:ascii="Arial" w:eastAsia="Calibri" w:hAnsi="Arial" w:cs="Arial"/>
-              <w:sz w:val="16"/>
-              <w:szCs w:val="16"/>
-            </w:rPr>
-          </w:pPr>
-          <w:r>
-            <w:rPr>
-              <w:rFonts w:ascii="Arial" w:eastAsia="Calibri" w:hAnsi="Arial" w:cs="Arial"/>
-              <w:sz w:val="16"/>
-              <w:szCs w:val="16"/>
-            </w:rPr>
-            <w:t>dan.bernst@gmail.com</w:t>
-          </w:r>
-        </w:p>
-      </w:tc>
-      <w:tc>
-        <w:tcPr>
-          <w:tcW w:w="1701" w:type="dxa"/>
-          <w:shd w:val="clear" w:color="auto" w:fill="auto"/>
-        </w:tcPr>
-        <w:p>
-          <w:pPr>
-            <w:pStyle w:val="Footer"/>
-            <w:tabs>
-              <w:tab w:val="clear" w:pos="4153"/>
-              <w:tab w:val="clear" w:pos="8306"/>
-              <w:tab w:val="left" w:pos="1118"/>
-            </w:tabs>
-            <w:rPr>
-              <w:rFonts w:ascii="Calibri" w:eastAsia="Calibri" w:hAnsi="Calibri" w:cs="Arial"/>
-              <w:sz w:val="16"/>
-              <w:szCs w:val="16"/>
-              <w:lang w:val="en-US" w:eastAsia="en-US"/>
-            </w:rPr>
-          </w:pPr>
-          <w:r>
-            <w:rPr>
-              <w:rFonts w:ascii="Calibri" w:eastAsia="Calibri" w:hAnsi="Calibri" w:cs="Arial" w:hint="cs"/>
-              <w:sz w:val="16"/>
-              <w:szCs w:val="16"/>
-              <w:rtl/>
-              <w:lang w:val="en-US" w:eastAsia="en-US"/>
-            </w:rPr>
-            <w:t>דניאל ברנשטיין</w:t>
-          </w:r>
-        </w:p>
-      </w:tc>
-      <w:tc>
-        <w:tcPr>
-          <w:tcW w:w="992" w:type="dxa"/>
-          <w:shd w:val="clear" w:color="auto" w:fill="auto"/>
-        </w:tcPr>
-        <w:p>
-          <w:pPr>
-            <w:ind w:right="-1080"/>
-            <w:rPr>
-              <w:rFonts w:ascii="Arial" w:eastAsia="Calibri" w:hAnsi="Arial" w:cs="Arial"/>
-              <w:sz w:val="16"/>
-              <w:szCs w:val="16"/>
-            </w:rPr>
-          </w:pPr>
-        </w:p>
-      </w:tc>
-      <w:tc>
-        <w:tcPr>
-          <w:tcW w:w="1984" w:type="dxa"/>
-          <w:shd w:val="clear" w:color="auto" w:fill="auto"/>
-        </w:tcPr>
-        <w:p>
-          <w:pPr>
-            <w:ind w:right="-1080"/>
-            <w:rPr>
-              <w:rFonts w:ascii="Arial" w:eastAsia="Calibri" w:hAnsi="Arial" w:cs="Arial"/>
-              <w:sz w:val="16"/>
-              <w:szCs w:val="16"/>
-              <w:rtl/>
-            </w:rPr>
-          </w:pPr>
-          <w:r>
-            <w:rPr>
-              <w:rFonts w:ascii="Arial" w:eastAsia="Calibri" w:hAnsi="Arial" w:cs="Arial"/>
-              <w:sz w:val="16"/>
-              <w:szCs w:val="16"/>
-            </w:rPr>
-            <w:t>Davetours@gmail.com</w:t>
-          </w:r>
-        </w:p>
-      </w:tc>
-      <w:tc>
-        <w:tcPr>
-          <w:tcW w:w="1701" w:type="dxa"/>
-          <w:shd w:val="clear" w:color="auto" w:fill="auto"/>
-        </w:tcPr>
-        <w:p>
-          <w:pPr>
-            <w:pStyle w:val="Footer"/>
-            <w:rPr>
-              <w:rFonts w:ascii="Calibri" w:eastAsia="Calibri" w:hAnsi="Calibri" w:cs="Arial"/>
-              <w:sz w:val="16"/>
-              <w:szCs w:val="16"/>
-              <w:lang w:val="en-US" w:eastAsia="en-US"/>
-            </w:rPr>
-          </w:pPr>
-          <w:r>
-            <w:rPr>
-              <w:rFonts w:ascii="Calibri" w:eastAsia="Calibri" w:hAnsi="Calibri" w:cs="Arial" w:hint="cs"/>
-              <w:sz w:val="16"/>
-              <w:szCs w:val="16"/>
-              <w:rtl/>
-              <w:lang w:val="en-US" w:eastAsia="en-US"/>
-            </w:rPr>
-            <w:t>דוד שונפלד</w:t>
-          </w:r>
-        </w:p>
-      </w:tc>
-    </w:tr>
-    <w:tr>
-      <w:tc>
-        <w:tcPr>
-          <w:tcW w:w="2410" w:type="dxa"/>
-          <w:shd w:val="clear" w:color="auto" w:fill="auto"/>
-        </w:tcPr>
-        <w:p>
-          <w:pPr>
-            <w:ind w:right="-1080"/>
-            <w:rPr>
               <w:rFonts w:ascii="Calibri" w:eastAsia="Calibri" w:hAnsi="Calibri" w:cs="Arial"/>
               <w:sz w:val="16"/>
               <w:szCs w:val="16"/>
@@ -539,6 +413,15 @@
               <w:rtl/>
             </w:rPr>
           </w:pPr>
+          <w:r>
+            <w:rPr>
+              <w:rFonts w:ascii="Arial" w:eastAsia="Calibri" w:hAnsi="Arial" w:cs="Arial"/>
+              <w:sz w:val="16"/>
+              <w:szCs w:val="16"/>
+              <w:rtl/>
+            </w:rPr>
+            <w:t>050-5307130</w:t>
+          </w:r>
         </w:p>
       </w:tc>
       <w:tc>
@@ -556,6 +439,16 @@
               <w:lang w:val="en-US" w:eastAsia="en-US"/>
             </w:rPr>
           </w:pPr>
+          <w:r>
+            <w:rPr>
+              <w:rFonts w:ascii="Calibri" w:eastAsia="Calibri" w:hAnsi="Calibri" w:cs="Arial" w:hint="cs"/>
+              <w:sz w:val="16"/>
+              <w:szCs w:val="16"/>
+              <w:rtl/>
+              <w:lang w:val="en-US" w:eastAsia="en-US"/>
+            </w:rPr>
+            <w:t>דוד שונפלד</w:t>
+          </w:r>
         </w:p>
       </w:tc>
     </w:tr>
@@ -676,170 +569,6 @@
       </w:r>
     </w:hyperlink>
   </w:p>
-  <w:p>
-    <w:pPr>
-      <w:tabs>
-        <w:tab w:val="right" w:pos="299"/>
-      </w:tabs>
-      <w:ind w:left="-752" w:right="-1080"/>
-      <w:jc w:val="center"/>
-      <w:outlineLvl w:val="0"/>
-      <w:rPr>
-        <w:rFonts w:hint="cs"/>
-        <w:rtl/>
-      </w:rPr>
-    </w:pPr>
-    <w:r>
-      <w:rPr>
-        <w:rFonts w:cs="Arial" w:hint="cs"/>
-        <w:b/>
-        <w:bCs/>
-        <w:sz w:val="20"/>
-        <w:szCs w:val="20"/>
-        <w:rtl/>
-      </w:rPr>
-      <w:t>למסור</w:t>
-    </w:r>
-    <w:r>
-      <w:rPr>
-        <w:rFonts w:cs="Arial" w:hint="cs"/>
-        <w:b/>
-        <w:bCs/>
-        <w:sz w:val="20"/>
-        <w:szCs w:val="20"/>
-        <w:rtl/>
-      </w:rPr>
-      <w:t xml:space="preserve"> </w:t>
-    </w:r>
-    <w:r>
-      <w:rPr>
-        <w:rFonts w:cs="Arial" w:hint="cs"/>
-        <w:b/>
-        <w:bCs/>
-        <w:sz w:val="20"/>
-        <w:szCs w:val="20"/>
-        <w:rtl/>
-      </w:rPr>
-      <w:t>הודעות</w:t>
-    </w:r>
-    <w:r>
-      <w:rPr>
-        <w:rFonts w:cs="Arial" w:hint="cs"/>
-        <w:b/>
-        <w:bCs/>
-        <w:sz w:val="20"/>
-        <w:szCs w:val="20"/>
-        <w:rtl/>
-      </w:rPr>
-      <w:t xml:space="preserve"> </w:t>
-    </w:r>
-    <w:r>
-      <w:rPr>
-        <w:rStyle w:val="Strong"/>
-        <w:rFonts w:ascii="Arial" w:hAnsi="Arial" w:cs="Arial"/>
-        <w:color w:val="2A2A2A"/>
-        <w:sz w:val="20"/>
-        <w:szCs w:val="20"/>
-        <w:rtl/>
-      </w:rPr>
-      <w:t>לכתובת</w:t>
-    </w:r>
-    <w:r>
-      <w:rPr>
-        <w:rStyle w:val="Strong"/>
-        <w:rFonts w:ascii="Arial" w:hAnsi="Arial" w:cs="Arial" w:hint="cs"/>
-        <w:color w:val="2A2A2A"/>
-        <w:sz w:val="20"/>
-        <w:szCs w:val="20"/>
-        <w:rtl/>
-      </w:rPr>
-      <w:t xml:space="preserve">: </w:t>
-    </w:r>
-    <w:r>
-      <w:rPr>
-        <w:rStyle w:val="Strong"/>
-        <w:rFonts w:ascii="Arial" w:hAnsi="Arial" w:cs="Arial"/>
-        <w:color w:val="2A2A2A"/>
-        <w:sz w:val="20"/>
-        <w:szCs w:val="20"/>
-      </w:rPr>
-      <w:t xml:space="preserve"> </w:t>
-    </w:r>
-    <w:hyperlink r:id="rId2" w:history="1">
-      <w:r>
-        <w:rPr>
-          <w:rStyle w:val="Hyperlink"/>
-          <w:rFonts w:cs="Arial"/>
-          <w:b/>
-          <w:bCs/>
-          <w:sz w:val="20"/>
-          <w:szCs w:val="20"/>
-        </w:rPr>
-        <w:t>gzshul100@gmail.com</w:t>
-      </w:r>
-    </w:hyperlink>
-    <w:r>
-      <w:rPr>
-        <w:rStyle w:val="Hyperlink"/>
-        <w:rFonts w:cs="Arial" w:hint="cs"/>
-        <w:sz w:val="20"/>
-        <w:szCs w:val="20"/>
-        <w:u w:val="none"/>
-        <w:rtl/>
-      </w:rPr>
-      <w:t xml:space="preserve"> </w:t>
-    </w:r>
-    <w:r>
-      <w:rPr>
-        <w:rStyle w:val="Hyperlink"/>
-        <w:rFonts w:cs="Arial"/>
-        <w:b/>
-        <w:bCs/>
-        <w:color w:val="auto"/>
-        <w:sz w:val="20"/>
-        <w:szCs w:val="20"/>
-        <w:u w:val="none"/>
-        <w:rtl/>
-      </w:rPr>
-      <w:t>–</w:t>
-    </w:r>
-    <w:r>
-      <w:rPr>
-        <w:rStyle w:val="Hyperlink"/>
-        <w:rFonts w:cs="Arial" w:hint="cs"/>
-        <w:b/>
-        <w:bCs/>
-        <w:color w:val="auto"/>
-        <w:sz w:val="20"/>
-        <w:szCs w:val="20"/>
-        <w:u w:val="none"/>
-        <w:rtl/>
-      </w:rPr>
-      <w:t xml:space="preserve"> למסור שמות חולים</w:t>
-    </w:r>
-    <w:r>
-      <w:rPr>
-        <w:rStyle w:val="Hyperlink"/>
-        <w:rFonts w:cs="Arial" w:hint="cs"/>
-        <w:sz w:val="20"/>
-        <w:szCs w:val="20"/>
-        <w:u w:val="none"/>
-        <w:rtl/>
-      </w:rPr>
-      <w:t xml:space="preserve">: </w:t>
-    </w:r>
-    <w:hyperlink r:id="rId3" w:history="1">
-      <w:r>
-        <w:rPr>
-          <w:rStyle w:val="Hyperlink"/>
-          <w:rFonts w:ascii="Consolas" w:hAnsi="Consolas" w:cs="Consolas"/>
-          <w:sz w:val="20"/>
-          <w:szCs w:val="20"/>
-        </w:rPr>
-        <w:t>https://goo.gl/boJNNn</w:t>
-      </w:r>
-    </w:hyperlink>
-  </w:p>
 </w:ftr>
 </file>
 
@@ -899,87 +628,229 @@
         <w:sz w:val="20"/>
         <w:szCs w:val="48"/>
         <w:rtl/>
-        <w:lang w:eastAsia="ja-JP" w:bidi="ar-SA"/>
-      </w:rPr>
-      <w:pict>
-        <v:shapetype id="_x0000_t202" coordsize="21600,21600" o:spt="202" path="m,l,21600r21600,l21600,xe">
-          <v:stroke joinstyle="miter"/>
-          <v:path gradientshapeok="t" o:connecttype="rect"/>
-        </v:shapetype>
-        <v:shape id="_x0000_s2050" type="#_x0000_t202" style="position:absolute;left:0;text-align:left;margin-left:4.05pt;margin-top:-18.35pt;width:6in;height:40.5pt;z-index:2" filled="f" stroked="f">
-          <v:textbox style="mso-next-textbox:#_x0000_s2050">
-            <w:txbxContent>
-              <w:p>
-                <w:pPr>
-                  <w:ind w:left="630" w:hanging="630"/>
-                  <w:jc w:val="center"/>
-                  <w:rPr>
-                    <w:szCs w:val="20"/>
-                    <w:rtl/>
-                  </w:rPr>
-                </w:pPr>
-              </w:p>
-              <w:p>
-                <w:pPr>
-                  <w:jc w:val="center"/>
-                  <w:rPr>
-                    <w:rFonts w:ascii="Times" w:hAnsi="Times" w:cs="David"/>
-                    <w:sz w:val="32"/>
-                    <w:szCs w:val="48"/>
-                    <w:rtl/>
-                  </w:rPr>
-                </w:pPr>
-                <w:r>
-                  <w:rPr>
-                    <w:rFonts w:ascii="Times" w:hAnsi="Times" w:cs="David"/>
-                    <w:sz w:val="32"/>
-                    <w:szCs w:val="48"/>
-                    <w:rtl/>
-                  </w:rPr>
-                  <w:t xml:space="preserve">זמני תפילה בית כנסת </w:t>
-                </w:r>
-                <w:r>
-                  <w:rPr>
-                    <w:rFonts w:ascii="Times" w:hAnsi="Times" w:cs="David" w:hint="cs"/>
-                    <w:sz w:val="32"/>
-                    <w:szCs w:val="48"/>
-                    <w:rtl/>
-                  </w:rPr>
-                  <w:t>שבט בנימין</w:t>
-                </w:r>
-                <w:r>
-                  <w:rPr>
-                    <w:rFonts w:ascii="Times" w:hAnsi="Times" w:cs="David"/>
-                    <w:sz w:val="32"/>
-                    <w:szCs w:val="48"/>
-                  </w:rPr>
-                  <w:t xml:space="preserve"> </w:t>
-                </w:r>
-              </w:p>
-              <w:p>
-                <w:pPr>
-                  <w:jc w:val="center"/>
-                  <w:rPr>
-                    <w:rFonts w:ascii="Times" w:hAnsi="Times" w:cs="David"/>
-                    <w:sz w:val="32"/>
-                    <w:szCs w:val="48"/>
-                    <w:rtl/>
-                  </w:rPr>
-                </w:pPr>
-              </w:p>
-              <w:p>
-                <w:pPr>
-                  <w:jc w:val="center"/>
-                  <w:rPr>
-                    <w:rtl/>
-                  </w:rPr>
-                </w:pPr>
-              </w:p>
-            </w:txbxContent>
-          </v:textbox>
-          <w10:wrap anchorx="page"/>
-        </v:shape>
-      </w:pict>
+      </w:rPr>
+      <mc:AlternateContent>
+        <mc:Choice Requires="wps">
+          <w:drawing>
+            <wp:anchor distT="0" distB="0" distL="114300" distR="114300" simplePos="0" relativeHeight="251658240" behindDoc="0" locked="0" layoutInCell="1" allowOverlap="1">
+              <wp:simplePos x="0" y="0"/>
+              <wp:positionH relativeFrom="column">
+                <wp:posOffset>51435</wp:posOffset>
+              </wp:positionH>
+              <wp:positionV relativeFrom="paragraph">
+                <wp:posOffset>-233045</wp:posOffset>
+              </wp:positionV>
+              <wp:extent cx="5486400" cy="514350"/>
+              <wp:effectExtent l="3810" t="0" r="0" b="4445"/>
+              <wp:wrapNone/>
+              <wp:docPr id="2" name="Text Box 2"/>
+              <wp:cNvGraphicFramePr>
+                <a:graphicFrameLocks xmlns:a="http://schemas.openxmlformats.org/drawingml/2006/main"/>
+              </wp:cNvGraphicFramePr>
+              <a:graphic xmlns:a="http://schemas.openxmlformats.org/drawingml/2006/main">
+                <a:graphicData uri="http://schemas.microsoft.com/office/word/2010/wordprocessingShape">
+                  <wps:wsp>
+                    <wps:cNvSpPr txBox="1">
+                      <a:spLocks noChangeArrowheads="1"/>
+                    </wps:cNvSpPr>
+                    <wps:spPr bwMode="auto">
+                      <a:xfrm>
+                        <a:off x="0" y="0"/>
+                        <a:ext cx="5486400" cy="514350"/>
+                      </a:xfrm>
+                      <a:prstGeom prst="rect">
+                        <a:avLst/>
+                      </a:prstGeom>
+                      <a:noFill/>
+                      <a:ln>
+                        <a:noFill/>
+                      </a:ln>
+                      <a:extLst>
+                        <a:ext uri="{909E8E84-426E-40DD-AFC4-6F175D3DCCD1}">
+                          <a14:hiddenFill xmlns:a14="http://schemas.microsoft.com/office/drawing/2010/main">
+                            <a:solidFill>
+                              <a:srgbClr val="FFFFFF"/>
+                            </a:solidFill>
+                          </a14:hiddenFill>
+                        </a:ext>
+                        <a:ext uri="{91240B29-F687-4F45-9708-019B960494DF}">
+                          <a14:hiddenLine xmlns:a14="http://schemas.microsoft.com/office/drawing/2010/main" w="9525">
+                            <a:solidFill>
+                              <a:srgbClr val="000000"/>
+                            </a:solidFill>
+                            <a:miter lim="800000"/>
+                            <a:headEnd/>
+                            <a:tailEnd/>
+                          </a14:hiddenLine>
+                        </a:ext>
+                      </a:extLst>
+                    </wps:spPr>
+                    <wps:txbx>
+                      <w:txbxContent>
+                        <w:p>
+                          <w:pPr>
+                            <w:ind w:left="630" w:hanging="630"/>
+                            <w:jc w:val="center"/>
+                            <w:rPr>
+                              <w:szCs w:val="20"/>
+                              <w:rtl/>
+                            </w:rPr>
+                          </w:pPr>
+                        </w:p>
+                        <w:p>
+                          <w:pPr>
+                            <w:jc w:val="center"/>
+                            <w:rPr>
+                              <w:rFonts w:ascii="Times" w:hAnsi="Times" w:cs="David"/>
+                              <w:sz w:val="32"/>
+                              <w:szCs w:val="48"/>
+                              <w:rtl/>
+                            </w:rPr>
+                          </w:pPr>
+                          <w:r>
+                            <w:rPr>
+                              <w:rFonts w:ascii="Times" w:hAnsi="Times" w:cs="David"/>
+                              <w:sz w:val="32"/>
+                              <w:szCs w:val="48"/>
+                              <w:rtl/>
+                            </w:rPr>
+                            <w:t xml:space="preserve">זמני תפילה בית כנסת </w:t>
+                          </w:r>
+                          <w:r>
+                            <w:rPr>
+                              <w:rFonts w:ascii="Times" w:hAnsi="Times" w:cs="David" w:hint="cs"/>
+                              <w:sz w:val="32"/>
+                              <w:szCs w:val="48"/>
+                              <w:rtl/>
+                            </w:rPr>
+                            <w:t>שבט בנימין</w:t>
+                          </w:r>
+                          <w:r>
+                            <w:rPr>
+                              <w:rFonts w:ascii="Times" w:hAnsi="Times" w:cs="David"/>
+                              <w:sz w:val="32"/>
+                              <w:szCs w:val="48"/>
+                            </w:rPr>
+                            <w:t xml:space="preserve"> </w:t>
+                          </w:r>
+                        </w:p>
+                        <w:p>
+                          <w:pPr>
+                            <w:jc w:val="center"/>
+                            <w:rPr>
+                              <w:rFonts w:ascii="Times" w:hAnsi="Times" w:cs="David"/>
+                              <w:sz w:val="32"/>
+                              <w:szCs w:val="48"/>
+                              <w:rtl/>
+                            </w:rPr>
+                          </w:pPr>
+                        </w:p>
+                        <w:p>
+                          <w:pPr>
+                            <w:jc w:val="center"/>
+                            <w:rPr>
+                              <w:rtl/>
+                            </w:rPr>
+                          </w:pPr>
+                        </w:p>
+                      </w:txbxContent>
+                    </wps:txbx>
+                    <wps:bodyPr rot="0" vert="horz" wrap="square" lIns="91440" tIns="45720" rIns="91440" bIns="45720" anchor="t" anchorCtr="0" upright="1">
+                      <a:noAutofit/>
+                    </wps:bodyPr>
+                  </wps:wsp>
+                </a:graphicData>
+              </a:graphic>
+              <wp14:sizeRelH relativeFrom="page">
+                <wp14:pctWidth>0</wp14:pctWidth>
+              </wp14:sizeRelH>
+              <wp14:sizeRelV relativeFrom="page">
+                <wp14:pctHeight>0</wp14:pctHeight>
+              </wp14:sizeRelV>
+            </wp:anchor>
+          </w:drawing>
+        </mc:Choice>
+        <mc:Fallback>
+          <w:pict>
+            <v:shapetype id="_x0000_t202" coordsize="21600,21600" o:spt="202" path="m,l,21600r21600,l21600,xe">
+              <v:stroke joinstyle="miter"/>
+              <v:path gradientshapeok="t" o:connecttype="rect"/>
+            </v:shapetype>
+            <v:shape id="Text Box 2" o:spid="_x0000_s1026" type="#_x0000_t202" style="position:absolute;left:0;text-align:left;margin-left:4.05pt;margin-top:-18.35pt;width:6in;height:40.5pt;z-index:251658240;visibility:visible;mso-wrap-style:square;mso-width-percent:0;mso-height-percent:0;mso-wrap-distance-left:9pt;mso-wrap-distance-top:0;mso-wrap-distance-right:9pt;mso-wrap-distance-bottom:0;mso-position-horizontal:absolute;mso-position-horizontal-relative:text;mso-position-vertical:absolute;mso-position-vertical-relative:text;mso-width-percent:0;mso-height-percent:0;mso-width-relative:page;mso-height-relative:page;v-text-anchor:top" o:gfxdata="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" filled="f" stroked="f">
+              <v:textbox>
+                <w:txbxContent>
+                  <w:p>
+                    <w:pPr>
+                      <w:ind w:left="630" w:hanging="630"/>
+                      <w:jc w:val="center"/>
+                      <w:rPr>
+                        <w:szCs w:val="20"/>
+                        <w:rtl/>
+                      </w:rPr>
+                    </w:pPr>
+                  </w:p>
+                  <w:p>
+                    <w:pPr>
+                      <w:jc w:val="center"/>
+                      <w:rPr>
+                        <w:rFonts w:ascii="Times" w:hAnsi="Times" w:cs="David"/>
+                        <w:sz w:val="32"/>
+                        <w:szCs w:val="48"/>
+                        <w:rtl/>
+                      </w:rPr>
+                    </w:pPr>
+                    <w:r>
+                      <w:rPr>
+                        <w:rFonts w:ascii="Times" w:hAnsi="Times" w:cs="David"/>
+                        <w:sz w:val="32"/>
+                        <w:szCs w:val="48"/>
+                        <w:rtl/>
+                      </w:rPr>
+                      <w:t xml:space="preserve">זמני תפילה בית כנסת </w:t>
+                    </w:r>
+                    <w:r>
+                      <w:rPr>
+                        <w:rFonts w:ascii="Times" w:hAnsi="Times" w:cs="David" w:hint="cs"/>
+                        <w:sz w:val="32"/>
+                        <w:szCs w:val="48"/>
+                        <w:rtl/>
+                      </w:rPr>
+                      <w:t>שבט בנימין</w:t>
+                    </w:r>
+                    <w:r>
+                      <w:rPr>
+                        <w:rFonts w:ascii="Times" w:hAnsi="Times" w:cs="David"/>
+                        <w:sz w:val="32"/>
+                        <w:szCs w:val="48"/>
+                      </w:rPr>
+                      <w:t xml:space="preserve"> </w:t>
+                    </w:r>
+                  </w:p>
+                  <w:p>
+                    <w:pPr>
+                      <w:jc w:val="center"/>
+                      <w:rPr>
+                        <w:rFonts w:ascii="Times" w:hAnsi="Times" w:cs="David"/>
+                        <w:sz w:val="32"/>
+                        <w:szCs w:val="48"/>
+                        <w:rtl/>
+                      </w:rPr>
+                    </w:pPr>
+                  </w:p>
+                  <w:p>
+                    <w:pPr>
+                      <w:jc w:val="center"/>
+                      <w:rPr>
+                        <w:rtl/>
+                      </w:rPr>
+                    </w:pPr>
+                  </w:p>
+                </w:txbxContent>
+              </v:textbox>
+            </v:shape>
+          </w:pict>
+        </mc:Fallback>
+      </mc:AlternateContent>
     </w:r>
     <w:r>
       <w:rPr>
@@ -988,31 +859,121 @@
         <w:sz w:val="20"/>
         <w:szCs w:val="48"/>
         <w:rtl/>
-        <w:lang w:val="he-IL" w:eastAsia="he-IL"/>
-      </w:rPr>
-      <w:pict>
-        <v:shape id="_x0000_s2049" type="#_x0000_t202" style="position:absolute;left:0;text-align:left;margin-left:463.05pt;margin-top:-19.1pt;width:36pt;height:27.15pt;z-index:1" filled="f" stroked="f">
-          <v:textbox style="mso-next-textbox:#_x0000_s2049">
-            <w:txbxContent>
-              <w:p>
-                <w:pPr>
-                  <w:rPr>
-                    <w:rtl/>
-                  </w:rPr>
-                </w:pPr>
-                <w:r>
-                  <w:rPr>
-                    <w:szCs w:val="20"/>
-                    <w:rtl/>
-                  </w:rPr>
-                  <w:t>בס"ד</w:t>
-                </w:r>
-              </w:p>
-            </w:txbxContent>
-          </v:textbox>
-          <w10:wrap anchorx="page"/>
-        </v:shape>
-      </w:pict>
+      </w:rPr>
+      <mc:AlternateContent>
+        <mc:Choice Requires="wps">
+          <w:drawing>
+            <wp:anchor distT="0" distB="0" distL="114300" distR="114300" simplePos="0" relativeHeight="251657216" behindDoc="0" locked="0" layoutInCell="1" allowOverlap="1">
+              <wp:simplePos x="0" y="0"/>
+              <wp:positionH relativeFrom="column">
+                <wp:posOffset>5880735</wp:posOffset>
+              </wp:positionH>
+              <wp:positionV relativeFrom="paragraph">
+                <wp:posOffset>-242570</wp:posOffset>
+              </wp:positionV>
+              <wp:extent cx="457200" cy="344805"/>
+              <wp:effectExtent l="3810" t="0" r="0" b="2540"/>
+              <wp:wrapNone/>
+              <wp:docPr id="1" name="Text Box 1"/>
+              <wp:cNvGraphicFramePr>
+                <a:graphicFrameLocks xmlns:a="http://schemas.openxmlformats.org/drawingml/2006/main"/>
+              </wp:cNvGraphicFramePr>
+              <a:graphic xmlns:a="http://schemas.openxmlformats.org/drawingml/2006/main">
+                <a:graphicData uri="http://schemas.microsoft.com/office/word/2010/wordprocessingShape">
+                  <wps:wsp>
+                    <wps:cNvSpPr txBox="1">
+                      <a:spLocks noChangeArrowheads="1"/>
+                    </wps:cNvSpPr>
+                    <wps:spPr bwMode="auto">
+                      <a:xfrm>
+                        <a:off x="0" y="0"/>
+                        <a:ext cx="457200" cy="344805"/>
+                      </a:xfrm>
+                      <a:prstGeom prst="rect">
+                        <a:avLst/>
+                      </a:prstGeom>
+                      <a:noFill/>
+                      <a:ln>
+                        <a:noFill/>
+                      </a:ln>
+                      <a:extLst>
+                        <a:ext uri="{909E8E84-426E-40DD-AFC4-6F175D3DCCD1}">
+                          <a14:hiddenFill xmlns:a14="http://schemas.microsoft.com/office/drawing/2010/main">
+                            <a:solidFill>
+                              <a:srgbClr val="FFFFFF"/>
+                            </a:solidFill>
+                          </a14:hiddenFill>
+                        </a:ext>
+                        <a:ext uri="{91240B29-F687-4F45-9708-019B960494DF}">
+                          <a14:hiddenLine xmlns:a14="http://schemas.microsoft.com/office/drawing/2010/main" w="9525">
+                            <a:solidFill>
+                              <a:srgbClr val="000000"/>
+                            </a:solidFill>
+                            <a:miter lim="800000"/>
+                            <a:headEnd/>
+                            <a:tailEnd/>
+                          </a14:hiddenLine>
+                        </a:ext>
+                      </a:extLst>
+                    </wps:spPr>
+                    <wps:txbx>
+                      <w:txbxContent>
+                        <w:p>
+                          <w:pPr>
+                            <w:rPr>
+                              <w:rtl/>
+                            </w:rPr>
+                          </w:pPr>
+                          <w:r>
+                            <w:rPr>
+                              <w:szCs w:val="20"/>
+                              <w:rtl/>
+                            </w:rPr>
+                            <w:t>בס"ד</w:t>
+                          </w:r>
+                        </w:p>
+                      </w:txbxContent>
+                    </wps:txbx>
+                    <wps:bodyPr rot="0" vert="horz" wrap="square" lIns="91440" tIns="45720" rIns="91440" bIns="45720" anchor="t" anchorCtr="0" upright="1">
+                      <a:noAutofit/>
+                    </wps:bodyPr>
+                  </wps:wsp>
+                </a:graphicData>
+              </a:graphic>
+              <wp14:sizeRelH relativeFrom="page">
+                <wp14:pctWidth>0</wp14:pctWidth>
+              </wp14:sizeRelH>
+              <wp14:sizeRelV relativeFrom="page">
+                <wp14:pctHeight>0</wp14:pctHeight>
+              </wp14:sizeRelV>
+            </wp:anchor>
+          </w:drawing>
+        </mc:Choice>
+        <mc:Fallback>
+          <w:pict>
+            <v:shape id="Text Box 1" o:spid="_x0000_s1027" type="#_x0000_t202" style="position:absolute;left:0;text-align:left;margin-left:463.05pt;margin-top:-19.1pt;width:36pt;height:27.15pt;z-index:251657216;visibility:visible;mso-wrap-style:square;mso-width-percent:0;mso-height-percent:0;mso-wrap-distance-left:9pt;mso-wrap-distance-top:0;mso-wrap-distance-right:9pt;mso-wrap-distance-bottom:0;mso-position-horizontal:absolute;mso-position-horizontal-relative:text;mso-position-vertical:absolute;mso-position-vertical-relative:text;mso-width-percent:0;mso-height-percent:0;mso-width-relative:page;mso-height-relative:page;v-text-anchor:top" o:gfxdata="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" filled="f" stroked="f">
+              <v:textbox>
+                <w:txbxContent>
+                  <w:p>
+                    <w:pPr>
+                      <w:rPr>
+                        <w:rtl/>
+                      </w:rPr>
+                    </w:pPr>
+                    <w:r>
+                      <w:rPr>
+                        <w:szCs w:val="20"/>
+                        <w:rtl/>
+                      </w:rPr>
+                      <w:t>בס"ד</w:t>
+                    </w:r>
+                  </w:p>
+                </w:txbxContent>
+              </v:textbox>
+            </v:shape>
+          </w:pict>
+        </mc:Fallback>
+      </mc:AlternateContent>
     </w:r>
   </w:p>
   <w:p>

</xml_diff>

<commit_message>
Fix calculation of when Nitzavim-Vayelech is combined
</commit_message>
<xml_diff>
--- a/emptySched.docx
+++ b/emptySched.docx
@@ -41,6 +41,141 @@
 
 <file path=word/footer1.xml><?xml version="1.0" encoding="utf-8"?>
 <w:ftr xmlns:wpc="http://schemas.microsoft.com/office/word/2010/wordprocessingCanvas" xmlns:mc="http://schemas.openxmlformats.org/markup-compatibility/2006" xmlns:o="urn:schemas-microsoft-com:office:office" xmlns:r="http://schemas.openxmlformats.org/officeDocument/2006/relationships" xmlns:m="http://schemas.openxmlformats.org/officeDocument/2006/math" xmlns:v="urn:schemas-microsoft-com:vml" xmlns:wp14="http://schemas.microsoft.com/office/word/2010/wordprocessingDrawing" xmlns:wp="http://schemas.openxmlformats.org/drawingml/2006/wordprocessingDrawing" xmlns:w10="urn:schemas-microsoft-com:office:word" xmlns:w="http://schemas.openxmlformats.org/wordprocessingml/2006/main" xmlns:w14="http://schemas.microsoft.com/office/word/2010/wordml" xmlns:w15="http://schemas.microsoft.com/office/word/2012/wordml" xmlns:wpg="http://schemas.microsoft.com/office/word/2010/wordprocessingGroup" xmlns:wpi="http://schemas.microsoft.com/office/word/2010/wordprocessingInk" xmlns:wne="http://schemas.microsoft.com/office/word/2006/wordml" xmlns:wps="http://schemas.microsoft.com/office/word/2010/wordprocessingShape" mc:Ignorable="w14 w15 wp14">
+  <w:p>
+    <w:pPr>
+      <w:jc w:val="center"/>
+      <w:rPr>
+        <w:szCs w:val="24"/>
+      </w:rPr>
+    </w:pPr>
+    <w:r>
+      <w:rPr>
+        <w:rtl/>
+      </w:rPr>
+      <w:t xml:space="preserve">דף זה בחסות: </w:t>
+    </w:r>
+    <w:r>
+      <w:rPr>
+        <w:rStyle w:val="Emphasis"/>
+        <w:rFonts w:ascii="Arial Black" w:hAnsi="Arial Black"/>
+        <w:rtl/>
+      </w:rPr>
+      <w:t>מרפאת עיניים של רחל רוט (אופטיקאית)</w:t>
+    </w:r>
+  </w:p>
+  <w:p>
+    <w:pPr>
+      <w:tabs>
+        <w:tab w:val="left" w:pos="3133"/>
+        <w:tab w:val="center" w:pos="4536"/>
+      </w:tabs>
+      <w:jc w:val="center"/>
+      <w:rPr>
+        <w:rtl/>
+      </w:rPr>
+    </w:pPr>
+    <w:r>
+      <w:rPr>
+        <w:rStyle w:val="Strong"/>
+        <w:rFonts w:ascii="Arial Black" w:hAnsi="Arial Black"/>
+        <w:i/>
+        <w:iCs/>
+        <w:rtl/>
+      </w:rPr>
+      <w:t xml:space="preserve">גרי רוט, </w:t>
+    </w:r>
+    <w:r>
+      <w:rPr>
+        <w:rStyle w:val="Strong"/>
+        <w:rFonts w:ascii="Arial" w:hAnsi="Arial" w:cs="Arial"/>
+        <w:b w:val="0"/>
+        <w:bCs w:val="0"/>
+        <w:i/>
+        <w:iCs/>
+      </w:rPr>
+      <w:t>OD</w:t>
+    </w:r>
+    <w:r>
+      <w:rPr>
+        <w:rStyle w:val="Strong"/>
+        <w:rFonts w:ascii="Arial Black" w:hAnsi="Arial Black"/>
+        <w:i/>
+        <w:iCs/>
+        <w:rtl/>
+      </w:rPr>
+      <w:t xml:space="preserve"> </w:t>
+    </w:r>
+    <w:r>
+      <w:rPr>
+        <w:rStyle w:val="Emphasis"/>
+        <w:rFonts w:ascii="Arial Black" w:hAnsi="Arial Black"/>
+        <w:rtl/>
+      </w:rPr>
+      <w:t>(אופטומטריסט)</w:t>
+    </w:r>
+  </w:p>
+  <w:p>
+    <w:pPr>
+      <w:jc w:val="center"/>
+      <w:rPr>
+        <w:rtl/>
+      </w:rPr>
+    </w:pPr>
+    <w:r>
+      <w:rPr>
+        <w:rFonts w:ascii="Arial Black" w:hAnsi="Arial Black"/>
+        <w:u w:val="single"/>
+        <w:rtl/>
+      </w:rPr>
+      <w:t>בדיקות ראייה לרשיון נהיגה ישראלי או אמריקאי, משקפיים, עדשות מגע, אביזרים, ועוד</w:t>
+    </w:r>
+  </w:p>
+  <w:p>
+    <w:pPr>
+      <w:bidi w:val="0"/>
+      <w:jc w:val="center"/>
+      <w:rPr>
+        <w:rStyle w:val="Strong"/>
+        <w:rFonts w:ascii="Arial Black" w:hAnsi="Arial Black"/>
+      </w:rPr>
+    </w:pPr>
+    <w:r>
+      <w:rPr>
+        <w:rFonts w:ascii="Arial Black" w:hAnsi="Arial Black"/>
+        <w:rtl/>
+      </w:rPr>
+      <w:t>02-540-0139</w:t>
+    </w:r>
+    <w:r>
+      <w:rPr>
+        <w:rStyle w:val="Strong"/>
+        <w:rFonts w:ascii="Arial Black" w:hAnsi="Arial Black"/>
+        <w:rtl/>
+      </w:rPr>
+      <w:t xml:space="preserve"> , </w:t>
+    </w:r>
+    <w:r>
+      <w:rPr>
+        <w:b/>
+        <w:bCs/>
+        <w:rtl/>
+      </w:rPr>
+      <w:t>שכונת רמת אשכול</w:t>
+    </w:r>
+    <w:r>
+      <w:rPr>
+        <w:rStyle w:val="Strong"/>
+        <w:rFonts w:ascii="Arial Black" w:hAnsi="Arial Black"/>
+        <w:rtl/>
+      </w:rPr>
+      <w:t>, ירושלים</w:t>
+    </w:r>
+  </w:p>
+  <w:p>
+    <w:pPr>
+      <w:bidi w:val="0"/>
+    </w:pPr>
+  </w:p>
   <w:tbl>
     <w:tblPr>
       <w:tblW w:w="8788" w:type="dxa"/>
@@ -1731,8 +1866,8 @@
     <w:lsdException w:name="Block Text" w:semiHidden="1" w:unhideWhenUsed="1"/>
     <w:lsdException w:name="Hyperlink" w:semiHidden="1" w:unhideWhenUsed="1"/>
     <w:lsdException w:name="FollowedHyperlink" w:semiHidden="1" w:unhideWhenUsed="1"/>
-    <w:lsdException w:name="Strong" w:qFormat="1"/>
-    <w:lsdException w:name="Emphasis" w:qFormat="1"/>
+    <w:lsdException w:name="Strong" w:uiPriority="22" w:qFormat="1"/>
+    <w:lsdException w:name="Emphasis" w:uiPriority="20" w:qFormat="1"/>
     <w:lsdException w:name="Document Map" w:semiHidden="1" w:unhideWhenUsed="1"/>
     <w:lsdException w:name="Plain Text" w:semiHidden="1" w:unhideWhenUsed="1"/>
     <w:lsdException w:name="E-mail Signature" w:semiHidden="1" w:unhideWhenUsed="1"/>
@@ -2975,6 +3110,7 @@
   </w:style>
   <w:style w:type="character" w:styleId="Strong">
     <w:name w:val="Strong"/>
+    <w:uiPriority w:val="22"/>
     <w:qFormat/>
     <w:rsid w:val="00343942"/>
     <w:rPr>
@@ -3032,6 +3168,16 @@
       <w:rFonts w:ascii="Tahoma" w:hAnsi="Tahoma" w:cs="Tahoma"/>
       <w:sz w:val="16"/>
       <w:szCs w:val="16"/>
+    </w:rPr>
+  </w:style>
+  <w:style w:type="character" w:styleId="Emphasis">
+    <w:name w:val="Emphasis"/>
+    <w:uiPriority w:val="20"/>
+    <w:qFormat/>
+    <w:rsid w:val="007E53AF"/>
+    <w:rPr>
+      <w:i/>
+      <w:iCs/>
     </w:rPr>
   </w:style>
 </w:styles>

</xml_diff>

<commit_message>
Chanuka first minyan at 0600
</commit_message>
<xml_diff>
--- a/emptySched.docx
+++ b/emptySched.docx
@@ -184,16 +184,16 @@
       <w:tblLook w:val="04A0" w:firstRow="1" w:lastRow="0" w:firstColumn="1" w:lastColumn="0" w:noHBand="0" w:noVBand="1"/>
     </w:tblPr>
     <w:tblGrid>
-      <w:gridCol w:w="2410"/>
-      <w:gridCol w:w="1701"/>
-      <w:gridCol w:w="992"/>
-      <w:gridCol w:w="1984"/>
-      <w:gridCol w:w="1701"/>
+      <w:gridCol w:w="2668"/>
+      <w:gridCol w:w="1443"/>
+      <w:gridCol w:w="807"/>
+      <w:gridCol w:w="2880"/>
+      <w:gridCol w:w="990"/>
     </w:tblGrid>
     <w:tr>
       <w:tc>
         <w:tcPr>
-          <w:tcW w:w="2410" w:type="dxa"/>
+          <w:tcW w:w="2668" w:type="dxa"/>
           <w:shd w:val="pct15" w:color="auto" w:fill="auto"/>
         </w:tcPr>
         <w:p>
@@ -223,7 +223,7 @@
       </w:tc>
       <w:tc>
         <w:tcPr>
-          <w:tcW w:w="1701" w:type="dxa"/>
+          <w:tcW w:w="1443" w:type="dxa"/>
           <w:shd w:val="pct15" w:color="auto" w:fill="auto"/>
         </w:tcPr>
         <w:p>
@@ -254,7 +254,7 @@
       </w:tc>
       <w:tc>
         <w:tcPr>
-          <w:tcW w:w="992" w:type="dxa"/>
+          <w:tcW w:w="807" w:type="dxa"/>
           <w:shd w:val="pct15" w:color="auto" w:fill="auto"/>
         </w:tcPr>
         <w:p>
@@ -273,7 +273,7 @@
       </w:tc>
       <w:tc>
         <w:tcPr>
-          <w:tcW w:w="1984" w:type="dxa"/>
+          <w:tcW w:w="2880" w:type="dxa"/>
           <w:shd w:val="pct15" w:color="auto" w:fill="auto"/>
         </w:tcPr>
         <w:p>
@@ -304,7 +304,7 @@
       </w:tc>
       <w:tc>
         <w:tcPr>
-          <w:tcW w:w="1701" w:type="dxa"/>
+          <w:tcW w:w="990" w:type="dxa"/>
           <w:shd w:val="pct15" w:color="auto" w:fill="auto"/>
           <w:vAlign w:val="center"/>
         </w:tcPr>
@@ -353,7 +353,7 @@
     <w:tr>
       <w:tc>
         <w:tcPr>
-          <w:tcW w:w="2410" w:type="dxa"/>
+          <w:tcW w:w="2668" w:type="dxa"/>
           <w:shd w:val="pct15" w:color="auto" w:fill="auto"/>
         </w:tcPr>
         <w:p>
@@ -372,7 +372,7 @@
       </w:tc>
       <w:tc>
         <w:tcPr>
-          <w:tcW w:w="1701" w:type="dxa"/>
+          <w:tcW w:w="1443" w:type="dxa"/>
           <w:shd w:val="pct15" w:color="auto" w:fill="auto"/>
         </w:tcPr>
         <w:p>
@@ -392,7 +392,7 @@
       </w:tc>
       <w:tc>
         <w:tcPr>
-          <w:tcW w:w="992" w:type="dxa"/>
+          <w:tcW w:w="807" w:type="dxa"/>
           <w:shd w:val="pct15" w:color="auto" w:fill="auto"/>
         </w:tcPr>
         <w:p>
@@ -411,7 +411,7 @@
       </w:tc>
       <w:tc>
         <w:tcPr>
-          <w:tcW w:w="1984" w:type="dxa"/>
+          <w:tcW w:w="2880" w:type="dxa"/>
           <w:shd w:val="pct15" w:color="auto" w:fill="auto"/>
         </w:tcPr>
         <w:p>
@@ -430,7 +430,7 @@
       </w:tc>
       <w:tc>
         <w:tcPr>
-          <w:tcW w:w="1701" w:type="dxa"/>
+          <w:tcW w:w="990" w:type="dxa"/>
           <w:shd w:val="pct15" w:color="auto" w:fill="auto"/>
           <w:vAlign w:val="center"/>
         </w:tcPr>
@@ -457,7 +457,7 @@
     <w:tr>
       <w:tc>
         <w:tcPr>
-          <w:tcW w:w="2410" w:type="dxa"/>
+          <w:tcW w:w="2668" w:type="dxa"/>
           <w:shd w:val="clear" w:color="auto" w:fill="auto"/>
         </w:tcPr>
         <w:p>
@@ -471,17 +471,178 @@
           </w:pPr>
           <w:r>
             <w:rPr>
-              <w:rFonts w:ascii="Arial" w:eastAsia="Calibri" w:hAnsi="Arial" w:cs="Arial"/>
-              <w:sz w:val="16"/>
-              <w:szCs w:val="16"/>
-            </w:rPr>
-            <w:t>abbreen@orange.net.il</w:t>
+              <w:rFonts w:ascii="Calibri" w:eastAsia="Calibri" w:hAnsi="Calibri" w:cs="Arial"/>
+              <w:sz w:val="16"/>
+              <w:szCs w:val="16"/>
+            </w:rPr>
+            <w:t>054-220-6191  hisu00@gmail.com</w:t>
           </w:r>
         </w:p>
       </w:tc>
       <w:tc>
         <w:tcPr>
-          <w:tcW w:w="1701" w:type="dxa"/>
+          <w:tcW w:w="1443" w:type="dxa"/>
+          <w:shd w:val="clear" w:color="auto" w:fill="auto"/>
+        </w:tcPr>
+        <w:p>
+          <w:pPr>
+            <w:pStyle w:val="Footer"/>
+            <w:rPr>
+              <w:rFonts w:ascii="Calibri" w:eastAsia="Calibri" w:hAnsi="Calibri" w:cs="Arial"/>
+              <w:sz w:val="16"/>
+              <w:szCs w:val="16"/>
+              <w:rtl/>
+              <w:lang w:val="en-US" w:eastAsia="en-US"/>
+            </w:rPr>
+          </w:pPr>
+          <w:r>
+            <w:rPr>
+              <w:rFonts w:ascii="Calibri" w:eastAsia="Calibri" w:hAnsi="Calibri" w:cs="Arial" w:hint="cs"/>
+              <w:sz w:val="16"/>
+              <w:szCs w:val="16"/>
+              <w:rtl/>
+              <w:lang w:val="en-US" w:eastAsia="en-US"/>
+            </w:rPr>
+            <w:t>בנימין הי</w:t>
+          </w:r>
+          <w:r>
+            <w:rPr>
+              <w:rFonts w:ascii="Calibri" w:eastAsia="Calibri" w:hAnsi="Calibri" w:cs="Arial" w:hint="cs"/>
+              <w:sz w:val="16"/>
+              <w:szCs w:val="16"/>
+              <w:rtl/>
+              <w:lang w:val="en-US" w:eastAsia="en-US"/>
+            </w:rPr>
+            <w:t>ר</w:t>
+          </w:r>
+          <w:r>
+            <w:rPr>
+              <w:rFonts w:ascii="Calibri" w:eastAsia="Calibri" w:hAnsi="Calibri" w:cs="Arial" w:hint="cs"/>
+              <w:sz w:val="16"/>
+              <w:szCs w:val="16"/>
+              <w:rtl/>
+              <w:lang w:val="en-US" w:eastAsia="en-US"/>
+            </w:rPr>
+            <w:t>שברג</w:t>
+          </w:r>
+        </w:p>
+      </w:tc>
+      <w:tc>
+        <w:tcPr>
+          <w:tcW w:w="807" w:type="dxa"/>
+          <w:shd w:val="clear" w:color="auto" w:fill="auto"/>
+        </w:tcPr>
+        <w:p>
+          <w:pPr>
+            <w:ind w:right="-1080"/>
+            <w:rPr>
+              <w:rFonts w:ascii="Arial" w:eastAsia="Calibri" w:hAnsi="Arial" w:cs="Arial"/>
+              <w:sz w:val="16"/>
+              <w:szCs w:val="16"/>
+            </w:rPr>
+          </w:pPr>
+        </w:p>
+      </w:tc>
+      <w:tc>
+        <w:tcPr>
+          <w:tcW w:w="2880" w:type="dxa"/>
+          <w:shd w:val="clear" w:color="auto" w:fill="auto"/>
+        </w:tcPr>
+        <w:p>
+          <w:pPr>
+            <w:ind w:right="-1080"/>
+            <w:rPr>
+              <w:rFonts w:ascii="Arial" w:eastAsia="Calibri" w:hAnsi="Arial" w:cs="Arial"/>
+              <w:sz w:val="16"/>
+              <w:szCs w:val="16"/>
+            </w:rPr>
+          </w:pPr>
+          <w:r>
+            <w:rPr>
+              <w:rFonts w:ascii="Arial" w:eastAsia="Calibri" w:hAnsi="Arial" w:cs="Arial"/>
+              <w:sz w:val="16"/>
+              <w:szCs w:val="16"/>
+            </w:rPr>
+            <w:t xml:space="preserve">050-233-2777  </w:t>
+          </w:r>
+          <w:r>
+            <w:rPr>
+              <w:rStyle w:val="Hyperlink"/>
+              <w:rFonts w:ascii="Arial" w:eastAsia="Calibri" w:hAnsi="Arial" w:cs="Arial"/>
+              <w:color w:val="auto"/>
+              <w:sz w:val="16"/>
+              <w:szCs w:val="16"/>
+              <w:u w:val="none"/>
+            </w:rPr>
+            <w:t>maor.taieb@gmail.com</w:t>
+          </w:r>
+        </w:p>
+      </w:tc>
+      <w:tc>
+        <w:tcPr>
+          <w:tcW w:w="990" w:type="dxa"/>
+          <w:shd w:val="clear" w:color="auto" w:fill="auto"/>
+        </w:tcPr>
+        <w:p>
+          <w:pPr>
+            <w:pStyle w:val="Footer"/>
+            <w:rPr>
+              <w:rFonts w:ascii="Calibri" w:eastAsia="Calibri" w:hAnsi="Calibri" w:cs="Arial"/>
+              <w:sz w:val="16"/>
+              <w:szCs w:val="16"/>
+              <w:rtl/>
+              <w:lang w:val="en-US" w:eastAsia="en-US"/>
+            </w:rPr>
+          </w:pPr>
+          <w:r>
+            <w:rPr>
+              <w:rFonts w:ascii="Calibri" w:eastAsia="Calibri" w:hAnsi="Calibri" w:cs="Arial" w:hint="cs"/>
+              <w:sz w:val="16"/>
+              <w:szCs w:val="16"/>
+              <w:rtl/>
+              <w:lang w:val="en-US" w:eastAsia="en-US"/>
+            </w:rPr>
+            <w:t>מאור טייב</w:t>
+          </w:r>
+        </w:p>
+      </w:tc>
+    </w:tr>
+    <w:tr>
+      <w:tc>
+        <w:tcPr>
+          <w:tcW w:w="2668" w:type="dxa"/>
+          <w:shd w:val="clear" w:color="auto" w:fill="auto"/>
+        </w:tcPr>
+        <w:p>
+          <w:pPr>
+            <w:ind w:right="-1080"/>
+            <w:rPr>
+              <w:rFonts w:ascii="Calibri" w:eastAsia="Calibri" w:hAnsi="Calibri" w:cs="Arial"/>
+              <w:sz w:val="16"/>
+              <w:szCs w:val="16"/>
+            </w:rPr>
+          </w:pPr>
+          <w:r>
+            <w:rPr>
+              <w:rFonts w:ascii="Calibri" w:eastAsia="Calibri" w:hAnsi="Calibri" w:cs="Arial"/>
+              <w:sz w:val="16"/>
+              <w:szCs w:val="16"/>
+            </w:rPr>
+            <w:t>abbreen@orange.net.i</w:t>
+          </w:r>
+          <w:r>
+            <w:rPr>
+              <w:rFonts w:ascii="Arial" w:eastAsia="Calibri" w:hAnsi="Arial" w:cs="Arial"/>
+              <w:sz w:val="16"/>
+              <w:szCs w:val="16"/>
+            </w:rPr>
+            <w:t>l</w:t>
+          </w:r>
+        </w:p>
+      </w:tc>
+      <w:tc>
+        <w:tcPr>
+          <w:tcW w:w="1443" w:type="dxa"/>
           <w:shd w:val="clear" w:color="auto" w:fill="auto"/>
         </w:tcPr>
         <w:p>
@@ -519,7 +680,7 @@
       </w:tc>
       <w:tc>
         <w:tcPr>
-          <w:tcW w:w="992" w:type="dxa"/>
+          <w:tcW w:w="807" w:type="dxa"/>
           <w:shd w:val="clear" w:color="auto" w:fill="auto"/>
         </w:tcPr>
         <w:p>
@@ -535,7 +696,7 @@
       </w:tc>
       <w:tc>
         <w:tcPr>
-          <w:tcW w:w="1984" w:type="dxa"/>
+          <w:tcW w:w="2880" w:type="dxa"/>
           <w:shd w:val="clear" w:color="auto" w:fill="auto"/>
         </w:tcPr>
         <w:p>
@@ -561,7 +722,7 @@
       </w:tc>
       <w:tc>
         <w:tcPr>
-          <w:tcW w:w="1701" w:type="dxa"/>
+          <w:tcW w:w="990" w:type="dxa"/>
           <w:shd w:val="clear" w:color="auto" w:fill="auto"/>
         </w:tcPr>
         <w:p>

</xml_diff>

<commit_message>
Update to Python 3, minor adjustments to shul scheduling
</commit_message>
<xml_diff>
--- a/emptySched.docx
+++ b/emptySched.docx
@@ -187,8 +187,8 @@
       <w:gridCol w:w="2668"/>
       <w:gridCol w:w="1443"/>
       <w:gridCol w:w="807"/>
-      <w:gridCol w:w="2880"/>
-      <w:gridCol w:w="990"/>
+      <w:gridCol w:w="2610"/>
+      <w:gridCol w:w="1260"/>
     </w:tblGrid>
     <w:tr>
       <w:tc>
@@ -273,7 +273,7 @@
       </w:tc>
       <w:tc>
         <w:tcPr>
-          <w:tcW w:w="2880" w:type="dxa"/>
+          <w:tcW w:w="2610" w:type="dxa"/>
           <w:shd w:val="pct15" w:color="auto" w:fill="auto"/>
         </w:tcPr>
         <w:p>
@@ -304,7 +304,7 @@
       </w:tc>
       <w:tc>
         <w:tcPr>
-          <w:tcW w:w="990" w:type="dxa"/>
+          <w:tcW w:w="1260" w:type="dxa"/>
           <w:shd w:val="pct15" w:color="auto" w:fill="auto"/>
           <w:vAlign w:val="center"/>
         </w:tcPr>
@@ -411,7 +411,7 @@
       </w:tc>
       <w:tc>
         <w:tcPr>
-          <w:tcW w:w="2880" w:type="dxa"/>
+          <w:tcW w:w="2610" w:type="dxa"/>
           <w:shd w:val="pct15" w:color="auto" w:fill="auto"/>
         </w:tcPr>
         <w:p>
@@ -430,7 +430,7 @@
       </w:tc>
       <w:tc>
         <w:tcPr>
-          <w:tcW w:w="990" w:type="dxa"/>
+          <w:tcW w:w="1260" w:type="dxa"/>
           <w:shd w:val="pct15" w:color="auto" w:fill="auto"/>
           <w:vAlign w:val="center"/>
         </w:tcPr>
@@ -475,7 +475,23 @@
               <w:sz w:val="16"/>
               <w:szCs w:val="16"/>
             </w:rPr>
-            <w:t>054-220-6191  hisu00@gmail.com</w:t>
+            <w:t>0</w:t>
+          </w:r>
+          <w:r>
+            <w:rPr>
+              <w:rFonts w:ascii="Calibri" w:eastAsia="Calibri" w:hAnsi="Calibri" w:cs="Arial"/>
+              <w:sz w:val="16"/>
+              <w:szCs w:val="16"/>
+            </w:rPr>
+            <w:t>52-434-4400</w:t>
+          </w:r>
+          <w:r>
+            <w:rPr>
+              <w:rFonts w:ascii="Calibri" w:eastAsia="Calibri" w:hAnsi="Calibri" w:cs="Arial"/>
+              <w:sz w:val="16"/>
+              <w:szCs w:val="16"/>
+            </w:rPr>
+            <w:t xml:space="preserve"> oketz@012.net.il</w:t>
           </w:r>
         </w:p>
       </w:tc>
@@ -503,27 +519,7 @@
               <w:rtl/>
               <w:lang w:val="en-US" w:eastAsia="en-US"/>
             </w:rPr>
-            <w:t>בנימין הי</w:t>
-          </w:r>
-          <w:r>
-            <w:rPr>
-              <w:rFonts w:ascii="Calibri" w:eastAsia="Calibri" w:hAnsi="Calibri" w:cs="Arial" w:hint="cs"/>
-              <w:sz w:val="16"/>
-              <w:szCs w:val="16"/>
-              <w:rtl/>
-              <w:lang w:val="en-US" w:eastAsia="en-US"/>
-            </w:rPr>
-            <w:t>ר</w:t>
-          </w:r>
-          <w:r>
-            <w:rPr>
-              <w:rFonts w:ascii="Calibri" w:eastAsia="Calibri" w:hAnsi="Calibri" w:cs="Arial" w:hint="cs"/>
-              <w:sz w:val="16"/>
-              <w:szCs w:val="16"/>
-              <w:rtl/>
-              <w:lang w:val="en-US" w:eastAsia="en-US"/>
-            </w:rPr>
-            <w:t>שברג</w:t>
+            <w:t>אברהם איצקוביץ</w:t>
           </w:r>
         </w:p>
       </w:tc>
@@ -545,42 +541,31 @@
       </w:tc>
       <w:tc>
         <w:tcPr>
-          <w:tcW w:w="2880" w:type="dxa"/>
+          <w:tcW w:w="2610" w:type="dxa"/>
           <w:shd w:val="clear" w:color="auto" w:fill="auto"/>
         </w:tcPr>
         <w:p>
           <w:pPr>
             <w:ind w:right="-1080"/>
             <w:rPr>
-              <w:rFonts w:ascii="Arial" w:eastAsia="Calibri" w:hAnsi="Arial" w:cs="Arial"/>
+              <w:rFonts w:ascii="Calibri" w:eastAsia="Calibri" w:hAnsi="Calibri" w:cs="Arial"/>
               <w:sz w:val="16"/>
               <w:szCs w:val="16"/>
             </w:rPr>
           </w:pPr>
           <w:r>
             <w:rPr>
-              <w:rFonts w:ascii="Arial" w:eastAsia="Calibri" w:hAnsi="Arial" w:cs="Arial"/>
-              <w:sz w:val="16"/>
-              <w:szCs w:val="16"/>
-            </w:rPr>
-            <w:t xml:space="preserve">050-233-2777  </w:t>
-          </w:r>
-          <w:r>
-            <w:rPr>
-              <w:rStyle w:val="Hyperlink"/>
-              <w:rFonts w:ascii="Arial" w:eastAsia="Calibri" w:hAnsi="Arial" w:cs="Arial"/>
-              <w:color w:val="auto"/>
-              <w:sz w:val="16"/>
-              <w:szCs w:val="16"/>
-              <w:u w:val="none"/>
-            </w:rPr>
-            <w:t>maor.taieb@gmail.com</w:t>
+              <w:rFonts w:ascii="Calibri" w:eastAsia="Calibri" w:hAnsi="Calibri" w:cs="Arial"/>
+              <w:sz w:val="16"/>
+              <w:szCs w:val="16"/>
+            </w:rPr>
+            <w:t>054-220-6191  hisu00@gmail.com</w:t>
           </w:r>
         </w:p>
       </w:tc>
       <w:tc>
         <w:tcPr>
-          <w:tcW w:w="990" w:type="dxa"/>
+          <w:tcW w:w="1260" w:type="dxa"/>
           <w:shd w:val="clear" w:color="auto" w:fill="auto"/>
         </w:tcPr>
         <w:p>
@@ -602,7 +587,7 @@
               <w:rtl/>
               <w:lang w:val="en-US" w:eastAsia="en-US"/>
             </w:rPr>
-            <w:t>מאור טייב</w:t>
+            <w:t>בנימין הירשברג</w:t>
           </w:r>
         </w:p>
       </w:tc>
@@ -696,7 +681,7 @@
       </w:tc>
       <w:tc>
         <w:tcPr>
-          <w:tcW w:w="2880" w:type="dxa"/>
+          <w:tcW w:w="2610" w:type="dxa"/>
           <w:shd w:val="clear" w:color="auto" w:fill="auto"/>
         </w:tcPr>
         <w:p>
@@ -709,20 +694,11 @@
               <w:rtl/>
             </w:rPr>
           </w:pPr>
-          <w:r>
-            <w:rPr>
-              <w:rFonts w:ascii="Arial" w:eastAsia="Calibri" w:hAnsi="Arial" w:cs="Arial"/>
-              <w:sz w:val="16"/>
-              <w:szCs w:val="16"/>
-              <w:rtl/>
-            </w:rPr>
-            <w:t>050-5307130</w:t>
-          </w:r>
         </w:p>
       </w:tc>
       <w:tc>
         <w:tcPr>
-          <w:tcW w:w="990" w:type="dxa"/>
+          <w:tcW w:w="1260" w:type="dxa"/>
           <w:shd w:val="clear" w:color="auto" w:fill="auto"/>
         </w:tcPr>
         <w:p>
@@ -735,16 +711,6 @@
               <w:lang w:val="en-US" w:eastAsia="en-US"/>
             </w:rPr>
           </w:pPr>
-          <w:r>
-            <w:rPr>
-              <w:rFonts w:ascii="Calibri" w:eastAsia="Calibri" w:hAnsi="Calibri" w:cs="Arial" w:hint="cs"/>
-              <w:sz w:val="16"/>
-              <w:szCs w:val="16"/>
-              <w:rtl/>
-              <w:lang w:val="en-US" w:eastAsia="en-US"/>
-            </w:rPr>
-            <w:t>דוד שונפלד</w:t>
-          </w:r>
         </w:p>
       </w:tc>
     </w:tr>

</xml_diff>

<commit_message>
Adjust end time for first day Rosh Hashana
</commit_message>
<xml_diff>
--- a/emptySched.docx
+++ b/emptySched.docx
@@ -144,7 +144,14 @@
         <w:rFonts w:ascii="Arial Black" w:hAnsi="Arial Black"/>
         <w:rtl/>
       </w:rPr>
-      <w:t>050227569</w:t>
+      <w:t>050</w:t>
+    </w:r>
+    <w:r>
+      <w:rPr>
+        <w:rFonts w:ascii="Arial Black" w:hAnsi="Arial Black" w:hint="cs"/>
+        <w:rtl/>
+      </w:rPr>
+      <w:t>7332204</w:t>
     </w:r>
     <w:r>
       <w:rPr>

</xml_diff>

<commit_message>
Fix fast day times when fast is Erev Shabbat
</commit_message>
<xml_diff>
--- a/emptySched.docx
+++ b/emptySched.docx
@@ -1,11 +1,8 @@
 
 <file path=word/document.xml><?xml version="1.0" encoding="utf-8"?>
-<w:document xmlns:wpc="http://schemas.microsoft.com/office/word/2010/wordprocessingCanvas" xmlns:cx="http://schemas.microsoft.com/office/drawing/2014/chartex" xmlns:cx1="http://schemas.microsoft.com/office/drawing/2015/9/8/chartex" xmlns:mc="http://schemas.openxmlformats.org/markup-compatibility/2006" xmlns:o="urn:schemas-microsoft-com:office:office" xmlns:r="http://schemas.openxmlformats.org/officeDocument/2006/relationships" xmlns:m="http://schemas.openxmlformats.org/officeDocument/2006/math" xmlns:v="urn:schemas-microsoft-com:vml" xmlns:wp14="http://schemas.microsoft.com/office/word/2010/wordprocessingDrawing" xmlns:wp="http://schemas.openxmlformats.org/drawingml/2006/wordprocessingDrawing" xmlns:w10="urn:schemas-microsoft-com:office:word" xmlns:w="http://schemas.openxmlformats.org/wordprocessingml/2006/main" xmlns:w14="http://schemas.microsoft.com/office/word/2010/wordml" xmlns:w15="http://schemas.microsoft.com/office/word/2012/wordml" xmlns:w16se="http://schemas.microsoft.com/office/word/2015/wordml/symex" xmlns:wpg="http://schemas.microsoft.com/office/word/2010/wordprocessingGroup" xmlns:wpi="http://schemas.microsoft.com/office/word/2010/wordprocessingInk" xmlns:wne="http://schemas.microsoft.com/office/word/2006/wordml" xmlns:wps="http://schemas.microsoft.com/office/word/2010/wordprocessingShape" mc:Ignorable="w14 w15 w16se wp14">
+<w:document xmlns:wpc="http://schemas.microsoft.com/office/word/2010/wordprocessingCanvas" xmlns:cx="http://schemas.microsoft.com/office/drawing/2014/chartex" xmlns:cx1="http://schemas.microsoft.com/office/drawing/2015/9/8/chartex" xmlns:cx2="http://schemas.microsoft.com/office/drawing/2015/10/21/chartex" xmlns:cx3="http://schemas.microsoft.com/office/drawing/2016/5/9/chartex" xmlns:cx4="http://schemas.microsoft.com/office/drawing/2016/5/10/chartex" xmlns:cx5="http://schemas.microsoft.com/office/drawing/2016/5/11/chartex" xmlns:cx6="http://schemas.microsoft.com/office/drawing/2016/5/12/chartex" xmlns:cx7="http://schemas.microsoft.com/office/drawing/2016/5/13/chartex" xmlns:cx8="http://schemas.microsoft.com/office/drawing/2016/5/14/chartex" xmlns:mc="http://schemas.openxmlformats.org/markup-compatibility/2006" xmlns:aink="http://schemas.microsoft.com/office/drawing/2016/ink" xmlns:am3d="http://schemas.microsoft.com/office/drawing/2017/model3d" xmlns:o="urn:schemas-microsoft-com:office:office" xmlns:r="http://schemas.openxmlformats.org/officeDocument/2006/relationships" xmlns:m="http://schemas.openxmlformats.org/officeDocument/2006/math" xmlns:v="urn:schemas-microsoft-com:vml" xmlns:wp14="http://schemas.microsoft.com/office/word/2010/wordprocessingDrawing" xmlns:wp="http://schemas.openxmlformats.org/drawingml/2006/wordprocessingDrawing" xmlns:w10="urn:schemas-microsoft-com:office:word" xmlns:w="http://schemas.openxmlformats.org/wordprocessingml/2006/main" xmlns:w14="http://schemas.microsoft.com/office/word/2010/wordml" xmlns:w15="http://schemas.microsoft.com/office/word/2012/wordml" xmlns:w16cex="http://schemas.microsoft.com/office/word/2018/wordml/cex" xmlns:w16cid="http://schemas.microsoft.com/office/word/2016/wordml/cid" xmlns:w16="http://schemas.microsoft.com/office/word/2018/wordml" xmlns:w16se="http://schemas.microsoft.com/office/word/2015/wordml/symex" xmlns:wpg="http://schemas.microsoft.com/office/word/2010/wordprocessingGroup" xmlns:wpi="http://schemas.microsoft.com/office/word/2010/wordprocessingInk" xmlns:wne="http://schemas.microsoft.com/office/word/2006/wordml" xmlns:wps="http://schemas.microsoft.com/office/word/2010/wordprocessingShape" mc:Ignorable="w14 w15 w16se w16cid w16 w16cex wp14">
   <w:body>
-    <w:p>
-      <w:bookmarkStart w:id="0" w:name="_GoBack"/>
-      <w:bookmarkEnd w:id="0"/>
-    </w:p>
+    <w:p/>
     <w:sectPr>
       <w:headerReference w:type="default" r:id="rId7"/>
       <w:footerReference w:type="default" r:id="rId8"/>
@@ -21,7 +18,7 @@
 </file>
 
 <file path=word/endnotes.xml><?xml version="1.0" encoding="utf-8"?>
-<w:endnotes xmlns:wpc="http://schemas.microsoft.com/office/word/2010/wordprocessingCanvas" xmlns:cx="http://schemas.microsoft.com/office/drawing/2014/chartex" xmlns:cx1="http://schemas.microsoft.com/office/drawing/2015/9/8/chartex" xmlns:mc="http://schemas.openxmlformats.org/markup-compatibility/2006" xmlns:o="urn:schemas-microsoft-com:office:office" xmlns:r="http://schemas.openxmlformats.org/officeDocument/2006/relationships" xmlns:m="http://schemas.openxmlformats.org/officeDocument/2006/math" xmlns:v="urn:schemas-microsoft-com:vml" xmlns:wp14="http://schemas.microsoft.com/office/word/2010/wordprocessingDrawing" xmlns:wp="http://schemas.openxmlformats.org/drawingml/2006/wordprocessingDrawing" xmlns:w10="urn:schemas-microsoft-com:office:word" xmlns:w="http://schemas.openxmlformats.org/wordprocessingml/2006/main" xmlns:w14="http://schemas.microsoft.com/office/word/2010/wordml" xmlns:w15="http://schemas.microsoft.com/office/word/2012/wordml" xmlns:w16se="http://schemas.microsoft.com/office/word/2015/wordml/symex" xmlns:wpg="http://schemas.microsoft.com/office/word/2010/wordprocessingGroup" xmlns:wpi="http://schemas.microsoft.com/office/word/2010/wordprocessingInk" xmlns:wne="http://schemas.microsoft.com/office/word/2006/wordml" xmlns:wps="http://schemas.microsoft.com/office/word/2010/wordprocessingShape" mc:Ignorable="w14 w15 w16se wp14">
+<w:endnotes xmlns:wpc="http://schemas.microsoft.com/office/word/2010/wordprocessingCanvas" xmlns:cx="http://schemas.microsoft.com/office/drawing/2014/chartex" xmlns:cx1="http://schemas.microsoft.com/office/drawing/2015/9/8/chartex" xmlns:cx2="http://schemas.microsoft.com/office/drawing/2015/10/21/chartex" xmlns:cx3="http://schemas.microsoft.com/office/drawing/2016/5/9/chartex" xmlns:cx4="http://schemas.microsoft.com/office/drawing/2016/5/10/chartex" xmlns:cx5="http://schemas.microsoft.com/office/drawing/2016/5/11/chartex" xmlns:cx6="http://schemas.microsoft.com/office/drawing/2016/5/12/chartex" xmlns:cx7="http://schemas.microsoft.com/office/drawing/2016/5/13/chartex" xmlns:cx8="http://schemas.microsoft.com/office/drawing/2016/5/14/chartex" xmlns:mc="http://schemas.openxmlformats.org/markup-compatibility/2006" xmlns:aink="http://schemas.microsoft.com/office/drawing/2016/ink" xmlns:am3d="http://schemas.microsoft.com/office/drawing/2017/model3d" xmlns:o="urn:schemas-microsoft-com:office:office" xmlns:r="http://schemas.openxmlformats.org/officeDocument/2006/relationships" xmlns:m="http://schemas.openxmlformats.org/officeDocument/2006/math" xmlns:v="urn:schemas-microsoft-com:vml" xmlns:wp14="http://schemas.microsoft.com/office/word/2010/wordprocessingDrawing" xmlns:wp="http://schemas.openxmlformats.org/drawingml/2006/wordprocessingDrawing" xmlns:w10="urn:schemas-microsoft-com:office:word" xmlns:w="http://schemas.openxmlformats.org/wordprocessingml/2006/main" xmlns:w14="http://schemas.microsoft.com/office/word/2010/wordml" xmlns:w15="http://schemas.microsoft.com/office/word/2012/wordml" xmlns:w16cex="http://schemas.microsoft.com/office/word/2018/wordml/cex" xmlns:w16cid="http://schemas.microsoft.com/office/word/2016/wordml/cid" xmlns:w16="http://schemas.microsoft.com/office/word/2018/wordml" xmlns:w16se="http://schemas.microsoft.com/office/word/2015/wordml/symex" xmlns:wpg="http://schemas.microsoft.com/office/word/2010/wordprocessingGroup" xmlns:wpi="http://schemas.microsoft.com/office/word/2010/wordprocessingInk" xmlns:wne="http://schemas.microsoft.com/office/word/2006/wordml" xmlns:wps="http://schemas.microsoft.com/office/word/2010/wordprocessingShape" mc:Ignorable="w14 w15 w16se w16cid w16 w16cex wp14">
   <w:endnote w:type="separator" w:id="-1">
     <w:p>
       <w:r>
@@ -40,7 +37,7 @@
 </file>
 
 <file path=word/footer1.xml><?xml version="1.0" encoding="utf-8"?>
-<w:ftr xmlns:wpc="http://schemas.microsoft.com/office/word/2010/wordprocessingCanvas" xmlns:cx="http://schemas.microsoft.com/office/drawing/2014/chartex" xmlns:cx1="http://schemas.microsoft.com/office/drawing/2015/9/8/chartex" xmlns:mc="http://schemas.openxmlformats.org/markup-compatibility/2006" xmlns:o="urn:schemas-microsoft-com:office:office" xmlns:r="http://schemas.openxmlformats.org/officeDocument/2006/relationships" xmlns:m="http://schemas.openxmlformats.org/officeDocument/2006/math" xmlns:v="urn:schemas-microsoft-com:vml" xmlns:wp14="http://schemas.microsoft.com/office/word/2010/wordprocessingDrawing" xmlns:wp="http://schemas.openxmlformats.org/drawingml/2006/wordprocessingDrawing" xmlns:w10="urn:schemas-microsoft-com:office:word" xmlns:w="http://schemas.openxmlformats.org/wordprocessingml/2006/main" xmlns:w14="http://schemas.microsoft.com/office/word/2010/wordml" xmlns:w15="http://schemas.microsoft.com/office/word/2012/wordml" xmlns:w16se="http://schemas.microsoft.com/office/word/2015/wordml/symex" xmlns:wpg="http://schemas.microsoft.com/office/word/2010/wordprocessingGroup" xmlns:wpi="http://schemas.microsoft.com/office/word/2010/wordprocessingInk" xmlns:wne="http://schemas.microsoft.com/office/word/2006/wordml" xmlns:wps="http://schemas.microsoft.com/office/word/2010/wordprocessingShape" mc:Ignorable="w14 w15 w16se wp14">
+<w:ftr xmlns:wpc="http://schemas.microsoft.com/office/word/2010/wordprocessingCanvas" xmlns:cx="http://schemas.microsoft.com/office/drawing/2014/chartex" xmlns:cx1="http://schemas.microsoft.com/office/drawing/2015/9/8/chartex" xmlns:cx2="http://schemas.microsoft.com/office/drawing/2015/10/21/chartex" xmlns:cx3="http://schemas.microsoft.com/office/drawing/2016/5/9/chartex" xmlns:cx4="http://schemas.microsoft.com/office/drawing/2016/5/10/chartex" xmlns:cx5="http://schemas.microsoft.com/office/drawing/2016/5/11/chartex" xmlns:cx6="http://schemas.microsoft.com/office/drawing/2016/5/12/chartex" xmlns:cx7="http://schemas.microsoft.com/office/drawing/2016/5/13/chartex" xmlns:cx8="http://schemas.microsoft.com/office/drawing/2016/5/14/chartex" xmlns:mc="http://schemas.openxmlformats.org/markup-compatibility/2006" xmlns:aink="http://schemas.microsoft.com/office/drawing/2016/ink" xmlns:am3d="http://schemas.microsoft.com/office/drawing/2017/model3d" xmlns:o="urn:schemas-microsoft-com:office:office" xmlns:r="http://schemas.openxmlformats.org/officeDocument/2006/relationships" xmlns:m="http://schemas.openxmlformats.org/officeDocument/2006/math" xmlns:v="urn:schemas-microsoft-com:vml" xmlns:wp14="http://schemas.microsoft.com/office/word/2010/wordprocessingDrawing" xmlns:wp="http://schemas.openxmlformats.org/drawingml/2006/wordprocessingDrawing" xmlns:w10="urn:schemas-microsoft-com:office:word" xmlns:w="http://schemas.openxmlformats.org/wordprocessingml/2006/main" xmlns:w14="http://schemas.microsoft.com/office/word/2010/wordml" xmlns:w15="http://schemas.microsoft.com/office/word/2012/wordml" xmlns:w16cex="http://schemas.microsoft.com/office/word/2018/wordml/cex" xmlns:w16cid="http://schemas.microsoft.com/office/word/2016/wordml/cid" xmlns:w16="http://schemas.microsoft.com/office/word/2018/wordml" xmlns:w16se="http://schemas.microsoft.com/office/word/2015/wordml/symex" xmlns:wpg="http://schemas.microsoft.com/office/word/2010/wordprocessingGroup" xmlns:wpi="http://schemas.microsoft.com/office/word/2010/wordprocessingInk" xmlns:wne="http://schemas.microsoft.com/office/word/2006/wordml" xmlns:wps="http://schemas.microsoft.com/office/word/2010/wordprocessingShape" mc:Ignorable="w14 w15 w16se w16cid w16 w16cex wp14">
   <w:p>
     <w:pPr>
       <w:jc w:val="center"/>
@@ -167,7 +164,16 @@
         <w:bCs/>
         <w:rtl/>
       </w:rPr>
-      <w:t>שכונת רמת אשכול</w:t>
+      <w:t xml:space="preserve">שכונת </w:t>
+    </w:r>
+    <w:r>
+      <w:rPr>
+        <w:rFonts w:hint="cs"/>
+        <w:b/>
+        <w:bCs/>
+        <w:rtl/>
+      </w:rPr>
+      <w:t>מעלות דפנה</w:t>
     </w:r>
     <w:r>
       <w:rPr>
@@ -193,8 +199,8 @@
     <w:tblGrid>
       <w:gridCol w:w="2668"/>
       <w:gridCol w:w="1443"/>
-      <w:gridCol w:w="807"/>
-      <w:gridCol w:w="2610"/>
+      <w:gridCol w:w="600"/>
+      <w:gridCol w:w="2817"/>
       <w:gridCol w:w="1260"/>
     </w:tblGrid>
     <w:tr>
@@ -261,7 +267,7 @@
       </w:tc>
       <w:tc>
         <w:tcPr>
-          <w:tcW w:w="807" w:type="dxa"/>
+          <w:tcW w:w="600" w:type="dxa"/>
           <w:shd w:val="pct15" w:color="auto" w:fill="auto"/>
         </w:tcPr>
         <w:p>
@@ -280,7 +286,7 @@
       </w:tc>
       <w:tc>
         <w:tcPr>
-          <w:tcW w:w="2610" w:type="dxa"/>
+          <w:tcW w:w="2817" w:type="dxa"/>
           <w:shd w:val="pct15" w:color="auto" w:fill="auto"/>
         </w:tcPr>
         <w:p>
@@ -399,7 +405,7 @@
       </w:tc>
       <w:tc>
         <w:tcPr>
-          <w:tcW w:w="807" w:type="dxa"/>
+          <w:tcW w:w="600" w:type="dxa"/>
           <w:shd w:val="pct15" w:color="auto" w:fill="auto"/>
         </w:tcPr>
         <w:p>
@@ -418,7 +424,7 @@
       </w:tc>
       <w:tc>
         <w:tcPr>
-          <w:tcW w:w="2610" w:type="dxa"/>
+          <w:tcW w:w="2817" w:type="dxa"/>
           <w:shd w:val="pct15" w:color="auto" w:fill="auto"/>
         </w:tcPr>
         <w:p>
@@ -532,7 +538,7 @@
       </w:tc>
       <w:tc>
         <w:tcPr>
-          <w:tcW w:w="807" w:type="dxa"/>
+          <w:tcW w:w="600" w:type="dxa"/>
           <w:shd w:val="clear" w:color="auto" w:fill="auto"/>
         </w:tcPr>
         <w:p>
@@ -548,7 +554,7 @@
       </w:tc>
       <w:tc>
         <w:tcPr>
-          <w:tcW w:w="2610" w:type="dxa"/>
+          <w:tcW w:w="2817" w:type="dxa"/>
           <w:shd w:val="clear" w:color="auto" w:fill="auto"/>
         </w:tcPr>
         <w:p>
@@ -566,7 +572,23 @@
               <w:sz w:val="16"/>
               <w:szCs w:val="16"/>
             </w:rPr>
-            <w:t>054-220-6191  hisu00@gmail.com</w:t>
+            <w:t>s</w:t>
+          </w:r>
+          <w:r>
+            <w:rPr>
+              <w:rFonts w:ascii="Calibri" w:eastAsia="Calibri" w:hAnsi="Calibri" w:cs="Arial"/>
+              <w:sz w:val="16"/>
+              <w:szCs w:val="16"/>
+            </w:rPr>
+            <w:t>himshon.lashansky@elbitsystems.com</w:t>
+          </w:r>
+          <w:r>
+            <w:rPr>
+              <w:rFonts w:ascii="Calibri" w:eastAsia="Calibri" w:hAnsi="Calibri" w:cs="Arial"/>
+              <w:sz w:val="16"/>
+              <w:szCs w:val="16"/>
+            </w:rPr>
+            <w:t xml:space="preserve"> </w:t>
           </w:r>
         </w:p>
       </w:tc>
@@ -579,7 +601,7 @@
           <w:pPr>
             <w:pStyle w:val="Footer"/>
             <w:rPr>
-              <w:rFonts w:ascii="Calibri" w:eastAsia="Calibri" w:hAnsi="Calibri" w:cs="Arial"/>
+              <w:rFonts w:ascii="Calibri" w:eastAsia="Calibri" w:hAnsi="Calibri" w:cs="Arial" w:hint="cs"/>
               <w:sz w:val="16"/>
               <w:szCs w:val="16"/>
               <w:rtl/>
@@ -594,7 +616,7 @@
               <w:rtl/>
               <w:lang w:val="en-US" w:eastAsia="en-US"/>
             </w:rPr>
-            <w:t>בנימין הירשברג</w:t>
+            <w:t>שמשון לשנסקי</w:t>
           </w:r>
         </w:p>
       </w:tc>
@@ -672,7 +694,7 @@
       </w:tc>
       <w:tc>
         <w:tcPr>
-          <w:tcW w:w="807" w:type="dxa"/>
+          <w:tcW w:w="600" w:type="dxa"/>
           <w:shd w:val="clear" w:color="auto" w:fill="auto"/>
         </w:tcPr>
         <w:p>
@@ -688,7 +710,7 @@
       </w:tc>
       <w:tc>
         <w:tcPr>
-          <w:tcW w:w="2610" w:type="dxa"/>
+          <w:tcW w:w="2817" w:type="dxa"/>
           <w:shd w:val="clear" w:color="auto" w:fill="auto"/>
         </w:tcPr>
         <w:p>
@@ -701,6 +723,22 @@
               <w:rtl/>
             </w:rPr>
           </w:pPr>
+          <w:r>
+            <w:rPr>
+              <w:rFonts w:ascii="Calibri" w:eastAsia="Calibri" w:hAnsi="Calibri" w:cs="Arial"/>
+              <w:sz w:val="16"/>
+              <w:szCs w:val="16"/>
+            </w:rPr>
+            <w:t>054-9994797</w:t>
+          </w:r>
+          <w:r>
+            <w:rPr>
+              <w:rFonts w:ascii="Calibri" w:eastAsia="Calibri" w:hAnsi="Calibri" w:cs="Arial"/>
+              <w:sz w:val="16"/>
+              <w:szCs w:val="16"/>
+            </w:rPr>
+            <w:t xml:space="preserve"> </w:t>
+          </w:r>
         </w:p>
       </w:tc>
       <w:tc>
@@ -842,7 +880,7 @@
 </file>
 
 <file path=word/footnotes.xml><?xml version="1.0" encoding="utf-8"?>
-<w:footnotes xmlns:wpc="http://schemas.microsoft.com/office/word/2010/wordprocessingCanvas" xmlns:cx="http://schemas.microsoft.com/office/drawing/2014/chartex" xmlns:cx1="http://schemas.microsoft.com/office/drawing/2015/9/8/chartex" xmlns:mc="http://schemas.openxmlformats.org/markup-compatibility/2006" xmlns:o="urn:schemas-microsoft-com:office:office" xmlns:r="http://schemas.openxmlformats.org/officeDocument/2006/relationships" xmlns:m="http://schemas.openxmlformats.org/officeDocument/2006/math" xmlns:v="urn:schemas-microsoft-com:vml" xmlns:wp14="http://schemas.microsoft.com/office/word/2010/wordprocessingDrawing" xmlns:wp="http://schemas.openxmlformats.org/drawingml/2006/wordprocessingDrawing" xmlns:w10="urn:schemas-microsoft-com:office:word" xmlns:w="http://schemas.openxmlformats.org/wordprocessingml/2006/main" xmlns:w14="http://schemas.microsoft.com/office/word/2010/wordml" xmlns:w15="http://schemas.microsoft.com/office/word/2012/wordml" xmlns:w16se="http://schemas.microsoft.com/office/word/2015/wordml/symex" xmlns:wpg="http://schemas.microsoft.com/office/word/2010/wordprocessingGroup" xmlns:wpi="http://schemas.microsoft.com/office/word/2010/wordprocessingInk" xmlns:wne="http://schemas.microsoft.com/office/word/2006/wordml" xmlns:wps="http://schemas.microsoft.com/office/word/2010/wordprocessingShape" mc:Ignorable="w14 w15 w16se wp14">
+<w:footnotes xmlns:wpc="http://schemas.microsoft.com/office/word/2010/wordprocessingCanvas" xmlns:cx="http://schemas.microsoft.com/office/drawing/2014/chartex" xmlns:cx1="http://schemas.microsoft.com/office/drawing/2015/9/8/chartex" xmlns:cx2="http://schemas.microsoft.com/office/drawing/2015/10/21/chartex" xmlns:cx3="http://schemas.microsoft.com/office/drawing/2016/5/9/chartex" xmlns:cx4="http://schemas.microsoft.com/office/drawing/2016/5/10/chartex" xmlns:cx5="http://schemas.microsoft.com/office/drawing/2016/5/11/chartex" xmlns:cx6="http://schemas.microsoft.com/office/drawing/2016/5/12/chartex" xmlns:cx7="http://schemas.microsoft.com/office/drawing/2016/5/13/chartex" xmlns:cx8="http://schemas.microsoft.com/office/drawing/2016/5/14/chartex" xmlns:mc="http://schemas.openxmlformats.org/markup-compatibility/2006" xmlns:aink="http://schemas.microsoft.com/office/drawing/2016/ink" xmlns:am3d="http://schemas.microsoft.com/office/drawing/2017/model3d" xmlns:o="urn:schemas-microsoft-com:office:office" xmlns:r="http://schemas.openxmlformats.org/officeDocument/2006/relationships" xmlns:m="http://schemas.openxmlformats.org/officeDocument/2006/math" xmlns:v="urn:schemas-microsoft-com:vml" xmlns:wp14="http://schemas.microsoft.com/office/word/2010/wordprocessingDrawing" xmlns:wp="http://schemas.openxmlformats.org/drawingml/2006/wordprocessingDrawing" xmlns:w10="urn:schemas-microsoft-com:office:word" xmlns:w="http://schemas.openxmlformats.org/wordprocessingml/2006/main" xmlns:w14="http://schemas.microsoft.com/office/word/2010/wordml" xmlns:w15="http://schemas.microsoft.com/office/word/2012/wordml" xmlns:w16cex="http://schemas.microsoft.com/office/word/2018/wordml/cex" xmlns:w16cid="http://schemas.microsoft.com/office/word/2016/wordml/cid" xmlns:w16="http://schemas.microsoft.com/office/word/2018/wordml" xmlns:w16se="http://schemas.microsoft.com/office/word/2015/wordml/symex" xmlns:wpg="http://schemas.microsoft.com/office/word/2010/wordprocessingGroup" xmlns:wpi="http://schemas.microsoft.com/office/word/2010/wordprocessingInk" xmlns:wne="http://schemas.microsoft.com/office/word/2006/wordml" xmlns:wps="http://schemas.microsoft.com/office/word/2010/wordprocessingShape" mc:Ignorable="w14 w15 w16se w16cid w16 w16cex wp14">
   <w:footnote w:type="separator" w:id="-1">
     <w:p>
       <w:r>
@@ -861,7 +899,7 @@
 </file>
 
 <file path=word/header1.xml><?xml version="1.0" encoding="utf-8"?>
-<w:hdr xmlns:wpc="http://schemas.microsoft.com/office/word/2010/wordprocessingCanvas" xmlns:cx="http://schemas.microsoft.com/office/drawing/2014/chartex" xmlns:cx1="http://schemas.microsoft.com/office/drawing/2015/9/8/chartex" xmlns:mc="http://schemas.openxmlformats.org/markup-compatibility/2006" xmlns:o="urn:schemas-microsoft-com:office:office" xmlns:r="http://schemas.openxmlformats.org/officeDocument/2006/relationships" xmlns:m="http://schemas.openxmlformats.org/officeDocument/2006/math" xmlns:v="urn:schemas-microsoft-com:vml" xmlns:wp14="http://schemas.microsoft.com/office/word/2010/wordprocessingDrawing" xmlns:wp="http://schemas.openxmlformats.org/drawingml/2006/wordprocessingDrawing" xmlns:w10="urn:schemas-microsoft-com:office:word" xmlns:w="http://schemas.openxmlformats.org/wordprocessingml/2006/main" xmlns:w14="http://schemas.microsoft.com/office/word/2010/wordml" xmlns:w15="http://schemas.microsoft.com/office/word/2012/wordml" xmlns:w16se="http://schemas.microsoft.com/office/word/2015/wordml/symex" xmlns:wpg="http://schemas.microsoft.com/office/word/2010/wordprocessingGroup" xmlns:wpi="http://schemas.microsoft.com/office/word/2010/wordprocessingInk" xmlns:wne="http://schemas.microsoft.com/office/word/2006/wordml" xmlns:wps="http://schemas.microsoft.com/office/word/2010/wordprocessingShape" mc:Ignorable="w14 w15 w16se wp14">
+<w:hdr xmlns:wpc="http://schemas.microsoft.com/office/word/2010/wordprocessingCanvas" xmlns:cx="http://schemas.microsoft.com/office/drawing/2014/chartex" xmlns:cx1="http://schemas.microsoft.com/office/drawing/2015/9/8/chartex" xmlns:cx2="http://schemas.microsoft.com/office/drawing/2015/10/21/chartex" xmlns:cx3="http://schemas.microsoft.com/office/drawing/2016/5/9/chartex" xmlns:cx4="http://schemas.microsoft.com/office/drawing/2016/5/10/chartex" xmlns:cx5="http://schemas.microsoft.com/office/drawing/2016/5/11/chartex" xmlns:cx6="http://schemas.microsoft.com/office/drawing/2016/5/12/chartex" xmlns:cx7="http://schemas.microsoft.com/office/drawing/2016/5/13/chartex" xmlns:cx8="http://schemas.microsoft.com/office/drawing/2016/5/14/chartex" xmlns:mc="http://schemas.openxmlformats.org/markup-compatibility/2006" xmlns:aink="http://schemas.microsoft.com/office/drawing/2016/ink" xmlns:am3d="http://schemas.microsoft.com/office/drawing/2017/model3d" xmlns:o="urn:schemas-microsoft-com:office:office" xmlns:r="http://schemas.openxmlformats.org/officeDocument/2006/relationships" xmlns:m="http://schemas.openxmlformats.org/officeDocument/2006/math" xmlns:v="urn:schemas-microsoft-com:vml" xmlns:wp14="http://schemas.microsoft.com/office/word/2010/wordprocessingDrawing" xmlns:wp="http://schemas.openxmlformats.org/drawingml/2006/wordprocessingDrawing" xmlns:w10="urn:schemas-microsoft-com:office:word" xmlns:w="http://schemas.openxmlformats.org/wordprocessingml/2006/main" xmlns:w14="http://schemas.microsoft.com/office/word/2010/wordml" xmlns:w15="http://schemas.microsoft.com/office/word/2012/wordml" xmlns:w16cex="http://schemas.microsoft.com/office/word/2018/wordml/cex" xmlns:w16cid="http://schemas.microsoft.com/office/word/2016/wordml/cid" xmlns:w16="http://schemas.microsoft.com/office/word/2018/wordml" xmlns:w16se="http://schemas.microsoft.com/office/word/2015/wordml/symex" xmlns:wpg="http://schemas.microsoft.com/office/word/2010/wordprocessingGroup" xmlns:wpi="http://schemas.microsoft.com/office/word/2010/wordprocessingInk" xmlns:wne="http://schemas.microsoft.com/office/word/2006/wordml" xmlns:wps="http://schemas.microsoft.com/office/word/2010/wordprocessingShape" mc:Ignorable="w14 w15 w16se w16cid w16 w16cex wp14">
   <w:p>
     <w:pPr>
       <w:tabs>
@@ -901,7 +939,7 @@
       <mc:AlternateContent>
         <mc:Choice Requires="wps">
           <w:drawing>
-            <wp:anchor distT="0" distB="0" distL="114300" distR="114300" simplePos="0" relativeHeight="251658240" behindDoc="0" locked="0" layoutInCell="1" allowOverlap="1">
+            <wp:anchor distT="0" distB="0" distL="114300" distR="114300" simplePos="0" relativeHeight="251658240" behindDoc="0" locked="0" layoutInCell="1" allowOverlap="1" wp14:anchorId="5546E3D8" wp14:editId="1B9FAD36">
               <wp:simplePos x="0" y="0"/>
               <wp:positionH relativeFrom="column">
                 <wp:posOffset>51435</wp:posOffset>
@@ -1132,7 +1170,7 @@
       <mc:AlternateContent>
         <mc:Choice Requires="wps">
           <w:drawing>
-            <wp:anchor distT="0" distB="0" distL="114300" distR="114300" simplePos="0" relativeHeight="251657216" behindDoc="0" locked="0" layoutInCell="1" allowOverlap="1">
+            <wp:anchor distT="0" distB="0" distL="114300" distR="114300" simplePos="0" relativeHeight="251657216" behindDoc="0" locked="0" layoutInCell="1" allowOverlap="1" wp14:anchorId="57C4BEFE" wp14:editId="31DFEFF7">
               <wp:simplePos x="0" y="0"/>
               <wp:positionH relativeFrom="column">
                 <wp:posOffset>5880735</wp:posOffset>
@@ -1338,7 +1376,23 @@
         <w:szCs w:val="24"/>
         <w:rtl/>
       </w:rPr>
-      <w:t>:00/0</w:t>
+      <w:t>:</w:t>
+    </w:r>
+    <w:r>
+      <w:rPr>
+        <w:rFonts w:ascii="Arial" w:hAnsi="Arial" w:cs="Arial" w:hint="cs"/>
+        <w:szCs w:val="24"/>
+        <w:rtl/>
+      </w:rPr>
+      <w:t>15</w:t>
+    </w:r>
+    <w:r>
+      <w:rPr>
+        <w:rFonts w:ascii="Arial" w:hAnsi="Arial" w:cs="Arial" w:hint="cs"/>
+        <w:szCs w:val="24"/>
+        <w:rtl/>
+      </w:rPr>
+      <w:t>/0</w:t>
     </w:r>
     <w:r>
       <w:rPr>
@@ -1438,7 +1492,7 @@
 </file>
 
 <file path=word/numbering.xml><?xml version="1.0" encoding="utf-8"?>
-<w:numbering xmlns:wpc="http://schemas.microsoft.com/office/word/2010/wordprocessingCanvas" xmlns:cx="http://schemas.microsoft.com/office/drawing/2014/chartex" xmlns:cx1="http://schemas.microsoft.com/office/drawing/2015/9/8/chartex" xmlns:mc="http://schemas.openxmlformats.org/markup-compatibility/2006" xmlns:o="urn:schemas-microsoft-com:office:office" xmlns:r="http://schemas.openxmlformats.org/officeDocument/2006/relationships" xmlns:m="http://schemas.openxmlformats.org/officeDocument/2006/math" xmlns:v="urn:schemas-microsoft-com:vml" xmlns:wp14="http://schemas.microsoft.com/office/word/2010/wordprocessingDrawing" xmlns:wp="http://schemas.openxmlformats.org/drawingml/2006/wordprocessingDrawing" xmlns:w10="urn:schemas-microsoft-com:office:word" xmlns:w="http://schemas.openxmlformats.org/wordprocessingml/2006/main" xmlns:w14="http://schemas.microsoft.com/office/word/2010/wordml" xmlns:w15="http://schemas.microsoft.com/office/word/2012/wordml" xmlns:w16se="http://schemas.microsoft.com/office/word/2015/wordml/symex" xmlns:wpg="http://schemas.microsoft.com/office/word/2010/wordprocessingGroup" xmlns:wpi="http://schemas.microsoft.com/office/word/2010/wordprocessingInk" xmlns:wne="http://schemas.microsoft.com/office/word/2006/wordml" xmlns:wps="http://schemas.microsoft.com/office/word/2010/wordprocessingShape" mc:Ignorable="w14 w15 w16se wp14">
+<w:numbering xmlns:wpc="http://schemas.microsoft.com/office/word/2010/wordprocessingCanvas" xmlns:cx="http://schemas.microsoft.com/office/drawing/2014/chartex" xmlns:cx1="http://schemas.microsoft.com/office/drawing/2015/9/8/chartex" xmlns:cx2="http://schemas.microsoft.com/office/drawing/2015/10/21/chartex" xmlns:cx3="http://schemas.microsoft.com/office/drawing/2016/5/9/chartex" xmlns:cx4="http://schemas.microsoft.com/office/drawing/2016/5/10/chartex" xmlns:cx5="http://schemas.microsoft.com/office/drawing/2016/5/11/chartex" xmlns:cx6="http://schemas.microsoft.com/office/drawing/2016/5/12/chartex" xmlns:cx7="http://schemas.microsoft.com/office/drawing/2016/5/13/chartex" xmlns:cx8="http://schemas.microsoft.com/office/drawing/2016/5/14/chartex" xmlns:mc="http://schemas.openxmlformats.org/markup-compatibility/2006" xmlns:aink="http://schemas.microsoft.com/office/drawing/2016/ink" xmlns:am3d="http://schemas.microsoft.com/office/drawing/2017/model3d" xmlns:o="urn:schemas-microsoft-com:office:office" xmlns:r="http://schemas.openxmlformats.org/officeDocument/2006/relationships" xmlns:m="http://schemas.openxmlformats.org/officeDocument/2006/math" xmlns:v="urn:schemas-microsoft-com:vml" xmlns:wp14="http://schemas.microsoft.com/office/word/2010/wordprocessingDrawing" xmlns:wp="http://schemas.openxmlformats.org/drawingml/2006/wordprocessingDrawing" xmlns:w10="urn:schemas-microsoft-com:office:word" xmlns:w="http://schemas.openxmlformats.org/wordprocessingml/2006/main" xmlns:w14="http://schemas.microsoft.com/office/word/2010/wordml" xmlns:w15="http://schemas.microsoft.com/office/word/2012/wordml" xmlns:w16cex="http://schemas.microsoft.com/office/word/2018/wordml/cex" xmlns:w16cid="http://schemas.microsoft.com/office/word/2016/wordml/cid" xmlns:w16="http://schemas.microsoft.com/office/word/2018/wordml" xmlns:w16se="http://schemas.microsoft.com/office/word/2015/wordml/symex" xmlns:wpg="http://schemas.microsoft.com/office/word/2010/wordprocessingGroup" xmlns:wpi="http://schemas.microsoft.com/office/word/2010/wordprocessingInk" xmlns:wne="http://schemas.microsoft.com/office/word/2006/wordml" xmlns:wps="http://schemas.microsoft.com/office/word/2010/wordprocessingShape" mc:Ignorable="w14 w15 w16se w16cid w16 w16cex wp14">
   <w:abstractNum w:abstractNumId="0" w15:restartNumberingAfterBreak="0">
     <w:nsid w:val="FFFFFF7C"/>
     <w:multiLevelType w:val="singleLevel"/>
@@ -1908,7 +1962,7 @@
 </file>
 
 <file path=word/styles.xml><?xml version="1.0" encoding="utf-8"?>
-<w:styles xmlns:mc="http://schemas.openxmlformats.org/markup-compatibility/2006" xmlns:r="http://schemas.openxmlformats.org/officeDocument/2006/relationships" xmlns:w="http://schemas.openxmlformats.org/wordprocessingml/2006/main" xmlns:w14="http://schemas.microsoft.com/office/word/2010/wordml" xmlns:w15="http://schemas.microsoft.com/office/word/2012/wordml" xmlns:w16se="http://schemas.microsoft.com/office/word/2015/wordml/symex" mc:Ignorable="w14 w15 w16se">
+<w:styles xmlns:mc="http://schemas.openxmlformats.org/markup-compatibility/2006" xmlns:r="http://schemas.openxmlformats.org/officeDocument/2006/relationships" xmlns:w="http://schemas.openxmlformats.org/wordprocessingml/2006/main" xmlns:w14="http://schemas.microsoft.com/office/word/2010/wordml" xmlns:w15="http://schemas.microsoft.com/office/word/2012/wordml" xmlns:w16cex="http://schemas.microsoft.com/office/word/2018/wordml/cex" xmlns:w16cid="http://schemas.microsoft.com/office/word/2016/wordml/cid" xmlns:w16="http://schemas.microsoft.com/office/word/2018/wordml" xmlns:w16se="http://schemas.microsoft.com/office/word/2015/wordml/symex" mc:Ignorable="w14 w15 w16se w16cid w16 w16cex">
   <w:docDefaults>
     <w:rPrDefault>
       <w:rPr>
@@ -1918,7 +1972,7 @@
     </w:rPrDefault>
     <w:pPrDefault/>
   </w:docDefaults>
-  <w:latentStyles w:defLockedState="0" w:defUIPriority="0" w:defSemiHidden="0" w:defUnhideWhenUsed="0" w:defQFormat="0" w:count="371">
+  <w:latentStyles w:defLockedState="0" w:defUIPriority="0" w:defSemiHidden="0" w:defUnhideWhenUsed="0" w:defQFormat="0" w:count="376">
     <w:lsdException w:name="Normal" w:qFormat="1"/>
     <w:lsdException w:name="heading 1" w:qFormat="1"/>
     <w:lsdException w:name="heading 2" w:qFormat="1"/>
@@ -2284,6 +2338,11 @@
     <w:lsdException w:name="List Table 5 Dark Accent 6" w:uiPriority="50"/>
     <w:lsdException w:name="List Table 6 Colorful Accent 6" w:uiPriority="51"/>
     <w:lsdException w:name="List Table 7 Colorful Accent 6" w:uiPriority="52"/>
+    <w:lsdException w:name="Mention" w:semiHidden="1" w:uiPriority="99" w:unhideWhenUsed="1"/>
+    <w:lsdException w:name="Smart Hyperlink" w:semiHidden="1" w:uiPriority="99" w:unhideWhenUsed="1"/>
+    <w:lsdException w:name="Hashtag" w:semiHidden="1" w:uiPriority="99" w:unhideWhenUsed="1"/>
+    <w:lsdException w:name="Unresolved Mention" w:semiHidden="1" w:uiPriority="99" w:unhideWhenUsed="1"/>
+    <w:lsdException w:name="Smart Link" w:semiHidden="1" w:uiPriority="99" w:unhideWhenUsed="1"/>
   </w:latentStyles>
   <w:style w:type="paragraph" w:default="1" w:styleId="Normal">
     <w:name w:val="Normal"/>
@@ -3312,6 +3371,18 @@
     <w:rPr>
       <w:i/>
       <w:iCs/>
+    </w:rPr>
+  </w:style>
+  <w:style w:type="character" w:styleId="UnresolvedMention">
+    <w:name w:val="Unresolved Mention"/>
+    <w:basedOn w:val="DefaultParagraphFont"/>
+    <w:uiPriority w:val="99"/>
+    <w:semiHidden/>
+    <w:unhideWhenUsed/>
+    <w:rsid w:val="009C1F98"/>
+    <w:rPr>
+      <w:color w:val="605E5C"/>
+      <w:shd w:val="clear" w:color="auto" w:fill="E1DFDD"/>
     </w:rPr>
   </w:style>
 </w:styles>

</xml_diff>

<commit_message>
Clean up beginning of rain prayer re-enable DST begin/end dates
</commit_message>
<xml_diff>
--- a/emptySched.docx
+++ b/emptySched.docx
@@ -1,6 +1,6 @@
 
 <file path=word/document.xml><?xml version="1.0" encoding="utf-8"?>
-<w:document xmlns:wpc="http://schemas.microsoft.com/office/word/2010/wordprocessingCanvas" xmlns:cx="http://schemas.microsoft.com/office/drawing/2014/chartex" xmlns:cx1="http://schemas.microsoft.com/office/drawing/2015/9/8/chartex" xmlns:cx2="http://schemas.microsoft.com/office/drawing/2015/10/21/chartex" xmlns:cx3="http://schemas.microsoft.com/office/drawing/2016/5/9/chartex" xmlns:cx4="http://schemas.microsoft.com/office/drawing/2016/5/10/chartex" xmlns:cx5="http://schemas.microsoft.com/office/drawing/2016/5/11/chartex" xmlns:cx6="http://schemas.microsoft.com/office/drawing/2016/5/12/chartex" xmlns:cx7="http://schemas.microsoft.com/office/drawing/2016/5/13/chartex" xmlns:cx8="http://schemas.microsoft.com/office/drawing/2016/5/14/chartex" xmlns:mc="http://schemas.openxmlformats.org/markup-compatibility/2006" xmlns:aink="http://schemas.microsoft.com/office/drawing/2016/ink" xmlns:am3d="http://schemas.microsoft.com/office/drawing/2017/model3d" xmlns:o="urn:schemas-microsoft-com:office:office" xmlns:r="http://schemas.openxmlformats.org/officeDocument/2006/relationships" xmlns:m="http://schemas.openxmlformats.org/officeDocument/2006/math" xmlns:v="urn:schemas-microsoft-com:vml" xmlns:wp14="http://schemas.microsoft.com/office/word/2010/wordprocessingDrawing" xmlns:wp="http://schemas.openxmlformats.org/drawingml/2006/wordprocessingDrawing" xmlns:w10="urn:schemas-microsoft-com:office:word" xmlns:w="http://schemas.openxmlformats.org/wordprocessingml/2006/main" xmlns:w14="http://schemas.microsoft.com/office/word/2010/wordml" xmlns:w15="http://schemas.microsoft.com/office/word/2012/wordml" xmlns:w16cex="http://schemas.microsoft.com/office/word/2018/wordml/cex" xmlns:w16cid="http://schemas.microsoft.com/office/word/2016/wordml/cid" xmlns:w16="http://schemas.microsoft.com/office/word/2018/wordml" xmlns:w16se="http://schemas.microsoft.com/office/word/2015/wordml/symex" xmlns:wpg="http://schemas.microsoft.com/office/word/2010/wordprocessingGroup" xmlns:wpi="http://schemas.microsoft.com/office/word/2010/wordprocessingInk" xmlns:wne="http://schemas.microsoft.com/office/word/2006/wordml" xmlns:wps="http://schemas.microsoft.com/office/word/2010/wordprocessingShape" mc:Ignorable="w14 w15 w16se w16cid w16 w16cex wp14">
+<w:document xmlns:wpc="http://schemas.microsoft.com/office/word/2010/wordprocessingCanvas" xmlns:cx="http://schemas.microsoft.com/office/drawing/2014/chartex" xmlns:cx1="http://schemas.microsoft.com/office/drawing/2015/9/8/chartex" xmlns:cx2="http://schemas.microsoft.com/office/drawing/2015/10/21/chartex" xmlns:cx3="http://schemas.microsoft.com/office/drawing/2016/5/9/chartex" xmlns:cx4="http://schemas.microsoft.com/office/drawing/2016/5/10/chartex" xmlns:cx5="http://schemas.microsoft.com/office/drawing/2016/5/11/chartex" xmlns:cx6="http://schemas.microsoft.com/office/drawing/2016/5/12/chartex" xmlns:cx7="http://schemas.microsoft.com/office/drawing/2016/5/13/chartex" xmlns:cx8="http://schemas.microsoft.com/office/drawing/2016/5/14/chartex" xmlns:mc="http://schemas.openxmlformats.org/markup-compatibility/2006" xmlns:aink="http://schemas.microsoft.com/office/drawing/2016/ink" xmlns:am3d="http://schemas.microsoft.com/office/drawing/2017/model3d" xmlns:o="urn:schemas-microsoft-com:office:office" xmlns:r="http://schemas.openxmlformats.org/officeDocument/2006/relationships" xmlns:m="http://schemas.openxmlformats.org/officeDocument/2006/math" xmlns:v="urn:schemas-microsoft-com:vml" xmlns:wp14="http://schemas.microsoft.com/office/word/2010/wordprocessingDrawing" xmlns:wp="http://schemas.openxmlformats.org/drawingml/2006/wordprocessingDrawing" xmlns:w10="urn:schemas-microsoft-com:office:word" xmlns:w="http://schemas.openxmlformats.org/wordprocessingml/2006/main" xmlns:w14="http://schemas.microsoft.com/office/word/2010/wordml" xmlns:w15="http://schemas.microsoft.com/office/word/2012/wordml" xmlns:w16cex="http://schemas.microsoft.com/office/word/2018/wordml/cex" xmlns:w16cid="http://schemas.microsoft.com/office/word/2016/wordml/cid" xmlns:w16="http://schemas.microsoft.com/office/word/2018/wordml" xmlns:w16sdtdh="http://schemas.microsoft.com/office/word/2020/wordml/sdtdatahash" xmlns:w16se="http://schemas.microsoft.com/office/word/2015/wordml/symex" xmlns:wpg="http://schemas.microsoft.com/office/word/2010/wordprocessingGroup" xmlns:wpi="http://schemas.microsoft.com/office/word/2010/wordprocessingInk" xmlns:wne="http://schemas.microsoft.com/office/word/2006/wordml" xmlns:wps="http://schemas.microsoft.com/office/word/2010/wordprocessingShape" mc:Ignorable="w14 w15 w16se w16cid w16 w16cex w16sdtdh wp14">
   <w:body>
     <w:p/>
     <w:sectPr>
@@ -18,7 +18,7 @@
 </file>
 
 <file path=word/endnotes.xml><?xml version="1.0" encoding="utf-8"?>
-<w:endnotes xmlns:wpc="http://schemas.microsoft.com/office/word/2010/wordprocessingCanvas" xmlns:cx="http://schemas.microsoft.com/office/drawing/2014/chartex" xmlns:cx1="http://schemas.microsoft.com/office/drawing/2015/9/8/chartex" xmlns:cx2="http://schemas.microsoft.com/office/drawing/2015/10/21/chartex" xmlns:cx3="http://schemas.microsoft.com/office/drawing/2016/5/9/chartex" xmlns:cx4="http://schemas.microsoft.com/office/drawing/2016/5/10/chartex" xmlns:cx5="http://schemas.microsoft.com/office/drawing/2016/5/11/chartex" xmlns:cx6="http://schemas.microsoft.com/office/drawing/2016/5/12/chartex" xmlns:cx7="http://schemas.microsoft.com/office/drawing/2016/5/13/chartex" xmlns:cx8="http://schemas.microsoft.com/office/drawing/2016/5/14/chartex" xmlns:mc="http://schemas.openxmlformats.org/markup-compatibility/2006" xmlns:aink="http://schemas.microsoft.com/office/drawing/2016/ink" xmlns:am3d="http://schemas.microsoft.com/office/drawing/2017/model3d" xmlns:o="urn:schemas-microsoft-com:office:office" xmlns:r="http://schemas.openxmlformats.org/officeDocument/2006/relationships" xmlns:m="http://schemas.openxmlformats.org/officeDocument/2006/math" xmlns:v="urn:schemas-microsoft-com:vml" xmlns:wp14="http://schemas.microsoft.com/office/word/2010/wordprocessingDrawing" xmlns:wp="http://schemas.openxmlformats.org/drawingml/2006/wordprocessingDrawing" xmlns:w10="urn:schemas-microsoft-com:office:word" xmlns:w="http://schemas.openxmlformats.org/wordprocessingml/2006/main" xmlns:w14="http://schemas.microsoft.com/office/word/2010/wordml" xmlns:w15="http://schemas.microsoft.com/office/word/2012/wordml" xmlns:w16cex="http://schemas.microsoft.com/office/word/2018/wordml/cex" xmlns:w16cid="http://schemas.microsoft.com/office/word/2016/wordml/cid" xmlns:w16="http://schemas.microsoft.com/office/word/2018/wordml" xmlns:w16se="http://schemas.microsoft.com/office/word/2015/wordml/symex" xmlns:wpg="http://schemas.microsoft.com/office/word/2010/wordprocessingGroup" xmlns:wpi="http://schemas.microsoft.com/office/word/2010/wordprocessingInk" xmlns:wne="http://schemas.microsoft.com/office/word/2006/wordml" xmlns:wps="http://schemas.microsoft.com/office/word/2010/wordprocessingShape" mc:Ignorable="w14 w15 w16se w16cid w16 w16cex wp14">
+<w:endnotes xmlns:wpc="http://schemas.microsoft.com/office/word/2010/wordprocessingCanvas" xmlns:cx="http://schemas.microsoft.com/office/drawing/2014/chartex" xmlns:cx1="http://schemas.microsoft.com/office/drawing/2015/9/8/chartex" xmlns:cx2="http://schemas.microsoft.com/office/drawing/2015/10/21/chartex" xmlns:cx3="http://schemas.microsoft.com/office/drawing/2016/5/9/chartex" xmlns:cx4="http://schemas.microsoft.com/office/drawing/2016/5/10/chartex" xmlns:cx5="http://schemas.microsoft.com/office/drawing/2016/5/11/chartex" xmlns:cx6="http://schemas.microsoft.com/office/drawing/2016/5/12/chartex" xmlns:cx7="http://schemas.microsoft.com/office/drawing/2016/5/13/chartex" xmlns:cx8="http://schemas.microsoft.com/office/drawing/2016/5/14/chartex" xmlns:mc="http://schemas.openxmlformats.org/markup-compatibility/2006" xmlns:aink="http://schemas.microsoft.com/office/drawing/2016/ink" xmlns:am3d="http://schemas.microsoft.com/office/drawing/2017/model3d" xmlns:o="urn:schemas-microsoft-com:office:office" xmlns:r="http://schemas.openxmlformats.org/officeDocument/2006/relationships" xmlns:m="http://schemas.openxmlformats.org/officeDocument/2006/math" xmlns:v="urn:schemas-microsoft-com:vml" xmlns:wp14="http://schemas.microsoft.com/office/word/2010/wordprocessingDrawing" xmlns:wp="http://schemas.openxmlformats.org/drawingml/2006/wordprocessingDrawing" xmlns:w10="urn:schemas-microsoft-com:office:word" xmlns:w="http://schemas.openxmlformats.org/wordprocessingml/2006/main" xmlns:w14="http://schemas.microsoft.com/office/word/2010/wordml" xmlns:w15="http://schemas.microsoft.com/office/word/2012/wordml" xmlns:w16cex="http://schemas.microsoft.com/office/word/2018/wordml/cex" xmlns:w16cid="http://schemas.microsoft.com/office/word/2016/wordml/cid" xmlns:w16="http://schemas.microsoft.com/office/word/2018/wordml" xmlns:w16sdtdh="http://schemas.microsoft.com/office/word/2020/wordml/sdtdatahash" xmlns:w16se="http://schemas.microsoft.com/office/word/2015/wordml/symex" xmlns:wpg="http://schemas.microsoft.com/office/word/2010/wordprocessingGroup" xmlns:wpi="http://schemas.microsoft.com/office/word/2010/wordprocessingInk" xmlns:wne="http://schemas.microsoft.com/office/word/2006/wordml" xmlns:wps="http://schemas.microsoft.com/office/word/2010/wordprocessingShape" mc:Ignorable="w14 w15 w16se w16cid w16 w16cex w16sdtdh wp14">
   <w:endnote w:type="separator" w:id="-1">
     <w:p>
       <w:r>
@@ -37,7 +37,7 @@
 </file>
 
 <file path=word/footer1.xml><?xml version="1.0" encoding="utf-8"?>
-<w:ftr xmlns:wpc="http://schemas.microsoft.com/office/word/2010/wordprocessingCanvas" xmlns:cx="http://schemas.microsoft.com/office/drawing/2014/chartex" xmlns:cx1="http://schemas.microsoft.com/office/drawing/2015/9/8/chartex" xmlns:cx2="http://schemas.microsoft.com/office/drawing/2015/10/21/chartex" xmlns:cx3="http://schemas.microsoft.com/office/drawing/2016/5/9/chartex" xmlns:cx4="http://schemas.microsoft.com/office/drawing/2016/5/10/chartex" xmlns:cx5="http://schemas.microsoft.com/office/drawing/2016/5/11/chartex" xmlns:cx6="http://schemas.microsoft.com/office/drawing/2016/5/12/chartex" xmlns:cx7="http://schemas.microsoft.com/office/drawing/2016/5/13/chartex" xmlns:cx8="http://schemas.microsoft.com/office/drawing/2016/5/14/chartex" xmlns:mc="http://schemas.openxmlformats.org/markup-compatibility/2006" xmlns:aink="http://schemas.microsoft.com/office/drawing/2016/ink" xmlns:am3d="http://schemas.microsoft.com/office/drawing/2017/model3d" xmlns:o="urn:schemas-microsoft-com:office:office" xmlns:r="http://schemas.openxmlformats.org/officeDocument/2006/relationships" xmlns:m="http://schemas.openxmlformats.org/officeDocument/2006/math" xmlns:v="urn:schemas-microsoft-com:vml" xmlns:wp14="http://schemas.microsoft.com/office/word/2010/wordprocessingDrawing" xmlns:wp="http://schemas.openxmlformats.org/drawingml/2006/wordprocessingDrawing" xmlns:w10="urn:schemas-microsoft-com:office:word" xmlns:w="http://schemas.openxmlformats.org/wordprocessingml/2006/main" xmlns:w14="http://schemas.microsoft.com/office/word/2010/wordml" xmlns:w15="http://schemas.microsoft.com/office/word/2012/wordml" xmlns:w16cex="http://schemas.microsoft.com/office/word/2018/wordml/cex" xmlns:w16cid="http://schemas.microsoft.com/office/word/2016/wordml/cid" xmlns:w16="http://schemas.microsoft.com/office/word/2018/wordml" xmlns:w16se="http://schemas.microsoft.com/office/word/2015/wordml/symex" xmlns:wpg="http://schemas.microsoft.com/office/word/2010/wordprocessingGroup" xmlns:wpi="http://schemas.microsoft.com/office/word/2010/wordprocessingInk" xmlns:wne="http://schemas.microsoft.com/office/word/2006/wordml" xmlns:wps="http://schemas.microsoft.com/office/word/2010/wordprocessingShape" mc:Ignorable="w14 w15 w16se w16cid w16 w16cex wp14">
+<w:ftr xmlns:wpc="http://schemas.microsoft.com/office/word/2010/wordprocessingCanvas" xmlns:cx="http://schemas.microsoft.com/office/drawing/2014/chartex" xmlns:cx1="http://schemas.microsoft.com/office/drawing/2015/9/8/chartex" xmlns:cx2="http://schemas.microsoft.com/office/drawing/2015/10/21/chartex" xmlns:cx3="http://schemas.microsoft.com/office/drawing/2016/5/9/chartex" xmlns:cx4="http://schemas.microsoft.com/office/drawing/2016/5/10/chartex" xmlns:cx5="http://schemas.microsoft.com/office/drawing/2016/5/11/chartex" xmlns:cx6="http://schemas.microsoft.com/office/drawing/2016/5/12/chartex" xmlns:cx7="http://schemas.microsoft.com/office/drawing/2016/5/13/chartex" xmlns:cx8="http://schemas.microsoft.com/office/drawing/2016/5/14/chartex" xmlns:mc="http://schemas.openxmlformats.org/markup-compatibility/2006" xmlns:aink="http://schemas.microsoft.com/office/drawing/2016/ink" xmlns:am3d="http://schemas.microsoft.com/office/drawing/2017/model3d" xmlns:o="urn:schemas-microsoft-com:office:office" xmlns:r="http://schemas.openxmlformats.org/officeDocument/2006/relationships" xmlns:m="http://schemas.openxmlformats.org/officeDocument/2006/math" xmlns:v="urn:schemas-microsoft-com:vml" xmlns:wp14="http://schemas.microsoft.com/office/word/2010/wordprocessingDrawing" xmlns:wp="http://schemas.openxmlformats.org/drawingml/2006/wordprocessingDrawing" xmlns:w10="urn:schemas-microsoft-com:office:word" xmlns:w="http://schemas.openxmlformats.org/wordprocessingml/2006/main" xmlns:w14="http://schemas.microsoft.com/office/word/2010/wordml" xmlns:w15="http://schemas.microsoft.com/office/word/2012/wordml" xmlns:w16cex="http://schemas.microsoft.com/office/word/2018/wordml/cex" xmlns:w16cid="http://schemas.microsoft.com/office/word/2016/wordml/cid" xmlns:w16="http://schemas.microsoft.com/office/word/2018/wordml" xmlns:w16sdtdh="http://schemas.microsoft.com/office/word/2020/wordml/sdtdatahash" xmlns:w16se="http://schemas.microsoft.com/office/word/2015/wordml/symex" xmlns:wpg="http://schemas.microsoft.com/office/word/2010/wordprocessingGroup" xmlns:wpi="http://schemas.microsoft.com/office/word/2010/wordprocessingInk" xmlns:wne="http://schemas.microsoft.com/office/word/2006/wordml" xmlns:wps="http://schemas.microsoft.com/office/word/2010/wordprocessingShape" mc:Ignorable="w14 w15 w16se w16cid w16 w16cex w16sdtdh wp14">
   <w:p>
     <w:pPr>
       <w:jc w:val="center"/>
@@ -199,8 +199,8 @@
     <w:tblGrid>
       <w:gridCol w:w="2668"/>
       <w:gridCol w:w="1443"/>
-      <w:gridCol w:w="600"/>
-      <w:gridCol w:w="2817"/>
+      <w:gridCol w:w="238"/>
+      <w:gridCol w:w="3179"/>
       <w:gridCol w:w="1260"/>
     </w:tblGrid>
     <w:tr>
@@ -267,7 +267,7 @@
       </w:tc>
       <w:tc>
         <w:tcPr>
-          <w:tcW w:w="600" w:type="dxa"/>
+          <w:tcW w:w="238" w:type="dxa"/>
           <w:shd w:val="pct15" w:color="auto" w:fill="auto"/>
         </w:tcPr>
         <w:p>
@@ -286,7 +286,7 @@
       </w:tc>
       <w:tc>
         <w:tcPr>
-          <w:tcW w:w="2817" w:type="dxa"/>
+          <w:tcW w:w="3179" w:type="dxa"/>
           <w:shd w:val="pct15" w:color="auto" w:fill="auto"/>
         </w:tcPr>
         <w:p>
@@ -405,7 +405,7 @@
       </w:tc>
       <w:tc>
         <w:tcPr>
-          <w:tcW w:w="600" w:type="dxa"/>
+          <w:tcW w:w="238" w:type="dxa"/>
           <w:shd w:val="pct15" w:color="auto" w:fill="auto"/>
         </w:tcPr>
         <w:p>
@@ -424,7 +424,7 @@
       </w:tc>
       <w:tc>
         <w:tcPr>
-          <w:tcW w:w="2817" w:type="dxa"/>
+          <w:tcW w:w="3179" w:type="dxa"/>
           <w:shd w:val="pct15" w:color="auto" w:fill="auto"/>
         </w:tcPr>
         <w:p>
@@ -488,7 +488,16 @@
               <w:sz w:val="16"/>
               <w:szCs w:val="16"/>
             </w:rPr>
-            <w:t>0</w:t>
+            <w:t>050-</w:t>
+          </w:r>
+          <w:proofErr w:type="gramStart"/>
+          <w:r>
+            <w:rPr>
+              <w:rFonts w:ascii="Calibri" w:eastAsia="Calibri" w:hAnsi="Calibri" w:cs="Arial"/>
+              <w:sz w:val="16"/>
+              <w:szCs w:val="16"/>
+            </w:rPr>
+            <w:t>5231684</w:t>
           </w:r>
           <w:r>
             <w:rPr>
@@ -496,7 +505,7 @@
               <w:sz w:val="16"/>
               <w:szCs w:val="16"/>
             </w:rPr>
-            <w:t>52-434-4400</w:t>
+            <w:t xml:space="preserve">  </w:t>
           </w:r>
           <w:r>
             <w:rPr>
@@ -504,8 +513,9 @@
               <w:sz w:val="16"/>
               <w:szCs w:val="16"/>
             </w:rPr>
-            <w:t xml:space="preserve"> oketz@012.net.il</w:t>
+            <w:t>aharonb73@gmail.com</w:t>
           </w:r>
+          <w:proofErr w:type="gramEnd"/>
         </w:p>
       </w:tc>
       <w:tc>
@@ -532,13 +542,25 @@
               <w:rtl/>
               <w:lang w:val="en-US" w:eastAsia="en-US"/>
             </w:rPr>
-            <w:t>אברהם איצקוביץ</w:t>
+            <w:t xml:space="preserve">אהרן </w:t>
           </w:r>
+          <w:proofErr w:type="spellStart"/>
+          <w:r>
+            <w:rPr>
+              <w:rFonts w:ascii="Calibri" w:eastAsia="Calibri" w:hAnsi="Calibri" w:cs="Arial" w:hint="cs"/>
+              <w:sz w:val="16"/>
+              <w:szCs w:val="16"/>
+              <w:rtl/>
+              <w:lang w:val="en-US" w:eastAsia="en-US"/>
+            </w:rPr>
+            <w:t>ברוינר</w:t>
+          </w:r>
+          <w:proofErr w:type="spellEnd"/>
         </w:p>
       </w:tc>
       <w:tc>
         <w:tcPr>
-          <w:tcW w:w="600" w:type="dxa"/>
+          <w:tcW w:w="238" w:type="dxa"/>
           <w:shd w:val="clear" w:color="auto" w:fill="auto"/>
         </w:tcPr>
         <w:p>
@@ -554,7 +576,7 @@
       </w:tc>
       <w:tc>
         <w:tcPr>
-          <w:tcW w:w="2817" w:type="dxa"/>
+          <w:tcW w:w="3179" w:type="dxa"/>
           <w:shd w:val="clear" w:color="auto" w:fill="auto"/>
         </w:tcPr>
         <w:p>
@@ -572,7 +594,7 @@
               <w:sz w:val="16"/>
               <w:szCs w:val="16"/>
             </w:rPr>
-            <w:t>s</w:t>
+            <w:t>shimshon.lashansky@elbitsystems.com</w:t>
           </w:r>
           <w:r>
             <w:rPr>
@@ -580,7 +602,23 @@
               <w:sz w:val="16"/>
               <w:szCs w:val="16"/>
             </w:rPr>
-            <w:t>himshon.lashansky@elbitsystems.com</w:t>
+            <w:br/>
+          </w:r>
+          <w:r>
+            <w:rPr>
+              <w:rFonts w:ascii="Calibri" w:eastAsia="Calibri" w:hAnsi="Calibri" w:cs="Arial"/>
+              <w:sz w:val="16"/>
+              <w:szCs w:val="16"/>
+            </w:rPr>
+            <w:t>054-9994797</w:t>
+          </w:r>
+          <w:r>
+            <w:rPr>
+              <w:rFonts w:ascii="Calibri" w:eastAsia="Calibri" w:hAnsi="Calibri" w:cs="Arial"/>
+              <w:sz w:val="16"/>
+              <w:szCs w:val="16"/>
+            </w:rPr>
+            <w:t xml:space="preserve"> </w:t>
           </w:r>
           <w:r>
             <w:rPr>
@@ -601,7 +639,7 @@
           <w:pPr>
             <w:pStyle w:val="Footer"/>
             <w:rPr>
-              <w:rFonts w:ascii="Calibri" w:eastAsia="Calibri" w:hAnsi="Calibri" w:cs="Arial" w:hint="cs"/>
+              <w:rFonts w:ascii="Calibri" w:eastAsia="Calibri" w:hAnsi="Calibri" w:cs="Arial"/>
               <w:sz w:val="16"/>
               <w:szCs w:val="16"/>
               <w:rtl/>
@@ -694,7 +732,7 @@
       </w:tc>
       <w:tc>
         <w:tcPr>
-          <w:tcW w:w="600" w:type="dxa"/>
+          <w:tcW w:w="238" w:type="dxa"/>
           <w:shd w:val="clear" w:color="auto" w:fill="auto"/>
         </w:tcPr>
         <w:p>
@@ -710,7 +748,7 @@
       </w:tc>
       <w:tc>
         <w:tcPr>
-          <w:tcW w:w="2817" w:type="dxa"/>
+          <w:tcW w:w="3179" w:type="dxa"/>
           <w:shd w:val="clear" w:color="auto" w:fill="auto"/>
         </w:tcPr>
         <w:p>
@@ -725,19 +763,37 @@
           </w:pPr>
           <w:r>
             <w:rPr>
-              <w:rFonts w:ascii="Calibri" w:eastAsia="Calibri" w:hAnsi="Calibri" w:cs="Arial"/>
-              <w:sz w:val="16"/>
-              <w:szCs w:val="16"/>
-            </w:rPr>
-            <w:t>054-9994797</w:t>
+              <w:rFonts w:ascii="Arial" w:eastAsia="Calibri" w:hAnsi="Arial" w:cs="Arial"/>
+              <w:sz w:val="16"/>
+              <w:szCs w:val="16"/>
+            </w:rPr>
+            <w:t xml:space="preserve"> </w:t>
           </w:r>
           <w:r>
             <w:rPr>
-              <w:rFonts w:ascii="Calibri" w:eastAsia="Calibri" w:hAnsi="Calibri" w:cs="Arial"/>
-              <w:sz w:val="16"/>
-              <w:szCs w:val="16"/>
+              <w:rFonts w:ascii="Arial" w:eastAsia="Calibri" w:hAnsi="Arial" w:cs="Arial"/>
+              <w:sz w:val="16"/>
+              <w:szCs w:val="16"/>
+            </w:rPr>
+            <w:t>dayagbm@yahoo.com</w:t>
+          </w:r>
+          <w:r>
+            <w:rPr>
+              <w:rFonts w:ascii="Arial" w:eastAsia="Calibri" w:hAnsi="Arial" w:cs="Arial" w:hint="cs"/>
+              <w:sz w:val="16"/>
+              <w:szCs w:val="16"/>
+              <w:rtl/>
             </w:rPr>
             <w:t xml:space="preserve"> </w:t>
+          </w:r>
+          <w:r>
+            <w:rPr>
+              <w:rFonts w:ascii="Arial" w:eastAsia="Calibri" w:hAnsi="Arial" w:cs="Arial"/>
+              <w:sz w:val="16"/>
+              <w:szCs w:val="16"/>
+              <w:rtl/>
+            </w:rPr>
+            <w:t>0523829822</w:t>
           </w:r>
         </w:p>
       </w:tc>
@@ -750,12 +806,22 @@
           <w:pPr>
             <w:pStyle w:val="Footer"/>
             <w:rPr>
-              <w:rFonts w:ascii="Calibri" w:eastAsia="Calibri" w:hAnsi="Calibri" w:cs="Arial"/>
+              <w:rFonts w:ascii="Calibri" w:eastAsia="Calibri" w:hAnsi="Calibri" w:cs="Arial" w:hint="cs"/>
               <w:sz w:val="16"/>
               <w:szCs w:val="16"/>
               <w:lang w:val="en-US" w:eastAsia="en-US"/>
             </w:rPr>
           </w:pPr>
+          <w:r>
+            <w:rPr>
+              <w:rFonts w:ascii="Calibri" w:eastAsia="Calibri" w:hAnsi="Calibri" w:cs="Arial" w:hint="cs"/>
+              <w:sz w:val="16"/>
+              <w:szCs w:val="16"/>
+              <w:rtl/>
+              <w:lang w:val="en-US" w:eastAsia="en-US"/>
+            </w:rPr>
+            <w:t>יהודה דייג</w:t>
+          </w:r>
         </w:p>
       </w:tc>
     </w:tr>
@@ -783,7 +849,27 @@
               <w:szCs w:val="16"/>
               <w:rtl/>
             </w:rPr>
-            <w:t xml:space="preserve">רב ביה"כ: הרב מוטי סימפסון   </w:t>
+            <w:t xml:space="preserve">רב </w:t>
+          </w:r>
+          <w:proofErr w:type="spellStart"/>
+          <w:r>
+            <w:rPr>
+              <w:rFonts w:ascii="Calibri" w:eastAsia="Calibri" w:hAnsi="Calibri" w:cs="Arial" w:hint="cs"/>
+              <w:sz w:val="16"/>
+              <w:szCs w:val="16"/>
+              <w:rtl/>
+            </w:rPr>
+            <w:t>ביה"כ</w:t>
+          </w:r>
+          <w:proofErr w:type="spellEnd"/>
+          <w:r>
+            <w:rPr>
+              <w:rFonts w:ascii="Calibri" w:eastAsia="Calibri" w:hAnsi="Calibri" w:cs="Arial" w:hint="cs"/>
+              <w:sz w:val="16"/>
+              <w:szCs w:val="16"/>
+              <w:rtl/>
+            </w:rPr>
+            <w:t xml:space="preserve">: הרב מוטי סימפסון   </w:t>
           </w:r>
           <w:r>
             <w:rPr>
@@ -880,7 +966,7 @@
 </file>
 
 <file path=word/footnotes.xml><?xml version="1.0" encoding="utf-8"?>
-<w:footnotes xmlns:wpc="http://schemas.microsoft.com/office/word/2010/wordprocessingCanvas" xmlns:cx="http://schemas.microsoft.com/office/drawing/2014/chartex" xmlns:cx1="http://schemas.microsoft.com/office/drawing/2015/9/8/chartex" xmlns:cx2="http://schemas.microsoft.com/office/drawing/2015/10/21/chartex" xmlns:cx3="http://schemas.microsoft.com/office/drawing/2016/5/9/chartex" xmlns:cx4="http://schemas.microsoft.com/office/drawing/2016/5/10/chartex" xmlns:cx5="http://schemas.microsoft.com/office/drawing/2016/5/11/chartex" xmlns:cx6="http://schemas.microsoft.com/office/drawing/2016/5/12/chartex" xmlns:cx7="http://schemas.microsoft.com/office/drawing/2016/5/13/chartex" xmlns:cx8="http://schemas.microsoft.com/office/drawing/2016/5/14/chartex" xmlns:mc="http://schemas.openxmlformats.org/markup-compatibility/2006" xmlns:aink="http://schemas.microsoft.com/office/drawing/2016/ink" xmlns:am3d="http://schemas.microsoft.com/office/drawing/2017/model3d" xmlns:o="urn:schemas-microsoft-com:office:office" xmlns:r="http://schemas.openxmlformats.org/officeDocument/2006/relationships" xmlns:m="http://schemas.openxmlformats.org/officeDocument/2006/math" xmlns:v="urn:schemas-microsoft-com:vml" xmlns:wp14="http://schemas.microsoft.com/office/word/2010/wordprocessingDrawing" xmlns:wp="http://schemas.openxmlformats.org/drawingml/2006/wordprocessingDrawing" xmlns:w10="urn:schemas-microsoft-com:office:word" xmlns:w="http://schemas.openxmlformats.org/wordprocessingml/2006/main" xmlns:w14="http://schemas.microsoft.com/office/word/2010/wordml" xmlns:w15="http://schemas.microsoft.com/office/word/2012/wordml" xmlns:w16cex="http://schemas.microsoft.com/office/word/2018/wordml/cex" xmlns:w16cid="http://schemas.microsoft.com/office/word/2016/wordml/cid" xmlns:w16="http://schemas.microsoft.com/office/word/2018/wordml" xmlns:w16se="http://schemas.microsoft.com/office/word/2015/wordml/symex" xmlns:wpg="http://schemas.microsoft.com/office/word/2010/wordprocessingGroup" xmlns:wpi="http://schemas.microsoft.com/office/word/2010/wordprocessingInk" xmlns:wne="http://schemas.microsoft.com/office/word/2006/wordml" xmlns:wps="http://schemas.microsoft.com/office/word/2010/wordprocessingShape" mc:Ignorable="w14 w15 w16se w16cid w16 w16cex wp14">
+<w:footnotes xmlns:wpc="http://schemas.microsoft.com/office/word/2010/wordprocessingCanvas" xmlns:cx="http://schemas.microsoft.com/office/drawing/2014/chartex" xmlns:cx1="http://schemas.microsoft.com/office/drawing/2015/9/8/chartex" xmlns:cx2="http://schemas.microsoft.com/office/drawing/2015/10/21/chartex" xmlns:cx3="http://schemas.microsoft.com/office/drawing/2016/5/9/chartex" xmlns:cx4="http://schemas.microsoft.com/office/drawing/2016/5/10/chartex" xmlns:cx5="http://schemas.microsoft.com/office/drawing/2016/5/11/chartex" xmlns:cx6="http://schemas.microsoft.com/office/drawing/2016/5/12/chartex" xmlns:cx7="http://schemas.microsoft.com/office/drawing/2016/5/13/chartex" xmlns:cx8="http://schemas.microsoft.com/office/drawing/2016/5/14/chartex" xmlns:mc="http://schemas.openxmlformats.org/markup-compatibility/2006" xmlns:aink="http://schemas.microsoft.com/office/drawing/2016/ink" xmlns:am3d="http://schemas.microsoft.com/office/drawing/2017/model3d" xmlns:o="urn:schemas-microsoft-com:office:office" xmlns:r="http://schemas.openxmlformats.org/officeDocument/2006/relationships" xmlns:m="http://schemas.openxmlformats.org/officeDocument/2006/math" xmlns:v="urn:schemas-microsoft-com:vml" xmlns:wp14="http://schemas.microsoft.com/office/word/2010/wordprocessingDrawing" xmlns:wp="http://schemas.openxmlformats.org/drawingml/2006/wordprocessingDrawing" xmlns:w10="urn:schemas-microsoft-com:office:word" xmlns:w="http://schemas.openxmlformats.org/wordprocessingml/2006/main" xmlns:w14="http://schemas.microsoft.com/office/word/2010/wordml" xmlns:w15="http://schemas.microsoft.com/office/word/2012/wordml" xmlns:w16cex="http://schemas.microsoft.com/office/word/2018/wordml/cex" xmlns:w16cid="http://schemas.microsoft.com/office/word/2016/wordml/cid" xmlns:w16="http://schemas.microsoft.com/office/word/2018/wordml" xmlns:w16sdtdh="http://schemas.microsoft.com/office/word/2020/wordml/sdtdatahash" xmlns:w16se="http://schemas.microsoft.com/office/word/2015/wordml/symex" xmlns:wpg="http://schemas.microsoft.com/office/word/2010/wordprocessingGroup" xmlns:wpi="http://schemas.microsoft.com/office/word/2010/wordprocessingInk" xmlns:wne="http://schemas.microsoft.com/office/word/2006/wordml" xmlns:wps="http://schemas.microsoft.com/office/word/2010/wordprocessingShape" mc:Ignorable="w14 w15 w16se w16cid w16 w16cex w16sdtdh wp14">
   <w:footnote w:type="separator" w:id="-1">
     <w:p>
       <w:r>
@@ -899,7 +985,7 @@
 </file>
 
 <file path=word/header1.xml><?xml version="1.0" encoding="utf-8"?>
-<w:hdr xmlns:wpc="http://schemas.microsoft.com/office/word/2010/wordprocessingCanvas" xmlns:cx="http://schemas.microsoft.com/office/drawing/2014/chartex" xmlns:cx1="http://schemas.microsoft.com/office/drawing/2015/9/8/chartex" xmlns:cx2="http://schemas.microsoft.com/office/drawing/2015/10/21/chartex" xmlns:cx3="http://schemas.microsoft.com/office/drawing/2016/5/9/chartex" xmlns:cx4="http://schemas.microsoft.com/office/drawing/2016/5/10/chartex" xmlns:cx5="http://schemas.microsoft.com/office/drawing/2016/5/11/chartex" xmlns:cx6="http://schemas.microsoft.com/office/drawing/2016/5/12/chartex" xmlns:cx7="http://schemas.microsoft.com/office/drawing/2016/5/13/chartex" xmlns:cx8="http://schemas.microsoft.com/office/drawing/2016/5/14/chartex" xmlns:mc="http://schemas.openxmlformats.org/markup-compatibility/2006" xmlns:aink="http://schemas.microsoft.com/office/drawing/2016/ink" xmlns:am3d="http://schemas.microsoft.com/office/drawing/2017/model3d" xmlns:o="urn:schemas-microsoft-com:office:office" xmlns:r="http://schemas.openxmlformats.org/officeDocument/2006/relationships" xmlns:m="http://schemas.openxmlformats.org/officeDocument/2006/math" xmlns:v="urn:schemas-microsoft-com:vml" xmlns:wp14="http://schemas.microsoft.com/office/word/2010/wordprocessingDrawing" xmlns:wp="http://schemas.openxmlformats.org/drawingml/2006/wordprocessingDrawing" xmlns:w10="urn:schemas-microsoft-com:office:word" xmlns:w="http://schemas.openxmlformats.org/wordprocessingml/2006/main" xmlns:w14="http://schemas.microsoft.com/office/word/2010/wordml" xmlns:w15="http://schemas.microsoft.com/office/word/2012/wordml" xmlns:w16cex="http://schemas.microsoft.com/office/word/2018/wordml/cex" xmlns:w16cid="http://schemas.microsoft.com/office/word/2016/wordml/cid" xmlns:w16="http://schemas.microsoft.com/office/word/2018/wordml" xmlns:w16se="http://schemas.microsoft.com/office/word/2015/wordml/symex" xmlns:wpg="http://schemas.microsoft.com/office/word/2010/wordprocessingGroup" xmlns:wpi="http://schemas.microsoft.com/office/word/2010/wordprocessingInk" xmlns:wne="http://schemas.microsoft.com/office/word/2006/wordml" xmlns:wps="http://schemas.microsoft.com/office/word/2010/wordprocessingShape" mc:Ignorable="w14 w15 w16se w16cid w16 w16cex wp14">
+<w:hdr xmlns:wpc="http://schemas.microsoft.com/office/word/2010/wordprocessingCanvas" xmlns:cx="http://schemas.microsoft.com/office/drawing/2014/chartex" xmlns:cx1="http://schemas.microsoft.com/office/drawing/2015/9/8/chartex" xmlns:cx2="http://schemas.microsoft.com/office/drawing/2015/10/21/chartex" xmlns:cx3="http://schemas.microsoft.com/office/drawing/2016/5/9/chartex" xmlns:cx4="http://schemas.microsoft.com/office/drawing/2016/5/10/chartex" xmlns:cx5="http://schemas.microsoft.com/office/drawing/2016/5/11/chartex" xmlns:cx6="http://schemas.microsoft.com/office/drawing/2016/5/12/chartex" xmlns:cx7="http://schemas.microsoft.com/office/drawing/2016/5/13/chartex" xmlns:cx8="http://schemas.microsoft.com/office/drawing/2016/5/14/chartex" xmlns:mc="http://schemas.openxmlformats.org/markup-compatibility/2006" xmlns:aink="http://schemas.microsoft.com/office/drawing/2016/ink" xmlns:am3d="http://schemas.microsoft.com/office/drawing/2017/model3d" xmlns:o="urn:schemas-microsoft-com:office:office" xmlns:r="http://schemas.openxmlformats.org/officeDocument/2006/relationships" xmlns:m="http://schemas.openxmlformats.org/officeDocument/2006/math" xmlns:v="urn:schemas-microsoft-com:vml" xmlns:wp14="http://schemas.microsoft.com/office/word/2010/wordprocessingDrawing" xmlns:wp="http://schemas.openxmlformats.org/drawingml/2006/wordprocessingDrawing" xmlns:w10="urn:schemas-microsoft-com:office:word" xmlns:w="http://schemas.openxmlformats.org/wordprocessingml/2006/main" xmlns:w14="http://schemas.microsoft.com/office/word/2010/wordml" xmlns:w15="http://schemas.microsoft.com/office/word/2012/wordml" xmlns:w16cex="http://schemas.microsoft.com/office/word/2018/wordml/cex" xmlns:w16cid="http://schemas.microsoft.com/office/word/2016/wordml/cid" xmlns:w16="http://schemas.microsoft.com/office/word/2018/wordml" xmlns:w16sdtdh="http://schemas.microsoft.com/office/word/2020/wordml/sdtdatahash" xmlns:w16se="http://schemas.microsoft.com/office/word/2015/wordml/symex" xmlns:wpg="http://schemas.microsoft.com/office/word/2010/wordprocessingGroup" xmlns:wpi="http://schemas.microsoft.com/office/word/2010/wordprocessingInk" xmlns:wne="http://schemas.microsoft.com/office/word/2006/wordml" xmlns:wps="http://schemas.microsoft.com/office/word/2010/wordprocessingShape" mc:Ignorable="w14 w15 w16se w16cid w16 w16cex w16sdtdh wp14">
   <w:p>
     <w:pPr>
       <w:tabs>
@@ -1492,7 +1578,7 @@
 </file>
 
 <file path=word/numbering.xml><?xml version="1.0" encoding="utf-8"?>
-<w:numbering xmlns:wpc="http://schemas.microsoft.com/office/word/2010/wordprocessingCanvas" xmlns:cx="http://schemas.microsoft.com/office/drawing/2014/chartex" xmlns:cx1="http://schemas.microsoft.com/office/drawing/2015/9/8/chartex" xmlns:cx2="http://schemas.microsoft.com/office/drawing/2015/10/21/chartex" xmlns:cx3="http://schemas.microsoft.com/office/drawing/2016/5/9/chartex" xmlns:cx4="http://schemas.microsoft.com/office/drawing/2016/5/10/chartex" xmlns:cx5="http://schemas.microsoft.com/office/drawing/2016/5/11/chartex" xmlns:cx6="http://schemas.microsoft.com/office/drawing/2016/5/12/chartex" xmlns:cx7="http://schemas.microsoft.com/office/drawing/2016/5/13/chartex" xmlns:cx8="http://schemas.microsoft.com/office/drawing/2016/5/14/chartex" xmlns:mc="http://schemas.openxmlformats.org/markup-compatibility/2006" xmlns:aink="http://schemas.microsoft.com/office/drawing/2016/ink" xmlns:am3d="http://schemas.microsoft.com/office/drawing/2017/model3d" xmlns:o="urn:schemas-microsoft-com:office:office" xmlns:r="http://schemas.openxmlformats.org/officeDocument/2006/relationships" xmlns:m="http://schemas.openxmlformats.org/officeDocument/2006/math" xmlns:v="urn:schemas-microsoft-com:vml" xmlns:wp14="http://schemas.microsoft.com/office/word/2010/wordprocessingDrawing" xmlns:wp="http://schemas.openxmlformats.org/drawingml/2006/wordprocessingDrawing" xmlns:w10="urn:schemas-microsoft-com:office:word" xmlns:w="http://schemas.openxmlformats.org/wordprocessingml/2006/main" xmlns:w14="http://schemas.microsoft.com/office/word/2010/wordml" xmlns:w15="http://schemas.microsoft.com/office/word/2012/wordml" xmlns:w16cex="http://schemas.microsoft.com/office/word/2018/wordml/cex" xmlns:w16cid="http://schemas.microsoft.com/office/word/2016/wordml/cid" xmlns:w16="http://schemas.microsoft.com/office/word/2018/wordml" xmlns:w16se="http://schemas.microsoft.com/office/word/2015/wordml/symex" xmlns:wpg="http://schemas.microsoft.com/office/word/2010/wordprocessingGroup" xmlns:wpi="http://schemas.microsoft.com/office/word/2010/wordprocessingInk" xmlns:wne="http://schemas.microsoft.com/office/word/2006/wordml" xmlns:wps="http://schemas.microsoft.com/office/word/2010/wordprocessingShape" mc:Ignorable="w14 w15 w16se w16cid w16 w16cex wp14">
+<w:numbering xmlns:wpc="http://schemas.microsoft.com/office/word/2010/wordprocessingCanvas" xmlns:cx="http://schemas.microsoft.com/office/drawing/2014/chartex" xmlns:cx1="http://schemas.microsoft.com/office/drawing/2015/9/8/chartex" xmlns:cx2="http://schemas.microsoft.com/office/drawing/2015/10/21/chartex" xmlns:cx3="http://schemas.microsoft.com/office/drawing/2016/5/9/chartex" xmlns:cx4="http://schemas.microsoft.com/office/drawing/2016/5/10/chartex" xmlns:cx5="http://schemas.microsoft.com/office/drawing/2016/5/11/chartex" xmlns:cx6="http://schemas.microsoft.com/office/drawing/2016/5/12/chartex" xmlns:cx7="http://schemas.microsoft.com/office/drawing/2016/5/13/chartex" xmlns:cx8="http://schemas.microsoft.com/office/drawing/2016/5/14/chartex" xmlns:mc="http://schemas.openxmlformats.org/markup-compatibility/2006" xmlns:aink="http://schemas.microsoft.com/office/drawing/2016/ink" xmlns:am3d="http://schemas.microsoft.com/office/drawing/2017/model3d" xmlns:o="urn:schemas-microsoft-com:office:office" xmlns:r="http://schemas.openxmlformats.org/officeDocument/2006/relationships" xmlns:m="http://schemas.openxmlformats.org/officeDocument/2006/math" xmlns:v="urn:schemas-microsoft-com:vml" xmlns:wp14="http://schemas.microsoft.com/office/word/2010/wordprocessingDrawing" xmlns:wp="http://schemas.openxmlformats.org/drawingml/2006/wordprocessingDrawing" xmlns:w10="urn:schemas-microsoft-com:office:word" xmlns:w="http://schemas.openxmlformats.org/wordprocessingml/2006/main" xmlns:w14="http://schemas.microsoft.com/office/word/2010/wordml" xmlns:w15="http://schemas.microsoft.com/office/word/2012/wordml" xmlns:w16cex="http://schemas.microsoft.com/office/word/2018/wordml/cex" xmlns:w16cid="http://schemas.microsoft.com/office/word/2016/wordml/cid" xmlns:w16="http://schemas.microsoft.com/office/word/2018/wordml" xmlns:w16sdtdh="http://schemas.microsoft.com/office/word/2020/wordml/sdtdatahash" xmlns:w16se="http://schemas.microsoft.com/office/word/2015/wordml/symex" xmlns:wpg="http://schemas.microsoft.com/office/word/2010/wordprocessingGroup" xmlns:wpi="http://schemas.microsoft.com/office/word/2010/wordprocessingInk" xmlns:wne="http://schemas.microsoft.com/office/word/2006/wordml" xmlns:wps="http://schemas.microsoft.com/office/word/2010/wordprocessingShape" mc:Ignorable="w14 w15 w16se w16cid w16 w16cex w16sdtdh wp14">
   <w:abstractNum w:abstractNumId="0" w15:restartNumberingAfterBreak="0">
     <w:nsid w:val="FFFFFF7C"/>
     <w:multiLevelType w:val="singleLevel"/>
@@ -1962,7 +2048,7 @@
 </file>
 
 <file path=word/styles.xml><?xml version="1.0" encoding="utf-8"?>
-<w:styles xmlns:mc="http://schemas.openxmlformats.org/markup-compatibility/2006" xmlns:r="http://schemas.openxmlformats.org/officeDocument/2006/relationships" xmlns:w="http://schemas.openxmlformats.org/wordprocessingml/2006/main" xmlns:w14="http://schemas.microsoft.com/office/word/2010/wordml" xmlns:w15="http://schemas.microsoft.com/office/word/2012/wordml" xmlns:w16cex="http://schemas.microsoft.com/office/word/2018/wordml/cex" xmlns:w16cid="http://schemas.microsoft.com/office/word/2016/wordml/cid" xmlns:w16="http://schemas.microsoft.com/office/word/2018/wordml" xmlns:w16se="http://schemas.microsoft.com/office/word/2015/wordml/symex" mc:Ignorable="w14 w15 w16se w16cid w16 w16cex">
+<w:styles xmlns:mc="http://schemas.openxmlformats.org/markup-compatibility/2006" xmlns:r="http://schemas.openxmlformats.org/officeDocument/2006/relationships" xmlns:w="http://schemas.openxmlformats.org/wordprocessingml/2006/main" xmlns:w14="http://schemas.microsoft.com/office/word/2010/wordml" xmlns:w15="http://schemas.microsoft.com/office/word/2012/wordml" xmlns:w16cex="http://schemas.microsoft.com/office/word/2018/wordml/cex" xmlns:w16cid="http://schemas.microsoft.com/office/word/2016/wordml/cid" xmlns:w16="http://schemas.microsoft.com/office/word/2018/wordml" xmlns:w16sdtdh="http://schemas.microsoft.com/office/word/2020/wordml/sdtdatahash" xmlns:w16se="http://schemas.microsoft.com/office/word/2015/wordml/symex" mc:Ignorable="w14 w15 w16se w16cid w16 w16cex w16sdtdh">
   <w:docDefaults>
     <w:rPrDefault>
       <w:rPr>

</xml_diff>

<commit_message>
Changes for Rosh Hashana, chagim
</commit_message>
<xml_diff>
--- a/emptySched.docx
+++ b/emptySched.docx
@@ -1,6 +1,6 @@
 
 <file path=word/document.xml><?xml version="1.0" encoding="utf-8"?>
-<w:document xmlns:wpc="http://schemas.microsoft.com/office/word/2010/wordprocessingCanvas" xmlns:cx="http://schemas.microsoft.com/office/drawing/2014/chartex" xmlns:cx1="http://schemas.microsoft.com/office/drawing/2015/9/8/chartex" xmlns:cx2="http://schemas.microsoft.com/office/drawing/2015/10/21/chartex" xmlns:cx3="http://schemas.microsoft.com/office/drawing/2016/5/9/chartex" xmlns:cx4="http://schemas.microsoft.com/office/drawing/2016/5/10/chartex" xmlns:cx5="http://schemas.microsoft.com/office/drawing/2016/5/11/chartex" xmlns:cx6="http://schemas.microsoft.com/office/drawing/2016/5/12/chartex" xmlns:cx7="http://schemas.microsoft.com/office/drawing/2016/5/13/chartex" xmlns:cx8="http://schemas.microsoft.com/office/drawing/2016/5/14/chartex" xmlns:mc="http://schemas.openxmlformats.org/markup-compatibility/2006" xmlns:aink="http://schemas.microsoft.com/office/drawing/2016/ink" xmlns:am3d="http://schemas.microsoft.com/office/drawing/2017/model3d" xmlns:o="urn:schemas-microsoft-com:office:office" xmlns:r="http://schemas.openxmlformats.org/officeDocument/2006/relationships" xmlns:m="http://schemas.openxmlformats.org/officeDocument/2006/math" xmlns:v="urn:schemas-microsoft-com:vml" xmlns:wp14="http://schemas.microsoft.com/office/word/2010/wordprocessingDrawing" xmlns:wp="http://schemas.openxmlformats.org/drawingml/2006/wordprocessingDrawing" xmlns:w10="urn:schemas-microsoft-com:office:word" xmlns:w="http://schemas.openxmlformats.org/wordprocessingml/2006/main" xmlns:w14="http://schemas.microsoft.com/office/word/2010/wordml" xmlns:w15="http://schemas.microsoft.com/office/word/2012/wordml" xmlns:w16cex="http://schemas.microsoft.com/office/word/2018/wordml/cex" xmlns:w16cid="http://schemas.microsoft.com/office/word/2016/wordml/cid" xmlns:w16="http://schemas.microsoft.com/office/word/2018/wordml" xmlns:w16sdtdh="http://schemas.microsoft.com/office/word/2020/wordml/sdtdatahash" xmlns:w16se="http://schemas.microsoft.com/office/word/2015/wordml/symex" xmlns:wpg="http://schemas.microsoft.com/office/word/2010/wordprocessingGroup" xmlns:wpi="http://schemas.microsoft.com/office/word/2010/wordprocessingInk" xmlns:wne="http://schemas.microsoft.com/office/word/2006/wordml" xmlns:wps="http://schemas.microsoft.com/office/word/2010/wordprocessingShape" mc:Ignorable="w14 w15 w16se w16cid w16 w16cex w16sdtdh wp14">
+<w:document xmlns:wpc="http://schemas.microsoft.com/office/word/2010/wordprocessingCanvas" xmlns:cx="http://schemas.microsoft.com/office/drawing/2014/chartex" xmlns:cx1="http://schemas.microsoft.com/office/drawing/2015/9/8/chartex" xmlns:cx2="http://schemas.microsoft.com/office/drawing/2015/10/21/chartex" xmlns:cx3="http://schemas.microsoft.com/office/drawing/2016/5/9/chartex" xmlns:cx4="http://schemas.microsoft.com/office/drawing/2016/5/10/chartex" xmlns:cx5="http://schemas.microsoft.com/office/drawing/2016/5/11/chartex" xmlns:cx6="http://schemas.microsoft.com/office/drawing/2016/5/12/chartex" xmlns:cx7="http://schemas.microsoft.com/office/drawing/2016/5/13/chartex" xmlns:cx8="http://schemas.microsoft.com/office/drawing/2016/5/14/chartex" xmlns:mc="http://schemas.openxmlformats.org/markup-compatibility/2006" xmlns:aink="http://schemas.microsoft.com/office/drawing/2016/ink" xmlns:am3d="http://schemas.microsoft.com/office/drawing/2017/model3d" xmlns:o="urn:schemas-microsoft-com:office:office" xmlns:oel="http://schemas.microsoft.com/office/2019/extlst" xmlns:r="http://schemas.openxmlformats.org/officeDocument/2006/relationships" xmlns:m="http://schemas.openxmlformats.org/officeDocument/2006/math" xmlns:v="urn:schemas-microsoft-com:vml" xmlns:wp14="http://schemas.microsoft.com/office/word/2010/wordprocessingDrawing" xmlns:wp="http://schemas.openxmlformats.org/drawingml/2006/wordprocessingDrawing" xmlns:w10="urn:schemas-microsoft-com:office:word" xmlns:w="http://schemas.openxmlformats.org/wordprocessingml/2006/main" xmlns:w14="http://schemas.microsoft.com/office/word/2010/wordml" xmlns:w15="http://schemas.microsoft.com/office/word/2012/wordml" xmlns:w16cex="http://schemas.microsoft.com/office/word/2018/wordml/cex" xmlns:w16cid="http://schemas.microsoft.com/office/word/2016/wordml/cid" xmlns:w16="http://schemas.microsoft.com/office/word/2018/wordml" xmlns:w16sdtdh="http://schemas.microsoft.com/office/word/2020/wordml/sdtdatahash" xmlns:w16se="http://schemas.microsoft.com/office/word/2015/wordml/symex" xmlns:wpg="http://schemas.microsoft.com/office/word/2010/wordprocessingGroup" xmlns:wpi="http://schemas.microsoft.com/office/word/2010/wordprocessingInk" xmlns:wne="http://schemas.microsoft.com/office/word/2006/wordml" xmlns:wps="http://schemas.microsoft.com/office/word/2010/wordprocessingShape" mc:Ignorable="w14 w15 w16se w16cid w16 w16cex w16sdtdh wp14">
   <w:body>
     <w:p/>
     <w:sectPr>
@@ -18,7 +18,7 @@
 </file>
 
 <file path=word/endnotes.xml><?xml version="1.0" encoding="utf-8"?>
-<w:endnotes xmlns:wpc="http://schemas.microsoft.com/office/word/2010/wordprocessingCanvas" xmlns:cx="http://schemas.microsoft.com/office/drawing/2014/chartex" xmlns:cx1="http://schemas.microsoft.com/office/drawing/2015/9/8/chartex" xmlns:cx2="http://schemas.microsoft.com/office/drawing/2015/10/21/chartex" xmlns:cx3="http://schemas.microsoft.com/office/drawing/2016/5/9/chartex" xmlns:cx4="http://schemas.microsoft.com/office/drawing/2016/5/10/chartex" xmlns:cx5="http://schemas.microsoft.com/office/drawing/2016/5/11/chartex" xmlns:cx6="http://schemas.microsoft.com/office/drawing/2016/5/12/chartex" xmlns:cx7="http://schemas.microsoft.com/office/drawing/2016/5/13/chartex" xmlns:cx8="http://schemas.microsoft.com/office/drawing/2016/5/14/chartex" xmlns:mc="http://schemas.openxmlformats.org/markup-compatibility/2006" xmlns:aink="http://schemas.microsoft.com/office/drawing/2016/ink" xmlns:am3d="http://schemas.microsoft.com/office/drawing/2017/model3d" xmlns:o="urn:schemas-microsoft-com:office:office" xmlns:r="http://schemas.openxmlformats.org/officeDocument/2006/relationships" xmlns:m="http://schemas.openxmlformats.org/officeDocument/2006/math" xmlns:v="urn:schemas-microsoft-com:vml" xmlns:wp14="http://schemas.microsoft.com/office/word/2010/wordprocessingDrawing" xmlns:wp="http://schemas.openxmlformats.org/drawingml/2006/wordprocessingDrawing" xmlns:w10="urn:schemas-microsoft-com:office:word" xmlns:w="http://schemas.openxmlformats.org/wordprocessingml/2006/main" xmlns:w14="http://schemas.microsoft.com/office/word/2010/wordml" xmlns:w15="http://schemas.microsoft.com/office/word/2012/wordml" xmlns:w16cex="http://schemas.microsoft.com/office/word/2018/wordml/cex" xmlns:w16cid="http://schemas.microsoft.com/office/word/2016/wordml/cid" xmlns:w16="http://schemas.microsoft.com/office/word/2018/wordml" xmlns:w16sdtdh="http://schemas.microsoft.com/office/word/2020/wordml/sdtdatahash" xmlns:w16se="http://schemas.microsoft.com/office/word/2015/wordml/symex" xmlns:wpg="http://schemas.microsoft.com/office/word/2010/wordprocessingGroup" xmlns:wpi="http://schemas.microsoft.com/office/word/2010/wordprocessingInk" xmlns:wne="http://schemas.microsoft.com/office/word/2006/wordml" xmlns:wps="http://schemas.microsoft.com/office/word/2010/wordprocessingShape" mc:Ignorable="w14 w15 w16se w16cid w16 w16cex w16sdtdh wp14">
+<w:endnotes xmlns:wpc="http://schemas.microsoft.com/office/word/2010/wordprocessingCanvas" xmlns:cx="http://schemas.microsoft.com/office/drawing/2014/chartex" xmlns:cx1="http://schemas.microsoft.com/office/drawing/2015/9/8/chartex" xmlns:cx2="http://schemas.microsoft.com/office/drawing/2015/10/21/chartex" xmlns:cx3="http://schemas.microsoft.com/office/drawing/2016/5/9/chartex" xmlns:cx4="http://schemas.microsoft.com/office/drawing/2016/5/10/chartex" xmlns:cx5="http://schemas.microsoft.com/office/drawing/2016/5/11/chartex" xmlns:cx6="http://schemas.microsoft.com/office/drawing/2016/5/12/chartex" xmlns:cx7="http://schemas.microsoft.com/office/drawing/2016/5/13/chartex" xmlns:cx8="http://schemas.microsoft.com/office/drawing/2016/5/14/chartex" xmlns:mc="http://schemas.openxmlformats.org/markup-compatibility/2006" xmlns:aink="http://schemas.microsoft.com/office/drawing/2016/ink" xmlns:am3d="http://schemas.microsoft.com/office/drawing/2017/model3d" xmlns:o="urn:schemas-microsoft-com:office:office" xmlns:oel="http://schemas.microsoft.com/office/2019/extlst" xmlns:r="http://schemas.openxmlformats.org/officeDocument/2006/relationships" xmlns:m="http://schemas.openxmlformats.org/officeDocument/2006/math" xmlns:v="urn:schemas-microsoft-com:vml" xmlns:wp14="http://schemas.microsoft.com/office/word/2010/wordprocessingDrawing" xmlns:wp="http://schemas.openxmlformats.org/drawingml/2006/wordprocessingDrawing" xmlns:w10="urn:schemas-microsoft-com:office:word" xmlns:w="http://schemas.openxmlformats.org/wordprocessingml/2006/main" xmlns:w14="http://schemas.microsoft.com/office/word/2010/wordml" xmlns:w15="http://schemas.microsoft.com/office/word/2012/wordml" xmlns:w16cex="http://schemas.microsoft.com/office/word/2018/wordml/cex" xmlns:w16cid="http://schemas.microsoft.com/office/word/2016/wordml/cid" xmlns:w16="http://schemas.microsoft.com/office/word/2018/wordml" xmlns:w16sdtdh="http://schemas.microsoft.com/office/word/2020/wordml/sdtdatahash" xmlns:w16se="http://schemas.microsoft.com/office/word/2015/wordml/symex" xmlns:wpg="http://schemas.microsoft.com/office/word/2010/wordprocessingGroup" xmlns:wpi="http://schemas.microsoft.com/office/word/2010/wordprocessingInk" xmlns:wne="http://schemas.microsoft.com/office/word/2006/wordml" xmlns:wps="http://schemas.microsoft.com/office/word/2010/wordprocessingShape" mc:Ignorable="w14 w15 w16se w16cid w16 w16cex w16sdtdh wp14">
   <w:endnote w:type="separator" w:id="-1">
     <w:p>
       <w:r>
@@ -37,7 +37,7 @@
 </file>
 
 <file path=word/footer1.xml><?xml version="1.0" encoding="utf-8"?>
-<w:ftr xmlns:wpc="http://schemas.microsoft.com/office/word/2010/wordprocessingCanvas" xmlns:cx="http://schemas.microsoft.com/office/drawing/2014/chartex" xmlns:cx1="http://schemas.microsoft.com/office/drawing/2015/9/8/chartex" xmlns:cx2="http://schemas.microsoft.com/office/drawing/2015/10/21/chartex" xmlns:cx3="http://schemas.microsoft.com/office/drawing/2016/5/9/chartex" xmlns:cx4="http://schemas.microsoft.com/office/drawing/2016/5/10/chartex" xmlns:cx5="http://schemas.microsoft.com/office/drawing/2016/5/11/chartex" xmlns:cx6="http://schemas.microsoft.com/office/drawing/2016/5/12/chartex" xmlns:cx7="http://schemas.microsoft.com/office/drawing/2016/5/13/chartex" xmlns:cx8="http://schemas.microsoft.com/office/drawing/2016/5/14/chartex" xmlns:mc="http://schemas.openxmlformats.org/markup-compatibility/2006" xmlns:aink="http://schemas.microsoft.com/office/drawing/2016/ink" xmlns:am3d="http://schemas.microsoft.com/office/drawing/2017/model3d" xmlns:o="urn:schemas-microsoft-com:office:office" xmlns:r="http://schemas.openxmlformats.org/officeDocument/2006/relationships" xmlns:m="http://schemas.openxmlformats.org/officeDocument/2006/math" xmlns:v="urn:schemas-microsoft-com:vml" xmlns:wp14="http://schemas.microsoft.com/office/word/2010/wordprocessingDrawing" xmlns:wp="http://schemas.openxmlformats.org/drawingml/2006/wordprocessingDrawing" xmlns:w10="urn:schemas-microsoft-com:office:word" xmlns:w="http://schemas.openxmlformats.org/wordprocessingml/2006/main" xmlns:w14="http://schemas.microsoft.com/office/word/2010/wordml" xmlns:w15="http://schemas.microsoft.com/office/word/2012/wordml" xmlns:w16cex="http://schemas.microsoft.com/office/word/2018/wordml/cex" xmlns:w16cid="http://schemas.microsoft.com/office/word/2016/wordml/cid" xmlns:w16="http://schemas.microsoft.com/office/word/2018/wordml" xmlns:w16sdtdh="http://schemas.microsoft.com/office/word/2020/wordml/sdtdatahash" xmlns:w16se="http://schemas.microsoft.com/office/word/2015/wordml/symex" xmlns:wpg="http://schemas.microsoft.com/office/word/2010/wordprocessingGroup" xmlns:wpi="http://schemas.microsoft.com/office/word/2010/wordprocessingInk" xmlns:wne="http://schemas.microsoft.com/office/word/2006/wordml" xmlns:wps="http://schemas.microsoft.com/office/word/2010/wordprocessingShape" mc:Ignorable="w14 w15 w16se w16cid w16 w16cex w16sdtdh wp14">
+<w:ftr xmlns:wpc="http://schemas.microsoft.com/office/word/2010/wordprocessingCanvas" xmlns:cx="http://schemas.microsoft.com/office/drawing/2014/chartex" xmlns:cx1="http://schemas.microsoft.com/office/drawing/2015/9/8/chartex" xmlns:cx2="http://schemas.microsoft.com/office/drawing/2015/10/21/chartex" xmlns:cx3="http://schemas.microsoft.com/office/drawing/2016/5/9/chartex" xmlns:cx4="http://schemas.microsoft.com/office/drawing/2016/5/10/chartex" xmlns:cx5="http://schemas.microsoft.com/office/drawing/2016/5/11/chartex" xmlns:cx6="http://schemas.microsoft.com/office/drawing/2016/5/12/chartex" xmlns:cx7="http://schemas.microsoft.com/office/drawing/2016/5/13/chartex" xmlns:cx8="http://schemas.microsoft.com/office/drawing/2016/5/14/chartex" xmlns:mc="http://schemas.openxmlformats.org/markup-compatibility/2006" xmlns:aink="http://schemas.microsoft.com/office/drawing/2016/ink" xmlns:am3d="http://schemas.microsoft.com/office/drawing/2017/model3d" xmlns:o="urn:schemas-microsoft-com:office:office" xmlns:oel="http://schemas.microsoft.com/office/2019/extlst" xmlns:r="http://schemas.openxmlformats.org/officeDocument/2006/relationships" xmlns:m="http://schemas.openxmlformats.org/officeDocument/2006/math" xmlns:v="urn:schemas-microsoft-com:vml" xmlns:wp14="http://schemas.microsoft.com/office/word/2010/wordprocessingDrawing" xmlns:wp="http://schemas.openxmlformats.org/drawingml/2006/wordprocessingDrawing" xmlns:w10="urn:schemas-microsoft-com:office:word" xmlns:w="http://schemas.openxmlformats.org/wordprocessingml/2006/main" xmlns:w14="http://schemas.microsoft.com/office/word/2010/wordml" xmlns:w15="http://schemas.microsoft.com/office/word/2012/wordml" xmlns:w16cex="http://schemas.microsoft.com/office/word/2018/wordml/cex" xmlns:w16cid="http://schemas.microsoft.com/office/word/2016/wordml/cid" xmlns:w16="http://schemas.microsoft.com/office/word/2018/wordml" xmlns:w16sdtdh="http://schemas.microsoft.com/office/word/2020/wordml/sdtdatahash" xmlns:w16se="http://schemas.microsoft.com/office/word/2015/wordml/symex" xmlns:wpg="http://schemas.microsoft.com/office/word/2010/wordprocessingGroup" xmlns:wpi="http://schemas.microsoft.com/office/word/2010/wordprocessingInk" xmlns:wne="http://schemas.microsoft.com/office/word/2006/wordml" xmlns:wps="http://schemas.microsoft.com/office/word/2010/wordprocessingShape" mc:Ignorable="w14 w15 w16se w16cid w16 w16cex w16sdtdh wp14">
   <w:p>
     <w:pPr>
       <w:jc w:val="center"/>
@@ -806,7 +806,7 @@
           <w:pPr>
             <w:pStyle w:val="Footer"/>
             <w:rPr>
-              <w:rFonts w:ascii="Calibri" w:eastAsia="Calibri" w:hAnsi="Calibri" w:cs="Arial" w:hint="cs"/>
+              <w:rFonts w:ascii="Calibri" w:eastAsia="Calibri" w:hAnsi="Calibri" w:cs="Arial"/>
               <w:sz w:val="16"/>
               <w:szCs w:val="16"/>
               <w:lang w:val="en-US" w:eastAsia="en-US"/>
@@ -966,7 +966,7 @@
 </file>
 
 <file path=word/footnotes.xml><?xml version="1.0" encoding="utf-8"?>
-<w:footnotes xmlns:wpc="http://schemas.microsoft.com/office/word/2010/wordprocessingCanvas" xmlns:cx="http://schemas.microsoft.com/office/drawing/2014/chartex" xmlns:cx1="http://schemas.microsoft.com/office/drawing/2015/9/8/chartex" xmlns:cx2="http://schemas.microsoft.com/office/drawing/2015/10/21/chartex" xmlns:cx3="http://schemas.microsoft.com/office/drawing/2016/5/9/chartex" xmlns:cx4="http://schemas.microsoft.com/office/drawing/2016/5/10/chartex" xmlns:cx5="http://schemas.microsoft.com/office/drawing/2016/5/11/chartex" xmlns:cx6="http://schemas.microsoft.com/office/drawing/2016/5/12/chartex" xmlns:cx7="http://schemas.microsoft.com/office/drawing/2016/5/13/chartex" xmlns:cx8="http://schemas.microsoft.com/office/drawing/2016/5/14/chartex" xmlns:mc="http://schemas.openxmlformats.org/markup-compatibility/2006" xmlns:aink="http://schemas.microsoft.com/office/drawing/2016/ink" xmlns:am3d="http://schemas.microsoft.com/office/drawing/2017/model3d" xmlns:o="urn:schemas-microsoft-com:office:office" xmlns:r="http://schemas.openxmlformats.org/officeDocument/2006/relationships" xmlns:m="http://schemas.openxmlformats.org/officeDocument/2006/math" xmlns:v="urn:schemas-microsoft-com:vml" xmlns:wp14="http://schemas.microsoft.com/office/word/2010/wordprocessingDrawing" xmlns:wp="http://schemas.openxmlformats.org/drawingml/2006/wordprocessingDrawing" xmlns:w10="urn:schemas-microsoft-com:office:word" xmlns:w="http://schemas.openxmlformats.org/wordprocessingml/2006/main" xmlns:w14="http://schemas.microsoft.com/office/word/2010/wordml" xmlns:w15="http://schemas.microsoft.com/office/word/2012/wordml" xmlns:w16cex="http://schemas.microsoft.com/office/word/2018/wordml/cex" xmlns:w16cid="http://schemas.microsoft.com/office/word/2016/wordml/cid" xmlns:w16="http://schemas.microsoft.com/office/word/2018/wordml" xmlns:w16sdtdh="http://schemas.microsoft.com/office/word/2020/wordml/sdtdatahash" xmlns:w16se="http://schemas.microsoft.com/office/word/2015/wordml/symex" xmlns:wpg="http://schemas.microsoft.com/office/word/2010/wordprocessingGroup" xmlns:wpi="http://schemas.microsoft.com/office/word/2010/wordprocessingInk" xmlns:wne="http://schemas.microsoft.com/office/word/2006/wordml" xmlns:wps="http://schemas.microsoft.com/office/word/2010/wordprocessingShape" mc:Ignorable="w14 w15 w16se w16cid w16 w16cex w16sdtdh wp14">
+<w:footnotes xmlns:wpc="http://schemas.microsoft.com/office/word/2010/wordprocessingCanvas" xmlns:cx="http://schemas.microsoft.com/office/drawing/2014/chartex" xmlns:cx1="http://schemas.microsoft.com/office/drawing/2015/9/8/chartex" xmlns:cx2="http://schemas.microsoft.com/office/drawing/2015/10/21/chartex" xmlns:cx3="http://schemas.microsoft.com/office/drawing/2016/5/9/chartex" xmlns:cx4="http://schemas.microsoft.com/office/drawing/2016/5/10/chartex" xmlns:cx5="http://schemas.microsoft.com/office/drawing/2016/5/11/chartex" xmlns:cx6="http://schemas.microsoft.com/office/drawing/2016/5/12/chartex" xmlns:cx7="http://schemas.microsoft.com/office/drawing/2016/5/13/chartex" xmlns:cx8="http://schemas.microsoft.com/office/drawing/2016/5/14/chartex" xmlns:mc="http://schemas.openxmlformats.org/markup-compatibility/2006" xmlns:aink="http://schemas.microsoft.com/office/drawing/2016/ink" xmlns:am3d="http://schemas.microsoft.com/office/drawing/2017/model3d" xmlns:o="urn:schemas-microsoft-com:office:office" xmlns:oel="http://schemas.microsoft.com/office/2019/extlst" xmlns:r="http://schemas.openxmlformats.org/officeDocument/2006/relationships" xmlns:m="http://schemas.openxmlformats.org/officeDocument/2006/math" xmlns:v="urn:schemas-microsoft-com:vml" xmlns:wp14="http://schemas.microsoft.com/office/word/2010/wordprocessingDrawing" xmlns:wp="http://schemas.openxmlformats.org/drawingml/2006/wordprocessingDrawing" xmlns:w10="urn:schemas-microsoft-com:office:word" xmlns:w="http://schemas.openxmlformats.org/wordprocessingml/2006/main" xmlns:w14="http://schemas.microsoft.com/office/word/2010/wordml" xmlns:w15="http://schemas.microsoft.com/office/word/2012/wordml" xmlns:w16cex="http://schemas.microsoft.com/office/word/2018/wordml/cex" xmlns:w16cid="http://schemas.microsoft.com/office/word/2016/wordml/cid" xmlns:w16="http://schemas.microsoft.com/office/word/2018/wordml" xmlns:w16sdtdh="http://schemas.microsoft.com/office/word/2020/wordml/sdtdatahash" xmlns:w16se="http://schemas.microsoft.com/office/word/2015/wordml/symex" xmlns:wpg="http://schemas.microsoft.com/office/word/2010/wordprocessingGroup" xmlns:wpi="http://schemas.microsoft.com/office/word/2010/wordprocessingInk" xmlns:wne="http://schemas.microsoft.com/office/word/2006/wordml" xmlns:wps="http://schemas.microsoft.com/office/word/2010/wordprocessingShape" mc:Ignorable="w14 w15 w16se w16cid w16 w16cex w16sdtdh wp14">
   <w:footnote w:type="separator" w:id="-1">
     <w:p>
       <w:r>
@@ -985,7 +985,7 @@
 </file>
 
 <file path=word/header1.xml><?xml version="1.0" encoding="utf-8"?>
-<w:hdr xmlns:wpc="http://schemas.microsoft.com/office/word/2010/wordprocessingCanvas" xmlns:cx="http://schemas.microsoft.com/office/drawing/2014/chartex" xmlns:cx1="http://schemas.microsoft.com/office/drawing/2015/9/8/chartex" xmlns:cx2="http://schemas.microsoft.com/office/drawing/2015/10/21/chartex" xmlns:cx3="http://schemas.microsoft.com/office/drawing/2016/5/9/chartex" xmlns:cx4="http://schemas.microsoft.com/office/drawing/2016/5/10/chartex" xmlns:cx5="http://schemas.microsoft.com/office/drawing/2016/5/11/chartex" xmlns:cx6="http://schemas.microsoft.com/office/drawing/2016/5/12/chartex" xmlns:cx7="http://schemas.microsoft.com/office/drawing/2016/5/13/chartex" xmlns:cx8="http://schemas.microsoft.com/office/drawing/2016/5/14/chartex" xmlns:mc="http://schemas.openxmlformats.org/markup-compatibility/2006" xmlns:aink="http://schemas.microsoft.com/office/drawing/2016/ink" xmlns:am3d="http://schemas.microsoft.com/office/drawing/2017/model3d" xmlns:o="urn:schemas-microsoft-com:office:office" xmlns:r="http://schemas.openxmlformats.org/officeDocument/2006/relationships" xmlns:m="http://schemas.openxmlformats.org/officeDocument/2006/math" xmlns:v="urn:schemas-microsoft-com:vml" xmlns:wp14="http://schemas.microsoft.com/office/word/2010/wordprocessingDrawing" xmlns:wp="http://schemas.openxmlformats.org/drawingml/2006/wordprocessingDrawing" xmlns:w10="urn:schemas-microsoft-com:office:word" xmlns:w="http://schemas.openxmlformats.org/wordprocessingml/2006/main" xmlns:w14="http://schemas.microsoft.com/office/word/2010/wordml" xmlns:w15="http://schemas.microsoft.com/office/word/2012/wordml" xmlns:w16cex="http://schemas.microsoft.com/office/word/2018/wordml/cex" xmlns:w16cid="http://schemas.microsoft.com/office/word/2016/wordml/cid" xmlns:w16="http://schemas.microsoft.com/office/word/2018/wordml" xmlns:w16sdtdh="http://schemas.microsoft.com/office/word/2020/wordml/sdtdatahash" xmlns:w16se="http://schemas.microsoft.com/office/word/2015/wordml/symex" xmlns:wpg="http://schemas.microsoft.com/office/word/2010/wordprocessingGroup" xmlns:wpi="http://schemas.microsoft.com/office/word/2010/wordprocessingInk" xmlns:wne="http://schemas.microsoft.com/office/word/2006/wordml" xmlns:wps="http://schemas.microsoft.com/office/word/2010/wordprocessingShape" mc:Ignorable="w14 w15 w16se w16cid w16 w16cex w16sdtdh wp14">
+<w:hdr xmlns:wpc="http://schemas.microsoft.com/office/word/2010/wordprocessingCanvas" xmlns:cx="http://schemas.microsoft.com/office/drawing/2014/chartex" xmlns:cx1="http://schemas.microsoft.com/office/drawing/2015/9/8/chartex" xmlns:cx2="http://schemas.microsoft.com/office/drawing/2015/10/21/chartex" xmlns:cx3="http://schemas.microsoft.com/office/drawing/2016/5/9/chartex" xmlns:cx4="http://schemas.microsoft.com/office/drawing/2016/5/10/chartex" xmlns:cx5="http://schemas.microsoft.com/office/drawing/2016/5/11/chartex" xmlns:cx6="http://schemas.microsoft.com/office/drawing/2016/5/12/chartex" xmlns:cx7="http://schemas.microsoft.com/office/drawing/2016/5/13/chartex" xmlns:cx8="http://schemas.microsoft.com/office/drawing/2016/5/14/chartex" xmlns:mc="http://schemas.openxmlformats.org/markup-compatibility/2006" xmlns:aink="http://schemas.microsoft.com/office/drawing/2016/ink" xmlns:am3d="http://schemas.microsoft.com/office/drawing/2017/model3d" xmlns:o="urn:schemas-microsoft-com:office:office" xmlns:oel="http://schemas.microsoft.com/office/2019/extlst" xmlns:r="http://schemas.openxmlformats.org/officeDocument/2006/relationships" xmlns:m="http://schemas.openxmlformats.org/officeDocument/2006/math" xmlns:v="urn:schemas-microsoft-com:vml" xmlns:wp14="http://schemas.microsoft.com/office/word/2010/wordprocessingDrawing" xmlns:wp="http://schemas.openxmlformats.org/drawingml/2006/wordprocessingDrawing" xmlns:w10="urn:schemas-microsoft-com:office:word" xmlns:w="http://schemas.openxmlformats.org/wordprocessingml/2006/main" xmlns:w14="http://schemas.microsoft.com/office/word/2010/wordml" xmlns:w15="http://schemas.microsoft.com/office/word/2012/wordml" xmlns:w16cex="http://schemas.microsoft.com/office/word/2018/wordml/cex" xmlns:w16cid="http://schemas.microsoft.com/office/word/2016/wordml/cid" xmlns:w16="http://schemas.microsoft.com/office/word/2018/wordml" xmlns:w16sdtdh="http://schemas.microsoft.com/office/word/2020/wordml/sdtdatahash" xmlns:w16se="http://schemas.microsoft.com/office/word/2015/wordml/symex" xmlns:wpg="http://schemas.microsoft.com/office/word/2010/wordprocessingGroup" xmlns:wpi="http://schemas.microsoft.com/office/word/2010/wordprocessingInk" xmlns:wne="http://schemas.microsoft.com/office/word/2006/wordml" xmlns:wps="http://schemas.microsoft.com/office/word/2010/wordprocessingShape" mc:Ignorable="w14 w15 w16se w16cid w16 w16cex w16sdtdh wp14">
   <w:p>
     <w:pPr>
       <w:tabs>
@@ -1454,38 +1454,6 @@
         <w:szCs w:val="24"/>
         <w:rtl/>
       </w:rPr>
-      <w:t>8</w:t>
-    </w:r>
-    <w:r>
-      <w:rPr>
-        <w:rFonts w:ascii="Arial" w:hAnsi="Arial" w:cs="Arial" w:hint="cs"/>
-        <w:szCs w:val="24"/>
-        <w:rtl/>
-      </w:rPr>
-      <w:t>:</w:t>
-    </w:r>
-    <w:r>
-      <w:rPr>
-        <w:rFonts w:ascii="Arial" w:hAnsi="Arial" w:cs="Arial" w:hint="cs"/>
-        <w:szCs w:val="24"/>
-        <w:rtl/>
-      </w:rPr>
-      <w:t>15</w:t>
-    </w:r>
-    <w:r>
-      <w:rPr>
-        <w:rFonts w:ascii="Arial" w:hAnsi="Arial" w:cs="Arial" w:hint="cs"/>
-        <w:szCs w:val="24"/>
-        <w:rtl/>
-      </w:rPr>
-      <w:t>/0</w:t>
-    </w:r>
-    <w:r>
-      <w:rPr>
-        <w:rFonts w:ascii="Arial" w:hAnsi="Arial" w:cs="Arial" w:hint="cs"/>
-        <w:szCs w:val="24"/>
-        <w:rtl/>
-      </w:rPr>
       <w:t>6</w:t>
     </w:r>
     <w:r>
@@ -1578,7 +1546,7 @@
 </file>
 
 <file path=word/numbering.xml><?xml version="1.0" encoding="utf-8"?>
-<w:numbering xmlns:wpc="http://schemas.microsoft.com/office/word/2010/wordprocessingCanvas" xmlns:cx="http://schemas.microsoft.com/office/drawing/2014/chartex" xmlns:cx1="http://schemas.microsoft.com/office/drawing/2015/9/8/chartex" xmlns:cx2="http://schemas.microsoft.com/office/drawing/2015/10/21/chartex" xmlns:cx3="http://schemas.microsoft.com/office/drawing/2016/5/9/chartex" xmlns:cx4="http://schemas.microsoft.com/office/drawing/2016/5/10/chartex" xmlns:cx5="http://schemas.microsoft.com/office/drawing/2016/5/11/chartex" xmlns:cx6="http://schemas.microsoft.com/office/drawing/2016/5/12/chartex" xmlns:cx7="http://schemas.microsoft.com/office/drawing/2016/5/13/chartex" xmlns:cx8="http://schemas.microsoft.com/office/drawing/2016/5/14/chartex" xmlns:mc="http://schemas.openxmlformats.org/markup-compatibility/2006" xmlns:aink="http://schemas.microsoft.com/office/drawing/2016/ink" xmlns:am3d="http://schemas.microsoft.com/office/drawing/2017/model3d" xmlns:o="urn:schemas-microsoft-com:office:office" xmlns:r="http://schemas.openxmlformats.org/officeDocument/2006/relationships" xmlns:m="http://schemas.openxmlformats.org/officeDocument/2006/math" xmlns:v="urn:schemas-microsoft-com:vml" xmlns:wp14="http://schemas.microsoft.com/office/word/2010/wordprocessingDrawing" xmlns:wp="http://schemas.openxmlformats.org/drawingml/2006/wordprocessingDrawing" xmlns:w10="urn:schemas-microsoft-com:office:word" xmlns:w="http://schemas.openxmlformats.org/wordprocessingml/2006/main" xmlns:w14="http://schemas.microsoft.com/office/word/2010/wordml" xmlns:w15="http://schemas.microsoft.com/office/word/2012/wordml" xmlns:w16cex="http://schemas.microsoft.com/office/word/2018/wordml/cex" xmlns:w16cid="http://schemas.microsoft.com/office/word/2016/wordml/cid" xmlns:w16="http://schemas.microsoft.com/office/word/2018/wordml" xmlns:w16sdtdh="http://schemas.microsoft.com/office/word/2020/wordml/sdtdatahash" xmlns:w16se="http://schemas.microsoft.com/office/word/2015/wordml/symex" xmlns:wpg="http://schemas.microsoft.com/office/word/2010/wordprocessingGroup" xmlns:wpi="http://schemas.microsoft.com/office/word/2010/wordprocessingInk" xmlns:wne="http://schemas.microsoft.com/office/word/2006/wordml" xmlns:wps="http://schemas.microsoft.com/office/word/2010/wordprocessingShape" mc:Ignorable="w14 w15 w16se w16cid w16 w16cex w16sdtdh wp14">
+<w:numbering xmlns:wpc="http://schemas.microsoft.com/office/word/2010/wordprocessingCanvas" xmlns:cx="http://schemas.microsoft.com/office/drawing/2014/chartex" xmlns:cx1="http://schemas.microsoft.com/office/drawing/2015/9/8/chartex" xmlns:cx2="http://schemas.microsoft.com/office/drawing/2015/10/21/chartex" xmlns:cx3="http://schemas.microsoft.com/office/drawing/2016/5/9/chartex" xmlns:cx4="http://schemas.microsoft.com/office/drawing/2016/5/10/chartex" xmlns:cx5="http://schemas.microsoft.com/office/drawing/2016/5/11/chartex" xmlns:cx6="http://schemas.microsoft.com/office/drawing/2016/5/12/chartex" xmlns:cx7="http://schemas.microsoft.com/office/drawing/2016/5/13/chartex" xmlns:cx8="http://schemas.microsoft.com/office/drawing/2016/5/14/chartex" xmlns:mc="http://schemas.openxmlformats.org/markup-compatibility/2006" xmlns:aink="http://schemas.microsoft.com/office/drawing/2016/ink" xmlns:am3d="http://schemas.microsoft.com/office/drawing/2017/model3d" xmlns:o="urn:schemas-microsoft-com:office:office" xmlns:oel="http://schemas.microsoft.com/office/2019/extlst" xmlns:r="http://schemas.openxmlformats.org/officeDocument/2006/relationships" xmlns:m="http://schemas.openxmlformats.org/officeDocument/2006/math" xmlns:v="urn:schemas-microsoft-com:vml" xmlns:wp14="http://schemas.microsoft.com/office/word/2010/wordprocessingDrawing" xmlns:wp="http://schemas.openxmlformats.org/drawingml/2006/wordprocessingDrawing" xmlns:w10="urn:schemas-microsoft-com:office:word" xmlns:w="http://schemas.openxmlformats.org/wordprocessingml/2006/main" xmlns:w14="http://schemas.microsoft.com/office/word/2010/wordml" xmlns:w15="http://schemas.microsoft.com/office/word/2012/wordml" xmlns:w16cex="http://schemas.microsoft.com/office/word/2018/wordml/cex" xmlns:w16cid="http://schemas.microsoft.com/office/word/2016/wordml/cid" xmlns:w16="http://schemas.microsoft.com/office/word/2018/wordml" xmlns:w16sdtdh="http://schemas.microsoft.com/office/word/2020/wordml/sdtdatahash" xmlns:w16se="http://schemas.microsoft.com/office/word/2015/wordml/symex" xmlns:wpg="http://schemas.microsoft.com/office/word/2010/wordprocessingGroup" xmlns:wpi="http://schemas.microsoft.com/office/word/2010/wordprocessingInk" xmlns:wne="http://schemas.microsoft.com/office/word/2006/wordml" xmlns:wps="http://schemas.microsoft.com/office/word/2010/wordprocessingShape" mc:Ignorable="w14 w15 w16se w16cid w16 w16cex w16sdtdh wp14">
   <w:abstractNum w:abstractNumId="0" w15:restartNumberingAfterBreak="0">
     <w:nsid w:val="FFFFFF7C"/>
     <w:multiLevelType w:val="singleLevel"/>
@@ -2011,37 +1979,37 @@
       </w:rPr>
     </w:lvl>
   </w:abstractNum>
-  <w:num w:numId="1">
+  <w:num w:numId="1" w16cid:durableId="978874443">
     <w:abstractNumId w:val="8"/>
   </w:num>
-  <w:num w:numId="2">
+  <w:num w:numId="2" w16cid:durableId="747581492">
     <w:abstractNumId w:val="7"/>
   </w:num>
-  <w:num w:numId="3">
+  <w:num w:numId="3" w16cid:durableId="169637051">
     <w:abstractNumId w:val="6"/>
   </w:num>
-  <w:num w:numId="4">
+  <w:num w:numId="4" w16cid:durableId="780950489">
     <w:abstractNumId w:val="5"/>
   </w:num>
-  <w:num w:numId="5">
+  <w:num w:numId="5" w16cid:durableId="316304341">
     <w:abstractNumId w:val="4"/>
   </w:num>
-  <w:num w:numId="6">
+  <w:num w:numId="6" w16cid:durableId="381827859">
     <w:abstractNumId w:val="3"/>
   </w:num>
-  <w:num w:numId="7">
+  <w:num w:numId="7" w16cid:durableId="766192628">
     <w:abstractNumId w:val="2"/>
   </w:num>
-  <w:num w:numId="8">
+  <w:num w:numId="8" w16cid:durableId="65494002">
     <w:abstractNumId w:val="1"/>
   </w:num>
-  <w:num w:numId="9">
+  <w:num w:numId="9" w16cid:durableId="1787851216">
     <w:abstractNumId w:val="0"/>
   </w:num>
-  <w:num w:numId="10">
+  <w:num w:numId="10" w16cid:durableId="1196312053">
     <w:abstractNumId w:val="10"/>
   </w:num>
-  <w:num w:numId="11">
+  <w:num w:numId="11" w16cid:durableId="1421173479">
     <w:abstractNumId w:val="9"/>
   </w:num>
 </w:numbering>

</xml_diff>

<commit_message>
Change yahrtzeit.py to work with python-docx
</commit_message>
<xml_diff>
--- a/emptySched.docx
+++ b/emptySched.docx
@@ -488,16 +488,7 @@
               <w:sz w:val="16"/>
               <w:szCs w:val="16"/>
             </w:rPr>
-            <w:t>050-</w:t>
-          </w:r>
-          <w:proofErr w:type="gramStart"/>
-          <w:r>
-            <w:rPr>
-              <w:rFonts w:ascii="Calibri" w:eastAsia="Calibri" w:hAnsi="Calibri" w:cs="Arial"/>
-              <w:sz w:val="16"/>
-              <w:szCs w:val="16"/>
-            </w:rPr>
-            <w:t>5231684</w:t>
+            <w:t>0502332777</w:t>
           </w:r>
           <w:r>
             <w:rPr>
@@ -505,17 +496,19 @@
               <w:sz w:val="16"/>
               <w:szCs w:val="16"/>
             </w:rPr>
-            <w:t xml:space="preserve">  </w:t>
+            <w:t xml:space="preserve"> - </w:t>
           </w:r>
-          <w:r>
-            <w:rPr>
-              <w:rFonts w:ascii="Calibri" w:eastAsia="Calibri" w:hAnsi="Calibri" w:cs="Arial"/>
-              <w:sz w:val="16"/>
-              <w:szCs w:val="16"/>
-            </w:rPr>
-            <w:t>aharonb73@gmail.com</w:t>
-          </w:r>
-          <w:proofErr w:type="gramEnd"/>
+          <w:hyperlink r:id="rId1" w:history="1">
+            <w:r>
+              <w:rPr>
+                <w:rStyle w:val="Hyperlink"/>
+                <w:rFonts w:ascii="Calibri" w:eastAsia="Calibri" w:hAnsi="Calibri" w:cs="Arial"/>
+                <w:sz w:val="16"/>
+                <w:szCs w:val="16"/>
+              </w:rPr>
+              <w:t>maor.taieb@gmail.com</w:t>
+            </w:r>
+          </w:hyperlink>
         </w:p>
       </w:tc>
       <w:tc>
@@ -536,26 +529,14 @@
           </w:pPr>
           <w:r>
             <w:rPr>
-              <w:rFonts w:ascii="Calibri" w:eastAsia="Calibri" w:hAnsi="Calibri" w:cs="Arial" w:hint="cs"/>
+              <w:rFonts w:ascii="Calibri" w:eastAsia="Calibri" w:hAnsi="Calibri" w:cs="Arial"/>
               <w:sz w:val="16"/>
               <w:szCs w:val="16"/>
               <w:rtl/>
               <w:lang w:val="en-US" w:eastAsia="en-US"/>
             </w:rPr>
-            <w:t xml:space="preserve">אהרן </w:t>
+            <w:t>מאור טייב</w:t>
           </w:r>
-          <w:proofErr w:type="spellStart"/>
-          <w:r>
-            <w:rPr>
-              <w:rFonts w:ascii="Calibri" w:eastAsia="Calibri" w:hAnsi="Calibri" w:cs="Arial" w:hint="cs"/>
-              <w:sz w:val="16"/>
-              <w:szCs w:val="16"/>
-              <w:rtl/>
-              <w:lang w:val="en-US" w:eastAsia="en-US"/>
-            </w:rPr>
-            <w:t>ברוינר</w:t>
-          </w:r>
-          <w:proofErr w:type="spellEnd"/>
         </w:p>
       </w:tc>
       <w:tc>
@@ -588,45 +569,32 @@
               <w:szCs w:val="16"/>
             </w:rPr>
           </w:pPr>
+          <w:hyperlink r:id="rId2" w:history="1">
+            <w:r>
+              <w:rPr>
+                <w:rStyle w:val="Hyperlink"/>
+                <w:rFonts w:ascii="Arial" w:eastAsia="Calibri" w:hAnsi="Arial" w:cs="Arial"/>
+                <w:sz w:val="16"/>
+                <w:szCs w:val="16"/>
+              </w:rPr>
+              <w:t>davetours@gmail.com</w:t>
+            </w:r>
+          </w:hyperlink>
           <w:r>
             <w:rPr>
-              <w:rFonts w:ascii="Calibri" w:eastAsia="Calibri" w:hAnsi="Calibri" w:cs="Arial"/>
-              <w:sz w:val="16"/>
-              <w:szCs w:val="16"/>
-            </w:rPr>
-            <w:t>shimshon.lashansky@elbitsystems.com</w:t>
+              <w:rFonts w:ascii="Arial" w:eastAsia="Calibri" w:hAnsi="Arial" w:cs="Arial"/>
+              <w:sz w:val="16"/>
+              <w:szCs w:val="16"/>
+            </w:rPr>
+            <w:t xml:space="preserve"> - </w:t>
           </w:r>
           <w:r>
             <w:rPr>
-              <w:rFonts w:ascii="Calibri" w:eastAsia="Calibri" w:hAnsi="Calibri" w:cs="Arial"/>
-              <w:sz w:val="16"/>
-              <w:szCs w:val="16"/>
-            </w:rPr>
-            <w:br/>
-          </w:r>
-          <w:r>
-            <w:rPr>
-              <w:rFonts w:ascii="Calibri" w:eastAsia="Calibri" w:hAnsi="Calibri" w:cs="Arial"/>
-              <w:sz w:val="16"/>
-              <w:szCs w:val="16"/>
-            </w:rPr>
-            <w:t>054-9994797</w:t>
-          </w:r>
-          <w:r>
-            <w:rPr>
-              <w:rFonts w:ascii="Calibri" w:eastAsia="Calibri" w:hAnsi="Calibri" w:cs="Arial"/>
-              <w:sz w:val="16"/>
-              <w:szCs w:val="16"/>
-            </w:rPr>
-            <w:t xml:space="preserve"> </w:t>
-          </w:r>
-          <w:r>
-            <w:rPr>
-              <w:rFonts w:ascii="Calibri" w:eastAsia="Calibri" w:hAnsi="Calibri" w:cs="Arial"/>
-              <w:sz w:val="16"/>
-              <w:szCs w:val="16"/>
-            </w:rPr>
-            <w:t xml:space="preserve"> </w:t>
+              <w:rFonts w:ascii="Arial" w:eastAsia="Calibri" w:hAnsi="Arial" w:cs="Arial"/>
+              <w:sz w:val="16"/>
+              <w:szCs w:val="16"/>
+            </w:rPr>
+            <w:t>0505307130</w:t>
           </w:r>
         </w:p>
       </w:tc>
@@ -648,14 +616,26 @@
           </w:pPr>
           <w:r>
             <w:rPr>
-              <w:rFonts w:ascii="Calibri" w:eastAsia="Calibri" w:hAnsi="Calibri" w:cs="Arial" w:hint="cs"/>
+              <w:rFonts w:ascii="Calibri" w:eastAsia="Calibri" w:hAnsi="Calibri" w:cs="Arial"/>
               <w:sz w:val="16"/>
               <w:szCs w:val="16"/>
               <w:rtl/>
               <w:lang w:val="en-US" w:eastAsia="en-US"/>
             </w:rPr>
-            <w:t>שמשון לשנסקי</w:t>
+            <w:t xml:space="preserve">דוד </w:t>
           </w:r>
+          <w:proofErr w:type="spellStart"/>
+          <w:r>
+            <w:rPr>
+              <w:rFonts w:ascii="Calibri" w:eastAsia="Calibri" w:hAnsi="Calibri" w:cs="Arial"/>
+              <w:sz w:val="16"/>
+              <w:szCs w:val="16"/>
+              <w:rtl/>
+              <w:lang w:val="en-US" w:eastAsia="en-US"/>
+            </w:rPr>
+            <w:t>שונפלד</w:t>
+          </w:r>
+          <w:proofErr w:type="spellEnd"/>
         </w:p>
       </w:tc>
     </w:tr>
@@ -766,34 +746,36 @@
               <w:rFonts w:ascii="Arial" w:eastAsia="Calibri" w:hAnsi="Arial" w:cs="Arial"/>
               <w:sz w:val="16"/>
               <w:szCs w:val="16"/>
+              <w:rtl/>
+            </w:rPr>
+            <w:t>0542206191</w:t>
+          </w:r>
+          <w:r>
+            <w:rPr>
+              <w:rFonts w:ascii="Arial" w:eastAsia="Calibri" w:hAnsi="Arial" w:cs="Arial"/>
+              <w:sz w:val="16"/>
+              <w:szCs w:val="16"/>
             </w:rPr>
             <w:t xml:space="preserve"> </w:t>
           </w:r>
+          <w:hyperlink r:id="rId3" w:history="1">
+            <w:r>
+              <w:rPr>
+                <w:rStyle w:val="Hyperlink"/>
+                <w:rFonts w:ascii="Arial" w:eastAsia="Calibri" w:hAnsi="Arial" w:cs="Arial"/>
+                <w:sz w:val="16"/>
+                <w:szCs w:val="16"/>
+              </w:rPr>
+              <w:t>hisu00@gmail.com</w:t>
+            </w:r>
+          </w:hyperlink>
           <w:r>
             <w:rPr>
               <w:rFonts w:ascii="Arial" w:eastAsia="Calibri" w:hAnsi="Arial" w:cs="Arial"/>
               <w:sz w:val="16"/>
               <w:szCs w:val="16"/>
             </w:rPr>
-            <w:t>dayagbm@yahoo.com</w:t>
-          </w:r>
-          <w:r>
-            <w:rPr>
-              <w:rFonts w:ascii="Arial" w:eastAsia="Calibri" w:hAnsi="Arial" w:cs="Arial" w:hint="cs"/>
-              <w:sz w:val="16"/>
-              <w:szCs w:val="16"/>
-              <w:rtl/>
-            </w:rPr>
-            <w:t xml:space="preserve"> </w:t>
-          </w:r>
-          <w:r>
-            <w:rPr>
-              <w:rFonts w:ascii="Arial" w:eastAsia="Calibri" w:hAnsi="Arial" w:cs="Arial"/>
-              <w:sz w:val="16"/>
-              <w:szCs w:val="16"/>
-              <w:rtl/>
-            </w:rPr>
-            <w:t>0523829822</w:t>
+            <w:t xml:space="preserve"> - </w:t>
           </w:r>
         </w:p>
       </w:tc>
@@ -814,14 +796,26 @@
           </w:pPr>
           <w:r>
             <w:rPr>
-              <w:rFonts w:ascii="Calibri" w:eastAsia="Calibri" w:hAnsi="Calibri" w:cs="Arial" w:hint="cs"/>
+              <w:rFonts w:ascii="Calibri" w:eastAsia="Calibri" w:hAnsi="Calibri" w:cs="Arial"/>
               <w:sz w:val="16"/>
               <w:szCs w:val="16"/>
               <w:rtl/>
               <w:lang w:val="en-US" w:eastAsia="en-US"/>
             </w:rPr>
-            <w:t>יהודה דייג</w:t>
+            <w:t xml:space="preserve">בנימין </w:t>
           </w:r>
+          <w:proofErr w:type="spellStart"/>
+          <w:r>
+            <w:rPr>
+              <w:rFonts w:ascii="Calibri" w:eastAsia="Calibri" w:hAnsi="Calibri" w:cs="Arial"/>
+              <w:sz w:val="16"/>
+              <w:szCs w:val="16"/>
+              <w:rtl/>
+              <w:lang w:val="en-US" w:eastAsia="en-US"/>
+            </w:rPr>
+            <w:t>הירשברג</w:t>
+          </w:r>
+          <w:proofErr w:type="spellEnd"/>
         </w:p>
       </w:tc>
     </w:tr>
@@ -946,7 +940,7 @@
       </w:rPr>
       <w:t xml:space="preserve">נא לשלוח דוא"ל ל: </w:t>
     </w:r>
-    <w:hyperlink r:id="rId1" w:tgtFrame="_blank" w:history="1">
+    <w:hyperlink r:id="rId4" w:tgtFrame="_blank" w:history="1">
       <w:r>
         <w:rPr>
           <w:rStyle w:val="Hyperlink"/>

</xml_diff>

<commit_message>
Update Gabbais and formatting of schedule
</commit_message>
<xml_diff>
--- a/emptySched.docx
+++ b/emptySched.docx
@@ -1,6 +1,6 @@
 
 <file path=word/document.xml><?xml version="1.0" encoding="utf-8"?>
-<w:document xmlns:wpc="http://schemas.microsoft.com/office/word/2010/wordprocessingCanvas" xmlns:cx="http://schemas.microsoft.com/office/drawing/2014/chartex" xmlns:cx1="http://schemas.microsoft.com/office/drawing/2015/9/8/chartex" xmlns:cx2="http://schemas.microsoft.com/office/drawing/2015/10/21/chartex" xmlns:cx3="http://schemas.microsoft.com/office/drawing/2016/5/9/chartex" xmlns:cx4="http://schemas.microsoft.com/office/drawing/2016/5/10/chartex" xmlns:cx5="http://schemas.microsoft.com/office/drawing/2016/5/11/chartex" xmlns:cx6="http://schemas.microsoft.com/office/drawing/2016/5/12/chartex" xmlns:cx7="http://schemas.microsoft.com/office/drawing/2016/5/13/chartex" xmlns:cx8="http://schemas.microsoft.com/office/drawing/2016/5/14/chartex" xmlns:mc="http://schemas.openxmlformats.org/markup-compatibility/2006" xmlns:aink="http://schemas.microsoft.com/office/drawing/2016/ink" xmlns:am3d="http://schemas.microsoft.com/office/drawing/2017/model3d" xmlns:o="urn:schemas-microsoft-com:office:office" xmlns:oel="http://schemas.microsoft.com/office/2019/extlst" xmlns:r="http://schemas.openxmlformats.org/officeDocument/2006/relationships" xmlns:m="http://schemas.openxmlformats.org/officeDocument/2006/math" xmlns:v="urn:schemas-microsoft-com:vml" xmlns:wp14="http://schemas.microsoft.com/office/word/2010/wordprocessingDrawing" xmlns:wp="http://schemas.openxmlformats.org/drawingml/2006/wordprocessingDrawing" xmlns:w10="urn:schemas-microsoft-com:office:word" xmlns:w="http://schemas.openxmlformats.org/wordprocessingml/2006/main" xmlns:w14="http://schemas.microsoft.com/office/word/2010/wordml" xmlns:w15="http://schemas.microsoft.com/office/word/2012/wordml" xmlns:w16cex="http://schemas.microsoft.com/office/word/2018/wordml/cex" xmlns:w16cid="http://schemas.microsoft.com/office/word/2016/wordml/cid" xmlns:w16="http://schemas.microsoft.com/office/word/2018/wordml" xmlns:w16sdtdh="http://schemas.microsoft.com/office/word/2020/wordml/sdtdatahash" xmlns:w16se="http://schemas.microsoft.com/office/word/2015/wordml/symex" xmlns:wpg="http://schemas.microsoft.com/office/word/2010/wordprocessingGroup" xmlns:wpi="http://schemas.microsoft.com/office/word/2010/wordprocessingInk" xmlns:wne="http://schemas.microsoft.com/office/word/2006/wordml" xmlns:wps="http://schemas.microsoft.com/office/word/2010/wordprocessingShape" mc:Ignorable="w14 w15 w16se w16cid w16 w16cex w16sdtdh wp14">
+<w:document xmlns:wpc="http://schemas.microsoft.com/office/word/2010/wordprocessingCanvas" xmlns:cx="http://schemas.microsoft.com/office/drawing/2014/chartex" xmlns:cx1="http://schemas.microsoft.com/office/drawing/2015/9/8/chartex" xmlns:cx2="http://schemas.microsoft.com/office/drawing/2015/10/21/chartex" xmlns:cx3="http://schemas.microsoft.com/office/drawing/2016/5/9/chartex" xmlns:cx4="http://schemas.microsoft.com/office/drawing/2016/5/10/chartex" xmlns:cx5="http://schemas.microsoft.com/office/drawing/2016/5/11/chartex" xmlns:cx6="http://schemas.microsoft.com/office/drawing/2016/5/12/chartex" xmlns:cx7="http://schemas.microsoft.com/office/drawing/2016/5/13/chartex" xmlns:cx8="http://schemas.microsoft.com/office/drawing/2016/5/14/chartex" xmlns:mc="http://schemas.openxmlformats.org/markup-compatibility/2006" xmlns:aink="http://schemas.microsoft.com/office/drawing/2016/ink" xmlns:am3d="http://schemas.microsoft.com/office/drawing/2017/model3d" xmlns:o="urn:schemas-microsoft-com:office:office" xmlns:oel="http://schemas.microsoft.com/office/2019/extlst" xmlns:r="http://schemas.openxmlformats.org/officeDocument/2006/relationships" xmlns:m="http://schemas.openxmlformats.org/officeDocument/2006/math" xmlns:v="urn:schemas-microsoft-com:vml" xmlns:wp14="http://schemas.microsoft.com/office/word/2010/wordprocessingDrawing" xmlns:wp="http://schemas.openxmlformats.org/drawingml/2006/wordprocessingDrawing" xmlns:w10="urn:schemas-microsoft-com:office:word" xmlns:w="http://schemas.openxmlformats.org/wordprocessingml/2006/main" xmlns:w14="http://schemas.microsoft.com/office/word/2010/wordml" xmlns:w15="http://schemas.microsoft.com/office/word/2012/wordml" xmlns:w16cex="http://schemas.microsoft.com/office/word/2018/wordml/cex" xmlns:w16cid="http://schemas.microsoft.com/office/word/2016/wordml/cid" xmlns:w16="http://schemas.microsoft.com/office/word/2018/wordml" xmlns:w16du="http://schemas.microsoft.com/office/word/2023/wordml/word16du" xmlns:w16sdtdh="http://schemas.microsoft.com/office/word/2020/wordml/sdtdatahash" xmlns:w16se="http://schemas.microsoft.com/office/word/2015/wordml/symex" xmlns:wpg="http://schemas.microsoft.com/office/word/2010/wordprocessingGroup" xmlns:wpi="http://schemas.microsoft.com/office/word/2010/wordprocessingInk" xmlns:wne="http://schemas.microsoft.com/office/word/2006/wordml" xmlns:wps="http://schemas.microsoft.com/office/word/2010/wordprocessingShape" mc:Ignorable="w14 w15 w16se w16cid w16 w16cex w16sdtdh w16du wp14">
   <w:body>
     <w:p/>
     <w:sectPr>
@@ -18,7 +18,7 @@
 </file>
 
 <file path=word/endnotes.xml><?xml version="1.0" encoding="utf-8"?>
-<w:endnotes xmlns:wpc="http://schemas.microsoft.com/office/word/2010/wordprocessingCanvas" xmlns:cx="http://schemas.microsoft.com/office/drawing/2014/chartex" xmlns:cx1="http://schemas.microsoft.com/office/drawing/2015/9/8/chartex" xmlns:cx2="http://schemas.microsoft.com/office/drawing/2015/10/21/chartex" xmlns:cx3="http://schemas.microsoft.com/office/drawing/2016/5/9/chartex" xmlns:cx4="http://schemas.microsoft.com/office/drawing/2016/5/10/chartex" xmlns:cx5="http://schemas.microsoft.com/office/drawing/2016/5/11/chartex" xmlns:cx6="http://schemas.microsoft.com/office/drawing/2016/5/12/chartex" xmlns:cx7="http://schemas.microsoft.com/office/drawing/2016/5/13/chartex" xmlns:cx8="http://schemas.microsoft.com/office/drawing/2016/5/14/chartex" xmlns:mc="http://schemas.openxmlformats.org/markup-compatibility/2006" xmlns:aink="http://schemas.microsoft.com/office/drawing/2016/ink" xmlns:am3d="http://schemas.microsoft.com/office/drawing/2017/model3d" xmlns:o="urn:schemas-microsoft-com:office:office" xmlns:oel="http://schemas.microsoft.com/office/2019/extlst" xmlns:r="http://schemas.openxmlformats.org/officeDocument/2006/relationships" xmlns:m="http://schemas.openxmlformats.org/officeDocument/2006/math" xmlns:v="urn:schemas-microsoft-com:vml" xmlns:wp14="http://schemas.microsoft.com/office/word/2010/wordprocessingDrawing" xmlns:wp="http://schemas.openxmlformats.org/drawingml/2006/wordprocessingDrawing" xmlns:w10="urn:schemas-microsoft-com:office:word" xmlns:w="http://schemas.openxmlformats.org/wordprocessingml/2006/main" xmlns:w14="http://schemas.microsoft.com/office/word/2010/wordml" xmlns:w15="http://schemas.microsoft.com/office/word/2012/wordml" xmlns:w16cex="http://schemas.microsoft.com/office/word/2018/wordml/cex" xmlns:w16cid="http://schemas.microsoft.com/office/word/2016/wordml/cid" xmlns:w16="http://schemas.microsoft.com/office/word/2018/wordml" xmlns:w16sdtdh="http://schemas.microsoft.com/office/word/2020/wordml/sdtdatahash" xmlns:w16se="http://schemas.microsoft.com/office/word/2015/wordml/symex" xmlns:wpg="http://schemas.microsoft.com/office/word/2010/wordprocessingGroup" xmlns:wpi="http://schemas.microsoft.com/office/word/2010/wordprocessingInk" xmlns:wne="http://schemas.microsoft.com/office/word/2006/wordml" xmlns:wps="http://schemas.microsoft.com/office/word/2010/wordprocessingShape" mc:Ignorable="w14 w15 w16se w16cid w16 w16cex w16sdtdh wp14">
+<w:endnotes xmlns:wpc="http://schemas.microsoft.com/office/word/2010/wordprocessingCanvas" xmlns:cx="http://schemas.microsoft.com/office/drawing/2014/chartex" xmlns:cx1="http://schemas.microsoft.com/office/drawing/2015/9/8/chartex" xmlns:cx2="http://schemas.microsoft.com/office/drawing/2015/10/21/chartex" xmlns:cx3="http://schemas.microsoft.com/office/drawing/2016/5/9/chartex" xmlns:cx4="http://schemas.microsoft.com/office/drawing/2016/5/10/chartex" xmlns:cx5="http://schemas.microsoft.com/office/drawing/2016/5/11/chartex" xmlns:cx6="http://schemas.microsoft.com/office/drawing/2016/5/12/chartex" xmlns:cx7="http://schemas.microsoft.com/office/drawing/2016/5/13/chartex" xmlns:cx8="http://schemas.microsoft.com/office/drawing/2016/5/14/chartex" xmlns:mc="http://schemas.openxmlformats.org/markup-compatibility/2006" xmlns:aink="http://schemas.microsoft.com/office/drawing/2016/ink" xmlns:am3d="http://schemas.microsoft.com/office/drawing/2017/model3d" xmlns:o="urn:schemas-microsoft-com:office:office" xmlns:oel="http://schemas.microsoft.com/office/2019/extlst" xmlns:r="http://schemas.openxmlformats.org/officeDocument/2006/relationships" xmlns:m="http://schemas.openxmlformats.org/officeDocument/2006/math" xmlns:v="urn:schemas-microsoft-com:vml" xmlns:wp14="http://schemas.microsoft.com/office/word/2010/wordprocessingDrawing" xmlns:wp="http://schemas.openxmlformats.org/drawingml/2006/wordprocessingDrawing" xmlns:w10="urn:schemas-microsoft-com:office:word" xmlns:w="http://schemas.openxmlformats.org/wordprocessingml/2006/main" xmlns:w14="http://schemas.microsoft.com/office/word/2010/wordml" xmlns:w15="http://schemas.microsoft.com/office/word/2012/wordml" xmlns:w16cex="http://schemas.microsoft.com/office/word/2018/wordml/cex" xmlns:w16cid="http://schemas.microsoft.com/office/word/2016/wordml/cid" xmlns:w16="http://schemas.microsoft.com/office/word/2018/wordml" xmlns:w16du="http://schemas.microsoft.com/office/word/2023/wordml/word16du" xmlns:w16sdtdh="http://schemas.microsoft.com/office/word/2020/wordml/sdtdatahash" xmlns:w16se="http://schemas.microsoft.com/office/word/2015/wordml/symex" xmlns:wpg="http://schemas.microsoft.com/office/word/2010/wordprocessingGroup" xmlns:wpi="http://schemas.microsoft.com/office/word/2010/wordprocessingInk" xmlns:wne="http://schemas.microsoft.com/office/word/2006/wordml" xmlns:wps="http://schemas.microsoft.com/office/word/2010/wordprocessingShape" mc:Ignorable="w14 w15 w16se w16cid w16 w16cex w16sdtdh w16du wp14">
   <w:endnote w:type="separator" w:id="-1">
     <w:p>
       <w:r>
@@ -37,7 +37,7 @@
 </file>
 
 <file path=word/footer1.xml><?xml version="1.0" encoding="utf-8"?>
-<w:ftr xmlns:wpc="http://schemas.microsoft.com/office/word/2010/wordprocessingCanvas" xmlns:cx="http://schemas.microsoft.com/office/drawing/2014/chartex" xmlns:cx1="http://schemas.microsoft.com/office/drawing/2015/9/8/chartex" xmlns:cx2="http://schemas.microsoft.com/office/drawing/2015/10/21/chartex" xmlns:cx3="http://schemas.microsoft.com/office/drawing/2016/5/9/chartex" xmlns:cx4="http://schemas.microsoft.com/office/drawing/2016/5/10/chartex" xmlns:cx5="http://schemas.microsoft.com/office/drawing/2016/5/11/chartex" xmlns:cx6="http://schemas.microsoft.com/office/drawing/2016/5/12/chartex" xmlns:cx7="http://schemas.microsoft.com/office/drawing/2016/5/13/chartex" xmlns:cx8="http://schemas.microsoft.com/office/drawing/2016/5/14/chartex" xmlns:mc="http://schemas.openxmlformats.org/markup-compatibility/2006" xmlns:aink="http://schemas.microsoft.com/office/drawing/2016/ink" xmlns:am3d="http://schemas.microsoft.com/office/drawing/2017/model3d" xmlns:o="urn:schemas-microsoft-com:office:office" xmlns:oel="http://schemas.microsoft.com/office/2019/extlst" xmlns:r="http://schemas.openxmlformats.org/officeDocument/2006/relationships" xmlns:m="http://schemas.openxmlformats.org/officeDocument/2006/math" xmlns:v="urn:schemas-microsoft-com:vml" xmlns:wp14="http://schemas.microsoft.com/office/word/2010/wordprocessingDrawing" xmlns:wp="http://schemas.openxmlformats.org/drawingml/2006/wordprocessingDrawing" xmlns:w10="urn:schemas-microsoft-com:office:word" xmlns:w="http://schemas.openxmlformats.org/wordprocessingml/2006/main" xmlns:w14="http://schemas.microsoft.com/office/word/2010/wordml" xmlns:w15="http://schemas.microsoft.com/office/word/2012/wordml" xmlns:w16cex="http://schemas.microsoft.com/office/word/2018/wordml/cex" xmlns:w16cid="http://schemas.microsoft.com/office/word/2016/wordml/cid" xmlns:w16="http://schemas.microsoft.com/office/word/2018/wordml" xmlns:w16sdtdh="http://schemas.microsoft.com/office/word/2020/wordml/sdtdatahash" xmlns:w16se="http://schemas.microsoft.com/office/word/2015/wordml/symex" xmlns:wpg="http://schemas.microsoft.com/office/word/2010/wordprocessingGroup" xmlns:wpi="http://schemas.microsoft.com/office/word/2010/wordprocessingInk" xmlns:wne="http://schemas.microsoft.com/office/word/2006/wordml" xmlns:wps="http://schemas.microsoft.com/office/word/2010/wordprocessingShape" mc:Ignorable="w14 w15 w16se w16cid w16 w16cex w16sdtdh wp14">
+<w:ftr xmlns:wpc="http://schemas.microsoft.com/office/word/2010/wordprocessingCanvas" xmlns:cx="http://schemas.microsoft.com/office/drawing/2014/chartex" xmlns:cx1="http://schemas.microsoft.com/office/drawing/2015/9/8/chartex" xmlns:cx2="http://schemas.microsoft.com/office/drawing/2015/10/21/chartex" xmlns:cx3="http://schemas.microsoft.com/office/drawing/2016/5/9/chartex" xmlns:cx4="http://schemas.microsoft.com/office/drawing/2016/5/10/chartex" xmlns:cx5="http://schemas.microsoft.com/office/drawing/2016/5/11/chartex" xmlns:cx6="http://schemas.microsoft.com/office/drawing/2016/5/12/chartex" xmlns:cx7="http://schemas.microsoft.com/office/drawing/2016/5/13/chartex" xmlns:cx8="http://schemas.microsoft.com/office/drawing/2016/5/14/chartex" xmlns:mc="http://schemas.openxmlformats.org/markup-compatibility/2006" xmlns:aink="http://schemas.microsoft.com/office/drawing/2016/ink" xmlns:am3d="http://schemas.microsoft.com/office/drawing/2017/model3d" xmlns:o="urn:schemas-microsoft-com:office:office" xmlns:oel="http://schemas.microsoft.com/office/2019/extlst" xmlns:r="http://schemas.openxmlformats.org/officeDocument/2006/relationships" xmlns:m="http://schemas.openxmlformats.org/officeDocument/2006/math" xmlns:v="urn:schemas-microsoft-com:vml" xmlns:wp14="http://schemas.microsoft.com/office/word/2010/wordprocessingDrawing" xmlns:wp="http://schemas.openxmlformats.org/drawingml/2006/wordprocessingDrawing" xmlns:w10="urn:schemas-microsoft-com:office:word" xmlns:w="http://schemas.openxmlformats.org/wordprocessingml/2006/main" xmlns:w14="http://schemas.microsoft.com/office/word/2010/wordml" xmlns:w15="http://schemas.microsoft.com/office/word/2012/wordml" xmlns:w16cex="http://schemas.microsoft.com/office/word/2018/wordml/cex" xmlns:w16cid="http://schemas.microsoft.com/office/word/2016/wordml/cid" xmlns:w16="http://schemas.microsoft.com/office/word/2018/wordml" xmlns:w16du="http://schemas.microsoft.com/office/word/2023/wordml/word16du" xmlns:w16sdtdh="http://schemas.microsoft.com/office/word/2020/wordml/sdtdatahash" xmlns:w16se="http://schemas.microsoft.com/office/word/2015/wordml/symex" xmlns:wpg="http://schemas.microsoft.com/office/word/2010/wordprocessingGroup" xmlns:wpi="http://schemas.microsoft.com/office/word/2010/wordprocessingInk" xmlns:wne="http://schemas.microsoft.com/office/word/2006/wordml" xmlns:wps="http://schemas.microsoft.com/office/word/2010/wordprocessingShape" mc:Ignorable="w14 w15 w16se w16cid w16 w16cex w16sdtdh w16du wp14">
   <w:p>
     <w:pPr>
       <w:jc w:val="center"/>
@@ -188,6 +188,66 @@
     <w:pPr>
       <w:bidi w:val="0"/>
     </w:pPr>
+    <w:r>
+      <w:rPr>
+        <w:noProof/>
+      </w:rPr>
+      <w:drawing>
+        <wp:anchor distT="0" distB="0" distL="114300" distR="114300" simplePos="0" relativeHeight="251659264" behindDoc="0" locked="0" layoutInCell="1" allowOverlap="1" wp14:anchorId="7A634AFB" wp14:editId="5D0AACA3">
+          <wp:simplePos x="0" y="0"/>
+          <wp:positionH relativeFrom="column">
+            <wp:posOffset>-380365</wp:posOffset>
+          </wp:positionH>
+          <wp:positionV relativeFrom="paragraph">
+            <wp:posOffset>453602</wp:posOffset>
+          </wp:positionV>
+          <wp:extent cx="431800" cy="431800"/>
+          <wp:effectExtent l="0" t="0" r="0" b="0"/>
+          <wp:wrapNone/>
+          <wp:docPr id="951008948" name="Picture 3"/>
+          <wp:cNvGraphicFramePr>
+            <a:graphicFrameLocks xmlns:a="http://schemas.openxmlformats.org/drawingml/2006/main" noChangeAspect="1"/>
+          </wp:cNvGraphicFramePr>
+          <a:graphic xmlns:a="http://schemas.openxmlformats.org/drawingml/2006/main">
+            <a:graphicData uri="http://schemas.openxmlformats.org/drawingml/2006/picture">
+              <pic:pic xmlns:pic="http://schemas.openxmlformats.org/drawingml/2006/picture">
+                <pic:nvPicPr>
+                  <pic:cNvPr id="951008948" name="Picture 951008948"/>
+                  <pic:cNvPicPr/>
+                </pic:nvPicPr>
+                <pic:blipFill>
+                  <a:blip r:embed="rId1">
+                    <a:extLst>
+                      <a:ext uri="{28A0092B-C50C-407E-A947-70E740481C1C}">
+                        <a14:useLocalDpi xmlns:a14="http://schemas.microsoft.com/office/drawing/2010/main" val="0"/>
+                      </a:ext>
+                    </a:extLst>
+                  </a:blip>
+                  <a:stretch>
+                    <a:fillRect/>
+                  </a:stretch>
+                </pic:blipFill>
+                <pic:spPr>
+                  <a:xfrm flipV="1">
+                    <a:off x="0" y="0"/>
+                    <a:ext cx="431800" cy="431800"/>
+                  </a:xfrm>
+                  <a:prstGeom prst="rect">
+                    <a:avLst/>
+                  </a:prstGeom>
+                </pic:spPr>
+              </pic:pic>
+            </a:graphicData>
+          </a:graphic>
+          <wp14:sizeRelH relativeFrom="page">
+            <wp14:pctWidth>0</wp14:pctWidth>
+          </wp14:sizeRelH>
+          <wp14:sizeRelV relativeFrom="page">
+            <wp14:pctHeight>0</wp14:pctHeight>
+          </wp14:sizeRelV>
+        </wp:anchor>
+      </w:drawing>
+    </w:r>
   </w:p>
   <w:tbl>
     <w:tblPr>
@@ -484,31 +544,23 @@
           </w:pPr>
           <w:r>
             <w:rPr>
-              <w:rFonts w:ascii="Calibri" w:eastAsia="Calibri" w:hAnsi="Calibri" w:cs="Arial"/>
-              <w:sz w:val="16"/>
-              <w:szCs w:val="16"/>
-            </w:rPr>
-            <w:t>0502332777</w:t>
+              <w:rFonts w:ascii="Calibri" w:eastAsia="Calibri" w:hAnsi="Calibri" w:cs="Arial" w:hint="cs"/>
+              <w:sz w:val="16"/>
+              <w:szCs w:val="16"/>
+              <w:highlight w:val="yellow"/>
+              <w:rtl/>
+            </w:rPr>
+            <w:t xml:space="preserve">052-583-7540 </w:t>
           </w:r>
           <w:r>
             <w:rPr>
               <w:rFonts w:ascii="Calibri" w:eastAsia="Calibri" w:hAnsi="Calibri" w:cs="Arial"/>
               <w:sz w:val="16"/>
               <w:szCs w:val="16"/>
-            </w:rPr>
-            <w:t xml:space="preserve"> - </w:t>
+              <w:highlight w:val="yellow"/>
+            </w:rPr>
+            <w:t xml:space="preserve"> ronaver@outlook.co.il</w:t>
           </w:r>
-          <w:hyperlink r:id="rId1" w:history="1">
-            <w:r>
-              <w:rPr>
-                <w:rStyle w:val="Hyperlink"/>
-                <w:rFonts w:ascii="Calibri" w:eastAsia="Calibri" w:hAnsi="Calibri" w:cs="Arial"/>
-                <w:sz w:val="16"/>
-                <w:szCs w:val="16"/>
-              </w:rPr>
-              <w:t>maor.taieb@gmail.com</w:t>
-            </w:r>
-          </w:hyperlink>
         </w:p>
       </w:tc>
       <w:tc>
@@ -529,13 +581,14 @@
           </w:pPr>
           <w:r>
             <w:rPr>
-              <w:rFonts w:ascii="Calibri" w:eastAsia="Calibri" w:hAnsi="Calibri" w:cs="Arial"/>
-              <w:sz w:val="16"/>
-              <w:szCs w:val="16"/>
+              <w:rFonts w:ascii="Calibri" w:eastAsia="Calibri" w:hAnsi="Calibri" w:cs="Arial" w:hint="cs"/>
+              <w:sz w:val="16"/>
+              <w:szCs w:val="16"/>
+              <w:highlight w:val="yellow"/>
               <w:rtl/>
               <w:lang w:val="en-US" w:eastAsia="en-US"/>
             </w:rPr>
-            <w:t>מאור טייב</w:t>
+            <w:t>רון אברבוך</w:t>
           </w:r>
         </w:p>
       </w:tc>
@@ -894,7 +947,73 @@
       <w:jc w:val="center"/>
       <w:outlineLvl w:val="0"/>
       <w:rPr>
-        <w:rtl/>
+        <w:rFonts w:cs="Arial" w:hint="cs"/>
+        <w:sz w:val="20"/>
+        <w:szCs w:val="20"/>
+      </w:rPr>
+    </w:pPr>
+    <w:r>
+      <w:rPr>
+        <w:rFonts w:cs="Arial" w:hint="cs"/>
+        <w:sz w:val="20"/>
+        <w:szCs w:val="20"/>
+        <w:rtl/>
+      </w:rPr>
+      <w:t>תרומות</w:t>
+    </w:r>
+    <w:r>
+      <w:rPr>
+        <w:rFonts w:cs="Arial" w:hint="cs"/>
+        <w:sz w:val="20"/>
+        <w:szCs w:val="20"/>
+        <w:rtl/>
+      </w:rPr>
+      <w:t xml:space="preserve"> ל: בית כנסת האשכנזי, בנק פועלים (12), סניף 538, חשבון 514310 </w:t>
+    </w:r>
+    <w:r>
+      <w:rPr>
+        <w:rFonts w:cs="Arial"/>
+        <w:sz w:val="20"/>
+        <w:szCs w:val="20"/>
+        <w:rtl/>
+      </w:rPr>
+      <w:t>–</w:t>
+    </w:r>
+    <w:r>
+      <w:rPr>
+        <w:rFonts w:cs="Arial" w:hint="cs"/>
+        <w:sz w:val="20"/>
+        <w:szCs w:val="20"/>
+        <w:rtl/>
+      </w:rPr>
+      <w:t xml:space="preserve"> או באשראי ב</w:t>
+    </w:r>
+    <w:r>
+      <w:rPr>
+        <w:rFonts w:cs="Arial"/>
+        <w:sz w:val="20"/>
+        <w:szCs w:val="20"/>
+      </w:rPr>
+      <w:t>QR</w:t>
+    </w:r>
+  </w:p>
+  <w:p>
+    <w:pPr>
+      <w:tabs>
+        <w:tab w:val="right" w:pos="299"/>
+      </w:tabs>
+      <w:ind w:left="-752" w:right="-1080"/>
+      <w:jc w:val="center"/>
+      <w:outlineLvl w:val="0"/>
+      <w:rPr>
+        <w:rFonts w:cs="Times New Roman"/>
+        <w:b/>
+        <w:bCs/>
+        <w:color w:val="1155CC"/>
+        <w:sz w:val="20"/>
+        <w:szCs w:val="20"/>
+        <w:u w:val="single"/>
+        <w:shd w:val="clear" w:color="auto" w:fill="FFFFFF"/>
       </w:rPr>
     </w:pPr>
     <w:r>
@@ -960,7 +1079,7 @@
 </file>
 
 <file path=word/footnotes.xml><?xml version="1.0" encoding="utf-8"?>
-<w:footnotes xmlns:wpc="http://schemas.microsoft.com/office/word/2010/wordprocessingCanvas" xmlns:cx="http://schemas.microsoft.com/office/drawing/2014/chartex" xmlns:cx1="http://schemas.microsoft.com/office/drawing/2015/9/8/chartex" xmlns:cx2="http://schemas.microsoft.com/office/drawing/2015/10/21/chartex" xmlns:cx3="http://schemas.microsoft.com/office/drawing/2016/5/9/chartex" xmlns:cx4="http://schemas.microsoft.com/office/drawing/2016/5/10/chartex" xmlns:cx5="http://schemas.microsoft.com/office/drawing/2016/5/11/chartex" xmlns:cx6="http://schemas.microsoft.com/office/drawing/2016/5/12/chartex" xmlns:cx7="http://schemas.microsoft.com/office/drawing/2016/5/13/chartex" xmlns:cx8="http://schemas.microsoft.com/office/drawing/2016/5/14/chartex" xmlns:mc="http://schemas.openxmlformats.org/markup-compatibility/2006" xmlns:aink="http://schemas.microsoft.com/office/drawing/2016/ink" xmlns:am3d="http://schemas.microsoft.com/office/drawing/2017/model3d" xmlns:o="urn:schemas-microsoft-com:office:office" xmlns:oel="http://schemas.microsoft.com/office/2019/extlst" xmlns:r="http://schemas.openxmlformats.org/officeDocument/2006/relationships" xmlns:m="http://schemas.openxmlformats.org/officeDocument/2006/math" xmlns:v="urn:schemas-microsoft-com:vml" xmlns:wp14="http://schemas.microsoft.com/office/word/2010/wordprocessingDrawing" xmlns:wp="http://schemas.openxmlformats.org/drawingml/2006/wordprocessingDrawing" xmlns:w10="urn:schemas-microsoft-com:office:word" xmlns:w="http://schemas.openxmlformats.org/wordprocessingml/2006/main" xmlns:w14="http://schemas.microsoft.com/office/word/2010/wordml" xmlns:w15="http://schemas.microsoft.com/office/word/2012/wordml" xmlns:w16cex="http://schemas.microsoft.com/office/word/2018/wordml/cex" xmlns:w16cid="http://schemas.microsoft.com/office/word/2016/wordml/cid" xmlns:w16="http://schemas.microsoft.com/office/word/2018/wordml" xmlns:w16sdtdh="http://schemas.microsoft.com/office/word/2020/wordml/sdtdatahash" xmlns:w16se="http://schemas.microsoft.com/office/word/2015/wordml/symex" xmlns:wpg="http://schemas.microsoft.com/office/word/2010/wordprocessingGroup" xmlns:wpi="http://schemas.microsoft.com/office/word/2010/wordprocessingInk" xmlns:wne="http://schemas.microsoft.com/office/word/2006/wordml" xmlns:wps="http://schemas.microsoft.com/office/word/2010/wordprocessingShape" mc:Ignorable="w14 w15 w16se w16cid w16 w16cex w16sdtdh wp14">
+<w:footnotes xmlns:wpc="http://schemas.microsoft.com/office/word/2010/wordprocessingCanvas" xmlns:cx="http://schemas.microsoft.com/office/drawing/2014/chartex" xmlns:cx1="http://schemas.microsoft.com/office/drawing/2015/9/8/chartex" xmlns:cx2="http://schemas.microsoft.com/office/drawing/2015/10/21/chartex" xmlns:cx3="http://schemas.microsoft.com/office/drawing/2016/5/9/chartex" xmlns:cx4="http://schemas.microsoft.com/office/drawing/2016/5/10/chartex" xmlns:cx5="http://schemas.microsoft.com/office/drawing/2016/5/11/chartex" xmlns:cx6="http://schemas.microsoft.com/office/drawing/2016/5/12/chartex" xmlns:cx7="http://schemas.microsoft.com/office/drawing/2016/5/13/chartex" xmlns:cx8="http://schemas.microsoft.com/office/drawing/2016/5/14/chartex" xmlns:mc="http://schemas.openxmlformats.org/markup-compatibility/2006" xmlns:aink="http://schemas.microsoft.com/office/drawing/2016/ink" xmlns:am3d="http://schemas.microsoft.com/office/drawing/2017/model3d" xmlns:o="urn:schemas-microsoft-com:office:office" xmlns:oel="http://schemas.microsoft.com/office/2019/extlst" xmlns:r="http://schemas.openxmlformats.org/officeDocument/2006/relationships" xmlns:m="http://schemas.openxmlformats.org/officeDocument/2006/math" xmlns:v="urn:schemas-microsoft-com:vml" xmlns:wp14="http://schemas.microsoft.com/office/word/2010/wordprocessingDrawing" xmlns:wp="http://schemas.openxmlformats.org/drawingml/2006/wordprocessingDrawing" xmlns:w10="urn:schemas-microsoft-com:office:word" xmlns:w="http://schemas.openxmlformats.org/wordprocessingml/2006/main" xmlns:w14="http://schemas.microsoft.com/office/word/2010/wordml" xmlns:w15="http://schemas.microsoft.com/office/word/2012/wordml" xmlns:w16cex="http://schemas.microsoft.com/office/word/2018/wordml/cex" xmlns:w16cid="http://schemas.microsoft.com/office/word/2016/wordml/cid" xmlns:w16="http://schemas.microsoft.com/office/word/2018/wordml" xmlns:w16du="http://schemas.microsoft.com/office/word/2023/wordml/word16du" xmlns:w16sdtdh="http://schemas.microsoft.com/office/word/2020/wordml/sdtdatahash" xmlns:w16se="http://schemas.microsoft.com/office/word/2015/wordml/symex" xmlns:wpg="http://schemas.microsoft.com/office/word/2010/wordprocessingGroup" xmlns:wpi="http://schemas.microsoft.com/office/word/2010/wordprocessingInk" xmlns:wne="http://schemas.microsoft.com/office/word/2006/wordml" xmlns:wps="http://schemas.microsoft.com/office/word/2010/wordprocessingShape" mc:Ignorable="w14 w15 w16se w16cid w16 w16cex w16sdtdh w16du wp14">
   <w:footnote w:type="separator" w:id="-1">
     <w:p>
       <w:r>
@@ -979,7 +1098,7 @@
 </file>
 
 <file path=word/header1.xml><?xml version="1.0" encoding="utf-8"?>
-<w:hdr xmlns:wpc="http://schemas.microsoft.com/office/word/2010/wordprocessingCanvas" xmlns:cx="http://schemas.microsoft.com/office/drawing/2014/chartex" xmlns:cx1="http://schemas.microsoft.com/office/drawing/2015/9/8/chartex" xmlns:cx2="http://schemas.microsoft.com/office/drawing/2015/10/21/chartex" xmlns:cx3="http://schemas.microsoft.com/office/drawing/2016/5/9/chartex" xmlns:cx4="http://schemas.microsoft.com/office/drawing/2016/5/10/chartex" xmlns:cx5="http://schemas.microsoft.com/office/drawing/2016/5/11/chartex" xmlns:cx6="http://schemas.microsoft.com/office/drawing/2016/5/12/chartex" xmlns:cx7="http://schemas.microsoft.com/office/drawing/2016/5/13/chartex" xmlns:cx8="http://schemas.microsoft.com/office/drawing/2016/5/14/chartex" xmlns:mc="http://schemas.openxmlformats.org/markup-compatibility/2006" xmlns:aink="http://schemas.microsoft.com/office/drawing/2016/ink" xmlns:am3d="http://schemas.microsoft.com/office/drawing/2017/model3d" xmlns:o="urn:schemas-microsoft-com:office:office" xmlns:oel="http://schemas.microsoft.com/office/2019/extlst" xmlns:r="http://schemas.openxmlformats.org/officeDocument/2006/relationships" xmlns:m="http://schemas.openxmlformats.org/officeDocument/2006/math" xmlns:v="urn:schemas-microsoft-com:vml" xmlns:wp14="http://schemas.microsoft.com/office/word/2010/wordprocessingDrawing" xmlns:wp="http://schemas.openxmlformats.org/drawingml/2006/wordprocessingDrawing" xmlns:w10="urn:schemas-microsoft-com:office:word" xmlns:w="http://schemas.openxmlformats.org/wordprocessingml/2006/main" xmlns:w14="http://schemas.microsoft.com/office/word/2010/wordml" xmlns:w15="http://schemas.microsoft.com/office/word/2012/wordml" xmlns:w16cex="http://schemas.microsoft.com/office/word/2018/wordml/cex" xmlns:w16cid="http://schemas.microsoft.com/office/word/2016/wordml/cid" xmlns:w16="http://schemas.microsoft.com/office/word/2018/wordml" xmlns:w16sdtdh="http://schemas.microsoft.com/office/word/2020/wordml/sdtdatahash" xmlns:w16se="http://schemas.microsoft.com/office/word/2015/wordml/symex" xmlns:wpg="http://schemas.microsoft.com/office/word/2010/wordprocessingGroup" xmlns:wpi="http://schemas.microsoft.com/office/word/2010/wordprocessingInk" xmlns:wne="http://schemas.microsoft.com/office/word/2006/wordml" xmlns:wps="http://schemas.microsoft.com/office/word/2010/wordprocessingShape" mc:Ignorable="w14 w15 w16se w16cid w16 w16cex w16sdtdh wp14">
+<w:hdr xmlns:wpc="http://schemas.microsoft.com/office/word/2010/wordprocessingCanvas" xmlns:cx="http://schemas.microsoft.com/office/drawing/2014/chartex" xmlns:cx1="http://schemas.microsoft.com/office/drawing/2015/9/8/chartex" xmlns:cx2="http://schemas.microsoft.com/office/drawing/2015/10/21/chartex" xmlns:cx3="http://schemas.microsoft.com/office/drawing/2016/5/9/chartex" xmlns:cx4="http://schemas.microsoft.com/office/drawing/2016/5/10/chartex" xmlns:cx5="http://schemas.microsoft.com/office/drawing/2016/5/11/chartex" xmlns:cx6="http://schemas.microsoft.com/office/drawing/2016/5/12/chartex" xmlns:cx7="http://schemas.microsoft.com/office/drawing/2016/5/13/chartex" xmlns:cx8="http://schemas.microsoft.com/office/drawing/2016/5/14/chartex" xmlns:mc="http://schemas.openxmlformats.org/markup-compatibility/2006" xmlns:aink="http://schemas.microsoft.com/office/drawing/2016/ink" xmlns:am3d="http://schemas.microsoft.com/office/drawing/2017/model3d" xmlns:o="urn:schemas-microsoft-com:office:office" xmlns:oel="http://schemas.microsoft.com/office/2019/extlst" xmlns:r="http://schemas.openxmlformats.org/officeDocument/2006/relationships" xmlns:m="http://schemas.openxmlformats.org/officeDocument/2006/math" xmlns:v="urn:schemas-microsoft-com:vml" xmlns:wp14="http://schemas.microsoft.com/office/word/2010/wordprocessingDrawing" xmlns:wp="http://schemas.openxmlformats.org/drawingml/2006/wordprocessingDrawing" xmlns:w10="urn:schemas-microsoft-com:office:word" xmlns:w="http://schemas.openxmlformats.org/wordprocessingml/2006/main" xmlns:w14="http://schemas.microsoft.com/office/word/2010/wordml" xmlns:w15="http://schemas.microsoft.com/office/word/2012/wordml" xmlns:w16cex="http://schemas.microsoft.com/office/word/2018/wordml/cex" xmlns:w16cid="http://schemas.microsoft.com/office/word/2016/wordml/cid" xmlns:w16="http://schemas.microsoft.com/office/word/2018/wordml" xmlns:w16du="http://schemas.microsoft.com/office/word/2023/wordml/word16du" xmlns:w16sdtdh="http://schemas.microsoft.com/office/word/2020/wordml/sdtdatahash" xmlns:w16se="http://schemas.microsoft.com/office/word/2015/wordml/symex" xmlns:wpg="http://schemas.microsoft.com/office/word/2010/wordprocessingGroup" xmlns:wpi="http://schemas.microsoft.com/office/word/2010/wordprocessingInk" xmlns:wne="http://schemas.microsoft.com/office/word/2006/wordml" xmlns:wps="http://schemas.microsoft.com/office/word/2010/wordprocessingShape" mc:Ignorable="w14 w15 w16se w16cid w16 w16cex w16sdtdh w16du wp14">
   <w:p>
     <w:pPr>
       <w:tabs>
@@ -1540,7 +1659,7 @@
 </file>
 
 <file path=word/numbering.xml><?xml version="1.0" encoding="utf-8"?>
-<w:numbering xmlns:wpc="http://schemas.microsoft.com/office/word/2010/wordprocessingCanvas" xmlns:cx="http://schemas.microsoft.com/office/drawing/2014/chartex" xmlns:cx1="http://schemas.microsoft.com/office/drawing/2015/9/8/chartex" xmlns:cx2="http://schemas.microsoft.com/office/drawing/2015/10/21/chartex" xmlns:cx3="http://schemas.microsoft.com/office/drawing/2016/5/9/chartex" xmlns:cx4="http://schemas.microsoft.com/office/drawing/2016/5/10/chartex" xmlns:cx5="http://schemas.microsoft.com/office/drawing/2016/5/11/chartex" xmlns:cx6="http://schemas.microsoft.com/office/drawing/2016/5/12/chartex" xmlns:cx7="http://schemas.microsoft.com/office/drawing/2016/5/13/chartex" xmlns:cx8="http://schemas.microsoft.com/office/drawing/2016/5/14/chartex" xmlns:mc="http://schemas.openxmlformats.org/markup-compatibility/2006" xmlns:aink="http://schemas.microsoft.com/office/drawing/2016/ink" xmlns:am3d="http://schemas.microsoft.com/office/drawing/2017/model3d" xmlns:o="urn:schemas-microsoft-com:office:office" xmlns:oel="http://schemas.microsoft.com/office/2019/extlst" xmlns:r="http://schemas.openxmlformats.org/officeDocument/2006/relationships" xmlns:m="http://schemas.openxmlformats.org/officeDocument/2006/math" xmlns:v="urn:schemas-microsoft-com:vml" xmlns:wp14="http://schemas.microsoft.com/office/word/2010/wordprocessingDrawing" xmlns:wp="http://schemas.openxmlformats.org/drawingml/2006/wordprocessingDrawing" xmlns:w10="urn:schemas-microsoft-com:office:word" xmlns:w="http://schemas.openxmlformats.org/wordprocessingml/2006/main" xmlns:w14="http://schemas.microsoft.com/office/word/2010/wordml" xmlns:w15="http://schemas.microsoft.com/office/word/2012/wordml" xmlns:w16cex="http://schemas.microsoft.com/office/word/2018/wordml/cex" xmlns:w16cid="http://schemas.microsoft.com/office/word/2016/wordml/cid" xmlns:w16="http://schemas.microsoft.com/office/word/2018/wordml" xmlns:w16sdtdh="http://schemas.microsoft.com/office/word/2020/wordml/sdtdatahash" xmlns:w16se="http://schemas.microsoft.com/office/word/2015/wordml/symex" xmlns:wpg="http://schemas.microsoft.com/office/word/2010/wordprocessingGroup" xmlns:wpi="http://schemas.microsoft.com/office/word/2010/wordprocessingInk" xmlns:wne="http://schemas.microsoft.com/office/word/2006/wordml" xmlns:wps="http://schemas.microsoft.com/office/word/2010/wordprocessingShape" mc:Ignorable="w14 w15 w16se w16cid w16 w16cex w16sdtdh wp14">
+<w:numbering xmlns:wpc="http://schemas.microsoft.com/office/word/2010/wordprocessingCanvas" xmlns:cx="http://schemas.microsoft.com/office/drawing/2014/chartex" xmlns:cx1="http://schemas.microsoft.com/office/drawing/2015/9/8/chartex" xmlns:cx2="http://schemas.microsoft.com/office/drawing/2015/10/21/chartex" xmlns:cx3="http://schemas.microsoft.com/office/drawing/2016/5/9/chartex" xmlns:cx4="http://schemas.microsoft.com/office/drawing/2016/5/10/chartex" xmlns:cx5="http://schemas.microsoft.com/office/drawing/2016/5/11/chartex" xmlns:cx6="http://schemas.microsoft.com/office/drawing/2016/5/12/chartex" xmlns:cx7="http://schemas.microsoft.com/office/drawing/2016/5/13/chartex" xmlns:cx8="http://schemas.microsoft.com/office/drawing/2016/5/14/chartex" xmlns:mc="http://schemas.openxmlformats.org/markup-compatibility/2006" xmlns:aink="http://schemas.microsoft.com/office/drawing/2016/ink" xmlns:am3d="http://schemas.microsoft.com/office/drawing/2017/model3d" xmlns:o="urn:schemas-microsoft-com:office:office" xmlns:oel="http://schemas.microsoft.com/office/2019/extlst" xmlns:r="http://schemas.openxmlformats.org/officeDocument/2006/relationships" xmlns:m="http://schemas.openxmlformats.org/officeDocument/2006/math" xmlns:v="urn:schemas-microsoft-com:vml" xmlns:wp14="http://schemas.microsoft.com/office/word/2010/wordprocessingDrawing" xmlns:wp="http://schemas.openxmlformats.org/drawingml/2006/wordprocessingDrawing" xmlns:w10="urn:schemas-microsoft-com:office:word" xmlns:w="http://schemas.openxmlformats.org/wordprocessingml/2006/main" xmlns:w14="http://schemas.microsoft.com/office/word/2010/wordml" xmlns:w15="http://schemas.microsoft.com/office/word/2012/wordml" xmlns:w16cex="http://schemas.microsoft.com/office/word/2018/wordml/cex" xmlns:w16cid="http://schemas.microsoft.com/office/word/2016/wordml/cid" xmlns:w16="http://schemas.microsoft.com/office/word/2018/wordml" xmlns:w16du="http://schemas.microsoft.com/office/word/2023/wordml/word16du" xmlns:w16sdtdh="http://schemas.microsoft.com/office/word/2020/wordml/sdtdatahash" xmlns:w16se="http://schemas.microsoft.com/office/word/2015/wordml/symex" xmlns:wpg="http://schemas.microsoft.com/office/word/2010/wordprocessingGroup" xmlns:wpi="http://schemas.microsoft.com/office/word/2010/wordprocessingInk" xmlns:wne="http://schemas.microsoft.com/office/word/2006/wordml" xmlns:wps="http://schemas.microsoft.com/office/word/2010/wordprocessingShape" mc:Ignorable="w14 w15 w16se w16cid w16 w16cex w16sdtdh w16du wp14">
   <w:abstractNum w:abstractNumId="0" w15:restartNumberingAfterBreak="0">
     <w:nsid w:val="FFFFFF7C"/>
     <w:multiLevelType w:val="singleLevel"/>
@@ -2010,7 +2129,7 @@
 </file>
 
 <file path=word/styles.xml><?xml version="1.0" encoding="utf-8"?>
-<w:styles xmlns:mc="http://schemas.openxmlformats.org/markup-compatibility/2006" xmlns:r="http://schemas.openxmlformats.org/officeDocument/2006/relationships" xmlns:w="http://schemas.openxmlformats.org/wordprocessingml/2006/main" xmlns:w14="http://schemas.microsoft.com/office/word/2010/wordml" xmlns:w15="http://schemas.microsoft.com/office/word/2012/wordml" xmlns:w16cex="http://schemas.microsoft.com/office/word/2018/wordml/cex" xmlns:w16cid="http://schemas.microsoft.com/office/word/2016/wordml/cid" xmlns:w16="http://schemas.microsoft.com/office/word/2018/wordml" xmlns:w16sdtdh="http://schemas.microsoft.com/office/word/2020/wordml/sdtdatahash" xmlns:w16se="http://schemas.microsoft.com/office/word/2015/wordml/symex" mc:Ignorable="w14 w15 w16se w16cid w16 w16cex w16sdtdh">
+<w:styles xmlns:mc="http://schemas.openxmlformats.org/markup-compatibility/2006" xmlns:r="http://schemas.openxmlformats.org/officeDocument/2006/relationships" xmlns:w="http://schemas.openxmlformats.org/wordprocessingml/2006/main" xmlns:w14="http://schemas.microsoft.com/office/word/2010/wordml" xmlns:w15="http://schemas.microsoft.com/office/word/2012/wordml" xmlns:w16cex="http://schemas.microsoft.com/office/word/2018/wordml/cex" xmlns:w16cid="http://schemas.microsoft.com/office/word/2016/wordml/cid" xmlns:w16="http://schemas.microsoft.com/office/word/2018/wordml" xmlns:w16du="http://schemas.microsoft.com/office/word/2023/wordml/word16du" xmlns:w16sdtdh="http://schemas.microsoft.com/office/word/2020/wordml/sdtdatahash" xmlns:w16se="http://schemas.microsoft.com/office/word/2015/wordml/symex" mc:Ignorable="w14 w15 w16se w16cid w16 w16cex w16sdtdh w16du">
   <w:docDefaults>
     <w:rPrDefault>
       <w:rPr>

</xml_diff>